<commit_message>
Personal Portfolio - Lucas Nielsen
Five Artefacts
</commit_message>
<xml_diff>
--- a/PersonalPortfolio_LucasNielsen/PersonalPortfolio_LucasNielsen.docx
+++ b/PersonalPortfolio_LucasNielsen/PersonalPortfolio_LucasNielsen.docx
@@ -1,12 +1,13 @@
 
 <file path=word/document.xml><?xml version="1.0" encoding="utf-8"?>
-<w:document xmlns:wpc="http://schemas.microsoft.com/office/word/2010/wordprocessingCanvas" xmlns:mc="http://schemas.openxmlformats.org/markup-compatibility/2006" xmlns:o="urn:schemas-microsoft-com:office:office" xmlns:r="http://schemas.openxmlformats.org/officeDocument/2006/relationships" xmlns:m="http://schemas.openxmlformats.org/officeDocument/2006/math" xmlns:v="urn:schemas-microsoft-com:vml" xmlns:wp14="http://schemas.microsoft.com/office/word/2010/wordprocessingDrawing" xmlns:wp="http://schemas.openxmlformats.org/drawingml/2006/wordprocessingDrawing" xmlns:w10="urn:schemas-microsoft-com:office:word" xmlns:w="http://schemas.openxmlformats.org/wordprocessingml/2006/main" xmlns:w14="http://schemas.microsoft.com/office/word/2010/wordml" xmlns:wpg="http://schemas.microsoft.com/office/word/2010/wordprocessingGroup" xmlns:wpi="http://schemas.microsoft.com/office/word/2010/wordprocessingInk" xmlns:wne="http://schemas.microsoft.com/office/word/2006/wordml" xmlns:wps="http://schemas.microsoft.com/office/word/2010/wordprocessingShape" mc:Ignorable="w14 wp14">
+<w:document xmlns:wpc="http://schemas.microsoft.com/office/word/2010/wordprocessingCanvas" xmlns:mc="http://schemas.openxmlformats.org/markup-compatibility/2006" xmlns:o="urn:schemas-microsoft-com:office:office" xmlns:r="http://schemas.openxmlformats.org/officeDocument/2006/relationships" xmlns:m="http://schemas.openxmlformats.org/officeDocument/2006/math" xmlns:v="urn:schemas-microsoft-com:vml" xmlns:wp14="http://schemas.microsoft.com/office/word/2010/wordprocessingDrawing" xmlns:wp="http://schemas.openxmlformats.org/drawingml/2006/wordprocessingDrawing" xmlns:w10="urn:schemas-microsoft-com:office:word" xmlns:w="http://schemas.openxmlformats.org/wordprocessingml/2006/main" xmlns:w14="http://schemas.microsoft.com/office/word/2010/wordml" xmlns:w15="http://schemas.microsoft.com/office/word/2012/wordml" xmlns:wpg="http://schemas.microsoft.com/office/word/2010/wordprocessingGroup" xmlns:wpi="http://schemas.microsoft.com/office/word/2010/wordprocessingInk" xmlns:wne="http://schemas.microsoft.com/office/word/2006/wordml" xmlns:wps="http://schemas.microsoft.com/office/word/2010/wordprocessingShape" mc:Ignorable="w14 w15 wp14">
   <w:body>
     <w:sdt>
       <w:sdtPr>
         <w:rPr>
           <w:rFonts w:asciiTheme="majorHAnsi" w:eastAsiaTheme="majorEastAsia" w:hAnsiTheme="majorHAnsi" w:cstheme="majorBidi"/>
           <w:caps/>
+          <w:lang w:val="en-AU" w:eastAsia="zh-CN"/>
         </w:rPr>
         <w:id w:val="1660045086"/>
         <w:docPartObj>
@@ -18,7 +19,6 @@
         <w:rPr>
           <w:rFonts w:asciiTheme="minorHAnsi" w:eastAsiaTheme="minorEastAsia" w:hAnsiTheme="minorHAnsi" w:cstheme="minorBidi"/>
           <w:caps w:val="0"/>
-          <w:lang w:val="en-AU" w:eastAsia="zh-CN"/>
         </w:rPr>
       </w:sdtEndPr>
       <w:sdtContent>
@@ -72,6 +72,7 @@
                 <w:dataBinding w:prefixMappings="xmlns:ns0='http://schemas.openxmlformats.org/package/2006/metadata/core-properties' xmlns:ns1='http://purl.org/dc/elements/1.1/'" w:xpath="/ns0:coreProperties[1]/ns1:title[1]" w:storeItemID="{6C3C8BC8-F283-45AE-878A-BAB7291924A1}"/>
                 <w:text/>
               </w:sdtPr>
+              <w:sdtEndPr/>
               <w:sdtContent>
                 <w:tc>
                   <w:tcPr>
@@ -125,6 +126,7 @@
                 <w:dataBinding w:prefixMappings="xmlns:ns0='http://schemas.openxmlformats.org/package/2006/metadata/core-properties' xmlns:ns1='http://purl.org/dc/elements/1.1/'" w:xpath="/ns0:coreProperties[1]/ns1:subject[1]" w:storeItemID="{6C3C8BC8-F283-45AE-878A-BAB7291924A1}"/>
                 <w:text/>
               </w:sdtPr>
+              <w:sdtEndPr/>
               <w:sdtContent>
                 <w:tc>
                   <w:tcPr>
@@ -177,7 +179,7 @@
                     <w:b/>
                     <w:bCs/>
                     <w:noProof/>
-                    <w:lang w:val="en-AU" w:eastAsia="zh-CN"/>
+                    <w:lang w:val="en-AU" w:eastAsia="en-AU"/>
                   </w:rPr>
                   <mc:AlternateContent>
                     <mc:Choice Requires="wps">
@@ -316,7 +318,7 @@
                     </mc:Choice>
                     <mc:Fallback>
                       <w:pict>
-                        <v:shapetype id="_x0000_t202" coordsize="21600,21600" o:spt="202" path="m,l,21600r21600,l21600,xe">
+                        <v:shapetype w14:anchorId="510A27F1" id="_x0000_t202" coordsize="21600,21600" o:spt="202" path="m,l,21600r21600,l21600,xe">
                           <v:stroke joinstyle="miter"/>
                           <v:path gradientshapeok="t" o:connecttype="rect"/>
                         </v:shapetype>
@@ -465,6 +467,7 @@
                 <w:dataBinding w:prefixMappings="xmlns:ns0='http://schemas.microsoft.com/office/2006/coverPageProps'" w:xpath="/ns0:CoverPageProperties[1]/ns0:Abstract[1]" w:storeItemID="{55AF091B-3C7A-41E3-B477-F2FDAA23CFDA}"/>
                 <w:text/>
               </w:sdtPr>
+              <w:sdtEndPr/>
               <w:sdtContent>
                 <w:tc>
                   <w:tcPr>
@@ -497,13 +500,11 @@
       </w:pPr>
       <w:r>
         <w:lastRenderedPageBreak/>
-        <w:t>Upload an Image on Add Property Page (</w:t>
-      </w:r>
-      <w:proofErr w:type="spellStart"/>
-      <w:r>
-        <w:t>addproperty.php</w:t>
-      </w:r>
-      <w:proofErr w:type="spellEnd"/>
+        <w:t>Upload an Image on Add Property Page (addproperty.php</w:t>
+      </w:r>
+      <w:r>
+        <w:t xml:space="preserve"> and functions.php</w:t>
+      </w:r>
       <w:r>
         <w:t>)</w:t>
       </w:r>
@@ -512,7 +513,6 @@
       <w:r>
         <w:t xml:space="preserve">In the </w:t>
       </w:r>
-      <w:proofErr w:type="spellStart"/>
       <w:r>
         <w:rPr>
           <w:i/>
@@ -520,7 +520,6 @@
         </w:rPr>
         <w:t>addproperty.php</w:t>
       </w:r>
-      <w:proofErr w:type="spellEnd"/>
       <w:r>
         <w:t xml:space="preserve"> file, I incorporated a new image</w:t>
       </w:r>
@@ -549,7 +548,6 @@
         </w:rPr>
         <w:t>‘</w:t>
       </w:r>
-      <w:proofErr w:type="spellStart"/>
       <w:r>
         <w:rPr>
           <w:i/>
@@ -557,7 +555,6 @@
         </w:rPr>
         <w:t>addProperty</w:t>
       </w:r>
-      <w:proofErr w:type="spellEnd"/>
       <w:r>
         <w:rPr>
           <w:i/>
@@ -569,6 +566,9 @@
         <w:t xml:space="preserve"> database function</w:t>
       </w:r>
       <w:r>
+        <w:t xml:space="preserve"> (refer to functions.php)</w:t>
+      </w:r>
+      <w:r>
         <w:t>,</w:t>
       </w:r>
       <w:r>
@@ -581,7 +581,6 @@
         </w:rPr>
         <w:t>‘</w:t>
       </w:r>
-      <w:proofErr w:type="spellStart"/>
       <w:r>
         <w:rPr>
           <w:i/>
@@ -589,7 +588,6 @@
         </w:rPr>
         <w:t>propertydetails</w:t>
       </w:r>
-      <w:proofErr w:type="spellEnd"/>
       <w:r>
         <w:rPr>
           <w:i/>
@@ -609,15 +607,7 @@
         <w:pStyle w:val="Heading1"/>
       </w:pPr>
       <w:r>
-        <w:t>Email Form from Tenant to Owner (contact-</w:t>
-      </w:r>
-      <w:proofErr w:type="spellStart"/>
-      <w:r>
-        <w:t>form.php</w:t>
-      </w:r>
-      <w:proofErr w:type="spellEnd"/>
-      <w:r>
-        <w:t>)</w:t>
+        <w:t>Email Form from Tenant to Owner (contact-form.php)</w:t>
       </w:r>
     </w:p>
     <w:p>
@@ -629,15 +619,7 @@
           <w:i/>
           <w:iCs/>
         </w:rPr>
-        <w:t>contact-</w:t>
-      </w:r>
-      <w:proofErr w:type="spellStart"/>
-      <w:r>
-        <w:rPr>
-          <w:i/>
-          <w:iCs/>
-        </w:rPr>
-        <w:t>form</w:t>
+        <w:t>contact-form</w:t>
       </w:r>
       <w:r>
         <w:rPr>
@@ -646,7 +628,6 @@
         </w:rPr>
         <w:t>.php</w:t>
       </w:r>
-      <w:proofErr w:type="spellEnd"/>
       <w:r>
         <w:t xml:space="preserve"> file is an example of my work that </w:t>
       </w:r>
@@ -699,16 +680,15 @@
       <w:pPr>
         <w:pStyle w:val="Heading1"/>
       </w:pPr>
-      <w:bookmarkStart w:id="0" w:name="_GoBack"/>
-      <w:bookmarkEnd w:id="0"/>
-      <w:r>
-        <w:t>Search Properties Page Layout and Form (</w:t>
-      </w:r>
-      <w:proofErr w:type="spellStart"/>
-      <w:r>
-        <w:t>searchProperties.php</w:t>
-      </w:r>
-      <w:proofErr w:type="spellEnd"/>
+      <w:r>
+        <w:t>Search Properties Page Layout and Form (searchProperties.php</w:t>
+      </w:r>
+      <w:r>
+        <w:t xml:space="preserve"> </w:t>
+      </w:r>
+      <w:r>
+        <w:t>and functions.php</w:t>
+      </w:r>
       <w:r>
         <w:t>)</w:t>
       </w:r>
@@ -717,7 +697,6 @@
       <w:r>
         <w:t xml:space="preserve">The </w:t>
       </w:r>
-      <w:proofErr w:type="spellStart"/>
       <w:r>
         <w:rPr>
           <w:i/>
@@ -725,7 +704,6 @@
         </w:rPr>
         <w:t>searchProperties.php</w:t>
       </w:r>
-      <w:proofErr w:type="spellEnd"/>
       <w:r>
         <w:t xml:space="preserve"> page is an example of a joint effort </w:t>
       </w:r>
@@ -754,26 +732,21 @@
         <w:t xml:space="preserve"> in the search form</w:t>
       </w:r>
       <w:r>
-        <w:t xml:space="preserve">. This took advantage of my </w:t>
-      </w:r>
-      <w:proofErr w:type="spellStart"/>
-      <w:r>
-        <w:t>php</w:t>
-      </w:r>
-      <w:proofErr w:type="spellEnd"/>
-      <w:r>
-        <w:t xml:space="preserve"> and </w:t>
-      </w:r>
-      <w:proofErr w:type="spellStart"/>
-      <w:r>
-        <w:t>Mysql</w:t>
-      </w:r>
-      <w:proofErr w:type="spellEnd"/>
-      <w:r>
-        <w:t xml:space="preserve"> skills to fetch data from the database and display important property details </w:t>
-      </w:r>
-      <w:r>
-        <w:t xml:space="preserve">including Address, Buying Price, Number of Rooms and Image. For each result, I also incorporated a </w:t>
+        <w:t>. This took advantag</w:t>
+      </w:r>
+      <w:r>
+        <w:t>e of my php</w:t>
+      </w:r>
+      <w:r>
+        <w:t xml:space="preserve"> and Mysql skills to fetch data from the database and display important property details </w:t>
+      </w:r>
+      <w:r>
+        <w:t>including Address, Buying Price, Num</w:t>
+      </w:r>
+      <w:bookmarkStart w:id="0" w:name="_GoBack"/>
+      <w:bookmarkEnd w:id="0"/>
+      <w:r>
+        <w:t xml:space="preserve">ber of Rooms and Image. For each result, I also incorporated a </w:t>
       </w:r>
       <w:r>
         <w:rPr>
@@ -790,9 +763,66 @@
           <w:i/>
           <w:iCs/>
         </w:rPr>
+        <w:t>‘propertyId’</w:t>
+      </w:r>
+      <w:r>
+        <w:t xml:space="preserve"> in the URL and fetched in the </w:t>
+      </w:r>
+      <w:r>
+        <w:rPr>
+          <w:i/>
+          <w:iCs/>
+        </w:rPr>
+        <w:t>wHouseProperty.php</w:t>
+      </w:r>
+      <w:r>
+        <w:t xml:space="preserve"> file to display the corresponding property details. Since this file was essential in the operation</w:t>
+      </w:r>
+      <w:r>
+        <w:t xml:space="preserve"> of the site and is majority a reflection of my work, I have subsequently included it as part of my five artefacts for this personal portfolio. </w:t>
+      </w:r>
+    </w:p>
+    <w:p>
+      <w:pPr>
+        <w:pStyle w:val="Heading1"/>
+      </w:pPr>
+      <w:r>
+        <w:t>Display Property Information including Image (wHouseProperty.php</w:t>
+      </w:r>
+      <w:r>
+        <w:t xml:space="preserve"> </w:t>
+      </w:r>
+      <w:r>
+        <w:t>and functions.php</w:t>
+      </w:r>
+      <w:r>
+        <w:t>)</w:t>
+      </w:r>
+    </w:p>
+    <w:p>
+      <w:r>
+        <w:t xml:space="preserve">The </w:t>
+      </w:r>
+      <w:r>
+        <w:rPr>
+          <w:i/>
+          <w:iCs/>
+        </w:rPr>
+        <w:t>wHouseProperty.php</w:t>
+      </w:r>
+      <w:r>
+        <w:t xml:space="preserve"> page is another example of my work that illustrates the display of all whole house property information including Address, Image, Number of Rooms, Buying Price and Description. </w:t>
+      </w:r>
+      <w:r>
+        <w:t xml:space="preserve">Once a </w:t>
+      </w:r>
+      <w:r>
+        <w:rPr>
+          <w:i/>
+          <w:iCs/>
+        </w:rPr>
         <w:t>‘</w:t>
       </w:r>
-      <w:proofErr w:type="spellStart"/>
       <w:r>
         <w:rPr>
           <w:i/>
@@ -800,7 +830,6 @@
         </w:rPr>
         <w:t>propertyId</w:t>
       </w:r>
-      <w:proofErr w:type="spellEnd"/>
       <w:r>
         <w:rPr>
           <w:i/>
@@ -809,9 +838,18 @@
         <w:t>’</w:t>
       </w:r>
       <w:r>
-        <w:t xml:space="preserve"> in the URL and fetched in the </w:t>
-      </w:r>
-      <w:proofErr w:type="spellStart"/>
+        <w:t xml:space="preserve"> is passed from the </w:t>
+      </w:r>
+      <w:r>
+        <w:rPr>
+          <w:i/>
+          <w:iCs/>
+        </w:rPr>
+        <w:t>searchProperties.php</w:t>
+      </w:r>
+      <w:r>
+        <w:t xml:space="preserve"> file, it is fetched in the </w:t>
+      </w:r>
       <w:r>
         <w:rPr>
           <w:i/>
@@ -819,12 +857,27 @@
         </w:rPr>
         <w:t>wHouseProperty.php</w:t>
       </w:r>
-      <w:proofErr w:type="spellEnd"/>
-      <w:r>
-        <w:t xml:space="preserve"> file to display the corresponding property details. Since this file was essential in the operation</w:t>
-      </w:r>
-      <w:r>
-        <w:t xml:space="preserve"> of the site and is majority a reflection of my work, I have subsequently included it as part of my five artefacts for this personal portfolio. </w:t>
+      <w:r>
+        <w:t xml:space="preserve"> file which subsequently uses it to select all property in</w:t>
+      </w:r>
+      <w:r>
+        <w:t>formation in relation to that Id due to the sql function ‘db_getwHousedetails’ created (refer to functions.php)</w:t>
+      </w:r>
+      <w:r>
+        <w:t xml:space="preserve">. This information is displayed on the page through the utilisation of html and php. As this file is my own </w:t>
+      </w:r>
+      <w:r>
+        <w:lastRenderedPageBreak/>
+        <w:t xml:space="preserve">creation and is </w:t>
+      </w:r>
+      <w:r>
+        <w:t>necessary in encouraging potential tenants to make informed decisions about</w:t>
+      </w:r>
+      <w:r>
+        <w:t xml:space="preserve"> properties, it</w:t>
+      </w:r>
+      <w:r>
+        <w:t xml:space="preserve"> was included as one of my five artefacts for this personal portfolio. </w:t>
       </w:r>
     </w:p>
     <w:p>
@@ -832,110 +885,6 @@
         <w:pStyle w:val="Heading1"/>
       </w:pPr>
       <w:r>
-        <w:t>Display Property Information including Image (</w:t>
-      </w:r>
-      <w:proofErr w:type="spellStart"/>
-      <w:r>
-        <w:t>wHouseProperty.php</w:t>
-      </w:r>
-      <w:proofErr w:type="spellEnd"/>
-      <w:r>
-        <w:t>)</w:t>
-      </w:r>
-    </w:p>
-    <w:p>
-      <w:r>
-        <w:t xml:space="preserve">The </w:t>
-      </w:r>
-      <w:proofErr w:type="spellStart"/>
-      <w:r>
-        <w:rPr>
-          <w:i/>
-          <w:iCs/>
-        </w:rPr>
-        <w:t>wHouseProperty.php</w:t>
-      </w:r>
-      <w:proofErr w:type="spellEnd"/>
-      <w:r>
-        <w:t xml:space="preserve"> page is another example of my work that illustrates the display of all whole house property information including Address, Image, Number of Rooms, Buying Price and Description. </w:t>
-      </w:r>
-      <w:r>
-        <w:t xml:space="preserve">Once a </w:t>
-      </w:r>
-      <w:r>
-        <w:rPr>
-          <w:i/>
-          <w:iCs/>
-        </w:rPr>
-        <w:t>‘</w:t>
-      </w:r>
-      <w:proofErr w:type="spellStart"/>
-      <w:r>
-        <w:rPr>
-          <w:i/>
-          <w:iCs/>
-        </w:rPr>
-        <w:t>propertyId</w:t>
-      </w:r>
-      <w:proofErr w:type="spellEnd"/>
-      <w:r>
-        <w:rPr>
-          <w:i/>
-          <w:iCs/>
-        </w:rPr>
-        <w:t>’</w:t>
-      </w:r>
-      <w:r>
-        <w:t xml:space="preserve"> is passed from the </w:t>
-      </w:r>
-      <w:proofErr w:type="spellStart"/>
-      <w:r>
-        <w:rPr>
-          <w:i/>
-          <w:iCs/>
-        </w:rPr>
-        <w:t>searchProperties.php</w:t>
-      </w:r>
-      <w:proofErr w:type="spellEnd"/>
-      <w:r>
-        <w:t xml:space="preserve"> file, it is fetched in the </w:t>
-      </w:r>
-      <w:proofErr w:type="spellStart"/>
-      <w:r>
-        <w:rPr>
-          <w:i/>
-          <w:iCs/>
-        </w:rPr>
-        <w:t>wHouseProperty.php</w:t>
-      </w:r>
-      <w:proofErr w:type="spellEnd"/>
-      <w:r>
-        <w:t xml:space="preserve"> file which subsequently uses it to select all property information in relation to that ID. This information is displayed on the page through the utilisation of html and </w:t>
-      </w:r>
-      <w:proofErr w:type="spellStart"/>
-      <w:r>
-        <w:t>php</w:t>
-      </w:r>
-      <w:proofErr w:type="spellEnd"/>
-      <w:r>
-        <w:t xml:space="preserve">. As this file is my own creation and is </w:t>
-      </w:r>
-      <w:r>
-        <w:t>necessary in encouraging potential tenants to make informed decisions about</w:t>
-      </w:r>
-      <w:r>
-        <w:t xml:space="preserve"> properties, it</w:t>
-      </w:r>
-      <w:r>
-        <w:t xml:space="preserve"> was included as one of my five artefacts for this personal portfolio. </w:t>
-      </w:r>
-    </w:p>
-    <w:p>
-      <w:pPr>
-        <w:pStyle w:val="Heading1"/>
-      </w:pPr>
-      <w:r>
-        <w:lastRenderedPageBreak/>
         <w:t>Wireframes for Overall Website Design (Wireframes.pdf)</w:t>
       </w:r>
     </w:p>
@@ -972,9 +921,9 @@
     <w:p/>
     <w:p/>
     <w:sectPr>
-      <w:headerReference w:type="default" r:id="rId9"/>
-      <w:footerReference w:type="default" r:id="rId10"/>
-      <w:footerReference w:type="first" r:id="rId11"/>
+      <w:headerReference w:type="default" r:id="rId8"/>
+      <w:footerReference w:type="default" r:id="rId9"/>
+      <w:footerReference w:type="first" r:id="rId10"/>
       <w:pgSz w:w="11906" w:h="16838"/>
       <w:pgMar w:top="1440" w:right="1440" w:bottom="1440" w:left="1440" w:header="708" w:footer="708" w:gutter="0"/>
       <w:pgNumType w:start="0"/>
@@ -987,7 +936,7 @@
 </file>
 
 <file path=word/endnotes.xml><?xml version="1.0" encoding="utf-8"?>
-<w:endnotes xmlns:wpc="http://schemas.microsoft.com/office/word/2010/wordprocessingCanvas" xmlns:mc="http://schemas.openxmlformats.org/markup-compatibility/2006" xmlns:o="urn:schemas-microsoft-com:office:office" xmlns:r="http://schemas.openxmlformats.org/officeDocument/2006/relationships" xmlns:m="http://schemas.openxmlformats.org/officeDocument/2006/math" xmlns:v="urn:schemas-microsoft-com:vml" xmlns:wp14="http://schemas.microsoft.com/office/word/2010/wordprocessingDrawing" xmlns:wp="http://schemas.openxmlformats.org/drawingml/2006/wordprocessingDrawing" xmlns:w10="urn:schemas-microsoft-com:office:word" xmlns:w="http://schemas.openxmlformats.org/wordprocessingml/2006/main" xmlns:w14="http://schemas.microsoft.com/office/word/2010/wordml" xmlns:wpg="http://schemas.microsoft.com/office/word/2010/wordprocessingGroup" xmlns:wpi="http://schemas.microsoft.com/office/word/2010/wordprocessingInk" xmlns:wne="http://schemas.microsoft.com/office/word/2006/wordml" xmlns:wps="http://schemas.microsoft.com/office/word/2010/wordprocessingShape" mc:Ignorable="w14 wp14">
+<w:endnotes xmlns:wpc="http://schemas.microsoft.com/office/word/2010/wordprocessingCanvas" xmlns:mc="http://schemas.openxmlformats.org/markup-compatibility/2006" xmlns:o="urn:schemas-microsoft-com:office:office" xmlns:r="http://schemas.openxmlformats.org/officeDocument/2006/relationships" xmlns:m="http://schemas.openxmlformats.org/officeDocument/2006/math" xmlns:v="urn:schemas-microsoft-com:vml" xmlns:wp14="http://schemas.microsoft.com/office/word/2010/wordprocessingDrawing" xmlns:wp="http://schemas.openxmlformats.org/drawingml/2006/wordprocessingDrawing" xmlns:w10="urn:schemas-microsoft-com:office:word" xmlns:w="http://schemas.openxmlformats.org/wordprocessingml/2006/main" xmlns:w14="http://schemas.microsoft.com/office/word/2010/wordml" xmlns:w15="http://schemas.microsoft.com/office/word/2012/wordml" xmlns:wpg="http://schemas.microsoft.com/office/word/2010/wordprocessingGroup" xmlns:wpi="http://schemas.microsoft.com/office/word/2010/wordprocessingInk" xmlns:wne="http://schemas.microsoft.com/office/word/2006/wordml" xmlns:wps="http://schemas.microsoft.com/office/word/2010/wordprocessingShape" mc:Ignorable="w14 w15 wp14">
   <w:endnote w:type="separator" w:id="-1">
     <w:p>
       <w:pPr>
@@ -1012,7 +961,7 @@
 </file>
 
 <file path=word/footer1.xml><?xml version="1.0" encoding="utf-8"?>
-<w:ftr xmlns:wpc="http://schemas.microsoft.com/office/word/2010/wordprocessingCanvas" xmlns:mc="http://schemas.openxmlformats.org/markup-compatibility/2006" xmlns:o="urn:schemas-microsoft-com:office:office" xmlns:r="http://schemas.openxmlformats.org/officeDocument/2006/relationships" xmlns:m="http://schemas.openxmlformats.org/officeDocument/2006/math" xmlns:v="urn:schemas-microsoft-com:vml" xmlns:wp14="http://schemas.microsoft.com/office/word/2010/wordprocessingDrawing" xmlns:wp="http://schemas.openxmlformats.org/drawingml/2006/wordprocessingDrawing" xmlns:w10="urn:schemas-microsoft-com:office:word" xmlns:w="http://schemas.openxmlformats.org/wordprocessingml/2006/main" xmlns:w14="http://schemas.microsoft.com/office/word/2010/wordml" xmlns:wpg="http://schemas.microsoft.com/office/word/2010/wordprocessingGroup" xmlns:wpi="http://schemas.microsoft.com/office/word/2010/wordprocessingInk" xmlns:wne="http://schemas.microsoft.com/office/word/2006/wordml" xmlns:wps="http://schemas.microsoft.com/office/word/2010/wordprocessingShape" mc:Ignorable="w14 wp14">
+<w:ftr xmlns:wpc="http://schemas.microsoft.com/office/word/2010/wordprocessingCanvas" xmlns:mc="http://schemas.openxmlformats.org/markup-compatibility/2006" xmlns:o="urn:schemas-microsoft-com:office:office" xmlns:r="http://schemas.openxmlformats.org/officeDocument/2006/relationships" xmlns:m="http://schemas.openxmlformats.org/officeDocument/2006/math" xmlns:v="urn:schemas-microsoft-com:vml" xmlns:wp14="http://schemas.microsoft.com/office/word/2010/wordprocessingDrawing" xmlns:wp="http://schemas.openxmlformats.org/drawingml/2006/wordprocessingDrawing" xmlns:w10="urn:schemas-microsoft-com:office:word" xmlns:w="http://schemas.openxmlformats.org/wordprocessingml/2006/main" xmlns:w14="http://schemas.microsoft.com/office/word/2010/wordml" xmlns:w15="http://schemas.microsoft.com/office/word/2012/wordml" xmlns:wpg="http://schemas.microsoft.com/office/word/2010/wordprocessingGroup" xmlns:wpi="http://schemas.microsoft.com/office/word/2010/wordprocessingInk" xmlns:wne="http://schemas.microsoft.com/office/word/2006/wordml" xmlns:wps="http://schemas.microsoft.com/office/word/2010/wordprocessingShape" mc:Ignorable="w14 w15 wp14">
   <w:p>
     <w:pPr>
       <w:pStyle w:val="Footer"/>
@@ -1074,7 +1023,7 @@
 </file>
 
 <file path=word/footer2.xml><?xml version="1.0" encoding="utf-8"?>
-<w:ftr xmlns:wpc="http://schemas.microsoft.com/office/word/2010/wordprocessingCanvas" xmlns:mc="http://schemas.openxmlformats.org/markup-compatibility/2006" xmlns:o="urn:schemas-microsoft-com:office:office" xmlns:r="http://schemas.openxmlformats.org/officeDocument/2006/relationships" xmlns:m="http://schemas.openxmlformats.org/officeDocument/2006/math" xmlns:v="urn:schemas-microsoft-com:vml" xmlns:wp14="http://schemas.microsoft.com/office/word/2010/wordprocessingDrawing" xmlns:wp="http://schemas.openxmlformats.org/drawingml/2006/wordprocessingDrawing" xmlns:w10="urn:schemas-microsoft-com:office:word" xmlns:w="http://schemas.openxmlformats.org/wordprocessingml/2006/main" xmlns:w14="http://schemas.microsoft.com/office/word/2010/wordml" xmlns:wpg="http://schemas.microsoft.com/office/word/2010/wordprocessingGroup" xmlns:wpi="http://schemas.microsoft.com/office/word/2010/wordprocessingInk" xmlns:wne="http://schemas.microsoft.com/office/word/2006/wordml" xmlns:wps="http://schemas.microsoft.com/office/word/2010/wordprocessingShape" mc:Ignorable="w14 wp14">
+<w:ftr xmlns:wpc="http://schemas.microsoft.com/office/word/2010/wordprocessingCanvas" xmlns:mc="http://schemas.openxmlformats.org/markup-compatibility/2006" xmlns:o="urn:schemas-microsoft-com:office:office" xmlns:r="http://schemas.openxmlformats.org/officeDocument/2006/relationships" xmlns:m="http://schemas.openxmlformats.org/officeDocument/2006/math" xmlns:v="urn:schemas-microsoft-com:vml" xmlns:wp14="http://schemas.microsoft.com/office/word/2010/wordprocessingDrawing" xmlns:wp="http://schemas.openxmlformats.org/drawingml/2006/wordprocessingDrawing" xmlns:w10="urn:schemas-microsoft-com:office:word" xmlns:w="http://schemas.openxmlformats.org/wordprocessingml/2006/main" xmlns:w14="http://schemas.microsoft.com/office/word/2010/wordml" xmlns:w15="http://schemas.microsoft.com/office/word/2012/wordml" xmlns:wpg="http://schemas.microsoft.com/office/word/2010/wordprocessingGroup" xmlns:wpi="http://schemas.microsoft.com/office/word/2010/wordprocessingInk" xmlns:wne="http://schemas.microsoft.com/office/word/2006/wordml" xmlns:wps="http://schemas.microsoft.com/office/word/2010/wordprocessingShape" mc:Ignorable="w14 w15 wp14">
   <w:p>
     <w:pPr>
       <w:pStyle w:val="Footer"/>
@@ -1136,7 +1085,7 @@
 </file>
 
 <file path=word/footnotes.xml><?xml version="1.0" encoding="utf-8"?>
-<w:footnotes xmlns:wpc="http://schemas.microsoft.com/office/word/2010/wordprocessingCanvas" xmlns:mc="http://schemas.openxmlformats.org/markup-compatibility/2006" xmlns:o="urn:schemas-microsoft-com:office:office" xmlns:r="http://schemas.openxmlformats.org/officeDocument/2006/relationships" xmlns:m="http://schemas.openxmlformats.org/officeDocument/2006/math" xmlns:v="urn:schemas-microsoft-com:vml" xmlns:wp14="http://schemas.microsoft.com/office/word/2010/wordprocessingDrawing" xmlns:wp="http://schemas.openxmlformats.org/drawingml/2006/wordprocessingDrawing" xmlns:w10="urn:schemas-microsoft-com:office:word" xmlns:w="http://schemas.openxmlformats.org/wordprocessingml/2006/main" xmlns:w14="http://schemas.microsoft.com/office/word/2010/wordml" xmlns:wpg="http://schemas.microsoft.com/office/word/2010/wordprocessingGroup" xmlns:wpi="http://schemas.microsoft.com/office/word/2010/wordprocessingInk" xmlns:wne="http://schemas.microsoft.com/office/word/2006/wordml" xmlns:wps="http://schemas.microsoft.com/office/word/2010/wordprocessingShape" mc:Ignorable="w14 wp14">
+<w:footnotes xmlns:wpc="http://schemas.microsoft.com/office/word/2010/wordprocessingCanvas" xmlns:mc="http://schemas.openxmlformats.org/markup-compatibility/2006" xmlns:o="urn:schemas-microsoft-com:office:office" xmlns:r="http://schemas.openxmlformats.org/officeDocument/2006/relationships" xmlns:m="http://schemas.openxmlformats.org/officeDocument/2006/math" xmlns:v="urn:schemas-microsoft-com:vml" xmlns:wp14="http://schemas.microsoft.com/office/word/2010/wordprocessingDrawing" xmlns:wp="http://schemas.openxmlformats.org/drawingml/2006/wordprocessingDrawing" xmlns:w10="urn:schemas-microsoft-com:office:word" xmlns:w="http://schemas.openxmlformats.org/wordprocessingml/2006/main" xmlns:w14="http://schemas.microsoft.com/office/word/2010/wordml" xmlns:w15="http://schemas.microsoft.com/office/word/2012/wordml" xmlns:wpg="http://schemas.microsoft.com/office/word/2010/wordprocessingGroup" xmlns:wpi="http://schemas.microsoft.com/office/word/2010/wordprocessingInk" xmlns:wne="http://schemas.microsoft.com/office/word/2006/wordml" xmlns:wps="http://schemas.microsoft.com/office/word/2010/wordprocessingShape" mc:Ignorable="w14 w15 wp14">
   <w:footnote w:type="separator" w:id="-1">
     <w:p>
       <w:pPr>
@@ -1161,7 +1110,7 @@
 </file>
 
 <file path=word/header1.xml><?xml version="1.0" encoding="utf-8"?>
-<w:hdr xmlns:wpc="http://schemas.microsoft.com/office/word/2010/wordprocessingCanvas" xmlns:mc="http://schemas.openxmlformats.org/markup-compatibility/2006" xmlns:o="urn:schemas-microsoft-com:office:office" xmlns:r="http://schemas.openxmlformats.org/officeDocument/2006/relationships" xmlns:m="http://schemas.openxmlformats.org/officeDocument/2006/math" xmlns:v="urn:schemas-microsoft-com:vml" xmlns:wp14="http://schemas.microsoft.com/office/word/2010/wordprocessingDrawing" xmlns:wp="http://schemas.openxmlformats.org/drawingml/2006/wordprocessingDrawing" xmlns:w10="urn:schemas-microsoft-com:office:word" xmlns:w="http://schemas.openxmlformats.org/wordprocessingml/2006/main" xmlns:w14="http://schemas.microsoft.com/office/word/2010/wordml" xmlns:wpg="http://schemas.microsoft.com/office/word/2010/wordprocessingGroup" xmlns:wpi="http://schemas.microsoft.com/office/word/2010/wordprocessingInk" xmlns:wne="http://schemas.microsoft.com/office/word/2006/wordml" xmlns:wps="http://schemas.microsoft.com/office/word/2010/wordprocessingShape" mc:Ignorable="w14 wp14">
+<w:hdr xmlns:wpc="http://schemas.microsoft.com/office/word/2010/wordprocessingCanvas" xmlns:mc="http://schemas.openxmlformats.org/markup-compatibility/2006" xmlns:o="urn:schemas-microsoft-com:office:office" xmlns:r="http://schemas.openxmlformats.org/officeDocument/2006/relationships" xmlns:m="http://schemas.openxmlformats.org/officeDocument/2006/math" xmlns:v="urn:schemas-microsoft-com:vml" xmlns:wp14="http://schemas.microsoft.com/office/word/2010/wordprocessingDrawing" xmlns:wp="http://schemas.openxmlformats.org/drawingml/2006/wordprocessingDrawing" xmlns:w10="urn:schemas-microsoft-com:office:word" xmlns:w="http://schemas.openxmlformats.org/wordprocessingml/2006/main" xmlns:w14="http://schemas.microsoft.com/office/word/2010/wordml" xmlns:w15="http://schemas.microsoft.com/office/word/2012/wordml" xmlns:wpg="http://schemas.microsoft.com/office/word/2010/wordprocessingGroup" xmlns:wpi="http://schemas.microsoft.com/office/word/2010/wordprocessingInk" xmlns:wne="http://schemas.microsoft.com/office/word/2006/wordml" xmlns:wps="http://schemas.microsoft.com/office/word/2010/wordprocessingShape" mc:Ignorable="w14 w15 wp14">
   <w:sdt>
     <w:sdtPr>
       <w:rPr>
@@ -1177,6 +1126,7 @@
       <w:dataBinding w:prefixMappings="xmlns:ns0='http://schemas.openxmlformats.org/package/2006/metadata/core-properties' xmlns:ns1='http://purl.org/dc/elements/1.1/'" w:xpath="/ns0:coreProperties[1]/ns1:title[1]" w:storeItemID="{6C3C8BC8-F283-45AE-878A-BAB7291924A1}"/>
       <w:text/>
     </w:sdtPr>
+    <w:sdtEndPr/>
     <w:sdtContent>
       <w:p>
         <w:pPr>
@@ -1211,8 +1161,8 @@
 </file>
 
 <file path=word/numbering.xml><?xml version="1.0" encoding="utf-8"?>
-<w:numbering xmlns:wpc="http://schemas.microsoft.com/office/word/2010/wordprocessingCanvas" xmlns:mc="http://schemas.openxmlformats.org/markup-compatibility/2006" xmlns:o="urn:schemas-microsoft-com:office:office" xmlns:r="http://schemas.openxmlformats.org/officeDocument/2006/relationships" xmlns:m="http://schemas.openxmlformats.org/officeDocument/2006/math" xmlns:v="urn:schemas-microsoft-com:vml" xmlns:wp14="http://schemas.microsoft.com/office/word/2010/wordprocessingDrawing" xmlns:wp="http://schemas.openxmlformats.org/drawingml/2006/wordprocessingDrawing" xmlns:w10="urn:schemas-microsoft-com:office:word" xmlns:w="http://schemas.openxmlformats.org/wordprocessingml/2006/main" xmlns:w14="http://schemas.microsoft.com/office/word/2010/wordml" xmlns:wpg="http://schemas.microsoft.com/office/word/2010/wordprocessingGroup" xmlns:wpi="http://schemas.microsoft.com/office/word/2010/wordprocessingInk" xmlns:wne="http://schemas.microsoft.com/office/word/2006/wordml" xmlns:wps="http://schemas.microsoft.com/office/word/2010/wordprocessingShape" mc:Ignorable="w14 wp14">
-  <w:abstractNum w:abstractNumId="0">
+<w:numbering xmlns:wpc="http://schemas.microsoft.com/office/word/2010/wordprocessingCanvas" xmlns:mc="http://schemas.openxmlformats.org/markup-compatibility/2006" xmlns:o="urn:schemas-microsoft-com:office:office" xmlns:r="http://schemas.openxmlformats.org/officeDocument/2006/relationships" xmlns:m="http://schemas.openxmlformats.org/officeDocument/2006/math" xmlns:v="urn:schemas-microsoft-com:vml" xmlns:wp14="http://schemas.microsoft.com/office/word/2010/wordprocessingDrawing" xmlns:wp="http://schemas.openxmlformats.org/drawingml/2006/wordprocessingDrawing" xmlns:w10="urn:schemas-microsoft-com:office:word" xmlns:w="http://schemas.openxmlformats.org/wordprocessingml/2006/main" xmlns:w14="http://schemas.microsoft.com/office/word/2010/wordml" xmlns:w15="http://schemas.microsoft.com/office/word/2012/wordml" xmlns:wpg="http://schemas.microsoft.com/office/word/2010/wordprocessingGroup" xmlns:wpi="http://schemas.microsoft.com/office/word/2010/wordprocessingInk" xmlns:wne="http://schemas.microsoft.com/office/word/2006/wordml" xmlns:wps="http://schemas.microsoft.com/office/word/2010/wordprocessingShape" mc:Ignorable="w14 w15 wp14">
+  <w:abstractNum w:abstractNumId="0" w15:restartNumberingAfterBreak="0">
     <w:nsid w:val="09A77C8D"/>
     <w:multiLevelType w:val="hybridMultilevel"/>
     <w:tmpl w:val="E5407100"/>
@@ -1298,7 +1248,7 @@
       </w:pPr>
     </w:lvl>
   </w:abstractNum>
-  <w:abstractNum w:abstractNumId="1">
+  <w:abstractNum w:abstractNumId="1" w15:restartNumberingAfterBreak="0">
     <w:nsid w:val="5E9B30D3"/>
     <w:multiLevelType w:val="multilevel"/>
     <w:tmpl w:val="0EF4FAC4"/>
@@ -1384,7 +1334,7 @@
       </w:pPr>
     </w:lvl>
   </w:abstractNum>
-  <w:abstractNum w:abstractNumId="2">
+  <w:abstractNum w:abstractNumId="2" w15:restartNumberingAfterBreak="0">
     <w:nsid w:val="68961089"/>
     <w:multiLevelType w:val="multilevel"/>
     <w:tmpl w:val="910C038A"/>
@@ -1470,7 +1420,7 @@
       </w:pPr>
     </w:lvl>
   </w:abstractNum>
-  <w:abstractNum w:abstractNumId="3">
+  <w:abstractNum w:abstractNumId="3" w15:restartNumberingAfterBreak="0">
     <w:nsid w:val="6ACE2DEE"/>
     <w:multiLevelType w:val="multilevel"/>
     <w:tmpl w:val="0C090025"/>
@@ -1581,7 +1531,7 @@
 </file>
 
 <file path=word/styles.xml><?xml version="1.0" encoding="utf-8"?>
-<w:styles xmlns:mc="http://schemas.openxmlformats.org/markup-compatibility/2006" xmlns:r="http://schemas.openxmlformats.org/officeDocument/2006/relationships" xmlns:w="http://schemas.openxmlformats.org/wordprocessingml/2006/main" xmlns:w14="http://schemas.microsoft.com/office/word/2010/wordml" mc:Ignorable="w14">
+<w:styles xmlns:mc="http://schemas.openxmlformats.org/markup-compatibility/2006" xmlns:r="http://schemas.openxmlformats.org/officeDocument/2006/relationships" xmlns:w="http://schemas.openxmlformats.org/wordprocessingml/2006/main" xmlns:w14="http://schemas.microsoft.com/office/word/2010/wordml" xmlns:w15="http://schemas.microsoft.com/office/word/2012/wordml" mc:Ignorable="w14 w15">
   <w:docDefaults>
     <w:rPrDefault>
       <w:rPr>
@@ -1597,144 +1547,378 @@
       </w:pPr>
     </w:pPrDefault>
   </w:docDefaults>
-  <w:latentStyles w:defLockedState="0" w:defUIPriority="99" w:defSemiHidden="1" w:defUnhideWhenUsed="1" w:defQFormat="0" w:count="267">
-    <w:lsdException w:name="Normal" w:semiHidden="0" w:uiPriority="0" w:unhideWhenUsed="0" w:qFormat="1"/>
-    <w:lsdException w:name="heading 1" w:semiHidden="0" w:uiPriority="9" w:unhideWhenUsed="0" w:qFormat="1"/>
-    <w:lsdException w:name="heading 2" w:uiPriority="9" w:qFormat="1"/>
-    <w:lsdException w:name="heading 3" w:uiPriority="9" w:qFormat="1"/>
-    <w:lsdException w:name="heading 4" w:uiPriority="9" w:qFormat="1"/>
-    <w:lsdException w:name="heading 5" w:uiPriority="9" w:qFormat="1"/>
-    <w:lsdException w:name="heading 6" w:uiPriority="9" w:qFormat="1"/>
-    <w:lsdException w:name="heading 7" w:uiPriority="9" w:qFormat="1"/>
-    <w:lsdException w:name="heading 8" w:uiPriority="9" w:qFormat="1"/>
-    <w:lsdException w:name="heading 9" w:uiPriority="9" w:qFormat="1"/>
-    <w:lsdException w:name="toc 1" w:uiPriority="39"/>
-    <w:lsdException w:name="toc 2" w:uiPriority="39"/>
-    <w:lsdException w:name="toc 3" w:uiPriority="39"/>
-    <w:lsdException w:name="toc 4" w:uiPriority="39"/>
-    <w:lsdException w:name="toc 5" w:uiPriority="39"/>
-    <w:lsdException w:name="toc 6" w:uiPriority="39"/>
-    <w:lsdException w:name="toc 7" w:uiPriority="39"/>
-    <w:lsdException w:name="toc 8" w:uiPriority="39"/>
-    <w:lsdException w:name="toc 9" w:uiPriority="39"/>
-    <w:lsdException w:name="caption" w:uiPriority="35" w:qFormat="1"/>
-    <w:lsdException w:name="Title" w:semiHidden="0" w:uiPriority="10" w:unhideWhenUsed="0" w:qFormat="1"/>
-    <w:lsdException w:name="Default Paragraph Font" w:uiPriority="1"/>
-    <w:lsdException w:name="Subtitle" w:semiHidden="0" w:uiPriority="11" w:unhideWhenUsed="0" w:qFormat="1"/>
-    <w:lsdException w:name="Strong" w:semiHidden="0" w:uiPriority="22" w:unhideWhenUsed="0" w:qFormat="1"/>
-    <w:lsdException w:name="Emphasis" w:semiHidden="0" w:uiPriority="20" w:unhideWhenUsed="0" w:qFormat="1"/>
-    <w:lsdException w:name="Table Grid" w:semiHidden="0" w:uiPriority="59" w:unhideWhenUsed="0"/>
-    <w:lsdException w:name="Placeholder Text" w:unhideWhenUsed="0"/>
-    <w:lsdException w:name="No Spacing" w:semiHidden="0" w:uiPriority="1" w:unhideWhenUsed="0" w:qFormat="1"/>
-    <w:lsdException w:name="Light Shading" w:semiHidden="0" w:uiPriority="60" w:unhideWhenUsed="0"/>
-    <w:lsdException w:name="Light List" w:semiHidden="0" w:uiPriority="61" w:unhideWhenUsed="0"/>
-    <w:lsdException w:name="Light Grid" w:semiHidden="0" w:uiPriority="62" w:unhideWhenUsed="0"/>
-    <w:lsdException w:name="Medium Shading 1" w:semiHidden="0" w:uiPriority="63" w:unhideWhenUsed="0"/>
-    <w:lsdException w:name="Medium Shading 2" w:semiHidden="0" w:uiPriority="64" w:unhideWhenUsed="0"/>
-    <w:lsdException w:name="Medium List 1" w:semiHidden="0" w:uiPriority="65" w:unhideWhenUsed="0"/>
-    <w:lsdException w:name="Medium List 2" w:semiHidden="0" w:uiPriority="66" w:unhideWhenUsed="0"/>
-    <w:lsdException w:name="Medium Grid 1" w:semiHidden="0" w:uiPriority="67" w:unhideWhenUsed="0"/>
-    <w:lsdException w:name="Medium Grid 2" w:semiHidden="0" w:uiPriority="68" w:unhideWhenUsed="0"/>
-    <w:lsdException w:name="Medium Grid 3" w:semiHidden="0" w:uiPriority="69" w:unhideWhenUsed="0"/>
-    <w:lsdException w:name="Dark List" w:semiHidden="0" w:uiPriority="70" w:unhideWhenUsed="0"/>
-    <w:lsdException w:name="Colorful Shading" w:semiHidden="0" w:uiPriority="71" w:unhideWhenUsed="0"/>
-    <w:lsdException w:name="Colorful List" w:semiHidden="0" w:uiPriority="72" w:unhideWhenUsed="0"/>
-    <w:lsdException w:name="Colorful Grid" w:semiHidden="0" w:uiPriority="73" w:unhideWhenUsed="0"/>
-    <w:lsdException w:name="Light Shading Accent 1" w:semiHidden="0" w:uiPriority="60" w:unhideWhenUsed="0"/>
-    <w:lsdException w:name="Light List Accent 1" w:semiHidden="0" w:uiPriority="61" w:unhideWhenUsed="0"/>
-    <w:lsdException w:name="Light Grid Accent 1" w:semiHidden="0" w:uiPriority="62" w:unhideWhenUsed="0"/>
-    <w:lsdException w:name="Medium Shading 1 Accent 1" w:semiHidden="0" w:uiPriority="63" w:unhideWhenUsed="0"/>
-    <w:lsdException w:name="Medium Shading 2 Accent 1" w:semiHidden="0" w:uiPriority="64" w:unhideWhenUsed="0"/>
-    <w:lsdException w:name="Medium List 1 Accent 1" w:semiHidden="0" w:uiPriority="65" w:unhideWhenUsed="0"/>
-    <w:lsdException w:name="Revision" w:unhideWhenUsed="0"/>
-    <w:lsdException w:name="List Paragraph" w:semiHidden="0" w:uiPriority="34" w:unhideWhenUsed="0" w:qFormat="1"/>
-    <w:lsdException w:name="Quote" w:semiHidden="0" w:uiPriority="29" w:unhideWhenUsed="0" w:qFormat="1"/>
-    <w:lsdException w:name="Intense Quote" w:semiHidden="0" w:uiPriority="30" w:unhideWhenUsed="0" w:qFormat="1"/>
-    <w:lsdException w:name="Medium List 2 Accent 1" w:semiHidden="0" w:uiPriority="66" w:unhideWhenUsed="0"/>
-    <w:lsdException w:name="Medium Grid 1 Accent 1" w:semiHidden="0" w:uiPriority="67" w:unhideWhenUsed="0"/>
-    <w:lsdException w:name="Medium Grid 2 Accent 1" w:semiHidden="0" w:uiPriority="68" w:unhideWhenUsed="0"/>
-    <w:lsdException w:name="Medium Grid 3 Accent 1" w:semiHidden="0" w:uiPriority="69" w:unhideWhenUsed="0"/>
-    <w:lsdException w:name="Dark List Accent 1" w:semiHidden="0" w:uiPriority="70" w:unhideWhenUsed="0"/>
-    <w:lsdException w:name="Colorful Shading Accent 1" w:semiHidden="0" w:uiPriority="71" w:unhideWhenUsed="0"/>
-    <w:lsdException w:name="Colorful List Accent 1" w:semiHidden="0" w:uiPriority="72" w:unhideWhenUsed="0"/>
-    <w:lsdException w:name="Colorful Grid Accent 1" w:semiHidden="0" w:uiPriority="73" w:unhideWhenUsed="0"/>
-    <w:lsdException w:name="Light Shading Accent 2" w:semiHidden="0" w:uiPriority="60" w:unhideWhenUsed="0"/>
-    <w:lsdException w:name="Light List Accent 2" w:semiHidden="0" w:uiPriority="61" w:unhideWhenUsed="0"/>
-    <w:lsdException w:name="Light Grid Accent 2" w:semiHidden="0" w:uiPriority="62" w:unhideWhenUsed="0"/>
-    <w:lsdException w:name="Medium Shading 1 Accent 2" w:semiHidden="0" w:uiPriority="63" w:unhideWhenUsed="0"/>
-    <w:lsdException w:name="Medium Shading 2 Accent 2" w:semiHidden="0" w:uiPriority="64" w:unhideWhenUsed="0"/>
-    <w:lsdException w:name="Medium List 1 Accent 2" w:semiHidden="0" w:uiPriority="65" w:unhideWhenUsed="0"/>
-    <w:lsdException w:name="Medium List 2 Accent 2" w:semiHidden="0" w:uiPriority="66" w:unhideWhenUsed="0"/>
-    <w:lsdException w:name="Medium Grid 1 Accent 2" w:semiHidden="0" w:uiPriority="67" w:unhideWhenUsed="0"/>
-    <w:lsdException w:name="Medium Grid 2 Accent 2" w:semiHidden="0" w:uiPriority="68" w:unhideWhenUsed="0"/>
-    <w:lsdException w:name="Medium Grid 3 Accent 2" w:semiHidden="0" w:uiPriority="69" w:unhideWhenUsed="0"/>
-    <w:lsdException w:name="Dark List Accent 2" w:semiHidden="0" w:uiPriority="70" w:unhideWhenUsed="0"/>
-    <w:lsdException w:name="Colorful Shading Accent 2" w:semiHidden="0" w:uiPriority="71" w:unhideWhenUsed="0"/>
-    <w:lsdException w:name="Colorful List Accent 2" w:semiHidden="0" w:uiPriority="72" w:unhideWhenUsed="0"/>
-    <w:lsdException w:name="Colorful Grid Accent 2" w:semiHidden="0" w:uiPriority="73" w:unhideWhenUsed="0"/>
-    <w:lsdException w:name="Light Shading Accent 3" w:semiHidden="0" w:uiPriority="60" w:unhideWhenUsed="0"/>
-    <w:lsdException w:name="Light List Accent 3" w:semiHidden="0" w:uiPriority="61" w:unhideWhenUsed="0"/>
-    <w:lsdException w:name="Light Grid Accent 3" w:semiHidden="0" w:uiPriority="62" w:unhideWhenUsed="0"/>
-    <w:lsdException w:name="Medium Shading 1 Accent 3" w:semiHidden="0" w:uiPriority="63" w:unhideWhenUsed="0"/>
-    <w:lsdException w:name="Medium Shading 2 Accent 3" w:semiHidden="0" w:uiPriority="64" w:unhideWhenUsed="0"/>
-    <w:lsdException w:name="Medium List 1 Accent 3" w:semiHidden="0" w:uiPriority="65" w:unhideWhenUsed="0"/>
-    <w:lsdException w:name="Medium List 2 Accent 3" w:semiHidden="0" w:uiPriority="66" w:unhideWhenUsed="0"/>
-    <w:lsdException w:name="Medium Grid 1 Accent 3" w:semiHidden="0" w:uiPriority="67" w:unhideWhenUsed="0"/>
-    <w:lsdException w:name="Medium Grid 2 Accent 3" w:semiHidden="0" w:uiPriority="68" w:unhideWhenUsed="0"/>
-    <w:lsdException w:name="Medium Grid 3 Accent 3" w:semiHidden="0" w:uiPriority="69" w:unhideWhenUsed="0"/>
-    <w:lsdException w:name="Dark List Accent 3" w:semiHidden="0" w:uiPriority="70" w:unhideWhenUsed="0"/>
-    <w:lsdException w:name="Colorful Shading Accent 3" w:semiHidden="0" w:uiPriority="71" w:unhideWhenUsed="0"/>
-    <w:lsdException w:name="Colorful List Accent 3" w:semiHidden="0" w:uiPriority="72" w:unhideWhenUsed="0"/>
-    <w:lsdException w:name="Colorful Grid Accent 3" w:semiHidden="0" w:uiPriority="73" w:unhideWhenUsed="0"/>
-    <w:lsdException w:name="Light Shading Accent 4" w:semiHidden="0" w:uiPriority="60" w:unhideWhenUsed="0"/>
-    <w:lsdException w:name="Light List Accent 4" w:semiHidden="0" w:uiPriority="61" w:unhideWhenUsed="0"/>
-    <w:lsdException w:name="Light Grid Accent 4" w:semiHidden="0" w:uiPriority="62" w:unhideWhenUsed="0"/>
-    <w:lsdException w:name="Medium Shading 1 Accent 4" w:semiHidden="0" w:uiPriority="63" w:unhideWhenUsed="0"/>
-    <w:lsdException w:name="Medium Shading 2 Accent 4" w:semiHidden="0" w:uiPriority="64" w:unhideWhenUsed="0"/>
-    <w:lsdException w:name="Medium List 1 Accent 4" w:semiHidden="0" w:uiPriority="65" w:unhideWhenUsed="0"/>
-    <w:lsdException w:name="Medium List 2 Accent 4" w:semiHidden="0" w:uiPriority="66" w:unhideWhenUsed="0"/>
-    <w:lsdException w:name="Medium Grid 1 Accent 4" w:semiHidden="0" w:uiPriority="67" w:unhideWhenUsed="0"/>
-    <w:lsdException w:name="Medium Grid 2 Accent 4" w:semiHidden="0" w:uiPriority="68" w:unhideWhenUsed="0"/>
-    <w:lsdException w:name="Medium Grid 3 Accent 4" w:semiHidden="0" w:uiPriority="69" w:unhideWhenUsed="0"/>
-    <w:lsdException w:name="Dark List Accent 4" w:semiHidden="0" w:uiPriority="70" w:unhideWhenUsed="0"/>
-    <w:lsdException w:name="Colorful Shading Accent 4" w:semiHidden="0" w:uiPriority="71" w:unhideWhenUsed="0"/>
-    <w:lsdException w:name="Colorful List Accent 4" w:semiHidden="0" w:uiPriority="72" w:unhideWhenUsed="0"/>
-    <w:lsdException w:name="Colorful Grid Accent 4" w:semiHidden="0" w:uiPriority="73" w:unhideWhenUsed="0"/>
-    <w:lsdException w:name="Light Shading Accent 5" w:semiHidden="0" w:uiPriority="60" w:unhideWhenUsed="0"/>
-    <w:lsdException w:name="Light List Accent 5" w:semiHidden="0" w:uiPriority="61" w:unhideWhenUsed="0"/>
-    <w:lsdException w:name="Light Grid Accent 5" w:semiHidden="0" w:uiPriority="62" w:unhideWhenUsed="0"/>
-    <w:lsdException w:name="Medium Shading 1 Accent 5" w:semiHidden="0" w:uiPriority="63" w:unhideWhenUsed="0"/>
-    <w:lsdException w:name="Medium Shading 2 Accent 5" w:semiHidden="0" w:uiPriority="64" w:unhideWhenUsed="0"/>
-    <w:lsdException w:name="Medium List 1 Accent 5" w:semiHidden="0" w:uiPriority="65" w:unhideWhenUsed="0"/>
-    <w:lsdException w:name="Medium List 2 Accent 5" w:semiHidden="0" w:uiPriority="66" w:unhideWhenUsed="0"/>
-    <w:lsdException w:name="Medium Grid 1 Accent 5" w:semiHidden="0" w:uiPriority="67" w:unhideWhenUsed="0"/>
-    <w:lsdException w:name="Medium Grid 2 Accent 5" w:semiHidden="0" w:uiPriority="68" w:unhideWhenUsed="0"/>
-    <w:lsdException w:name="Medium Grid 3 Accent 5" w:semiHidden="0" w:uiPriority="69" w:unhideWhenUsed="0"/>
-    <w:lsdException w:name="Dark List Accent 5" w:semiHidden="0" w:uiPriority="70" w:unhideWhenUsed="0"/>
-    <w:lsdException w:name="Colorful Shading Accent 5" w:semiHidden="0" w:uiPriority="71" w:unhideWhenUsed="0"/>
-    <w:lsdException w:name="Colorful List Accent 5" w:semiHidden="0" w:uiPriority="72" w:unhideWhenUsed="0"/>
-    <w:lsdException w:name="Colorful Grid Accent 5" w:semiHidden="0" w:uiPriority="73" w:unhideWhenUsed="0"/>
-    <w:lsdException w:name="Light Shading Accent 6" w:semiHidden="0" w:uiPriority="60" w:unhideWhenUsed="0"/>
-    <w:lsdException w:name="Light List Accent 6" w:semiHidden="0" w:uiPriority="61" w:unhideWhenUsed="0"/>
-    <w:lsdException w:name="Light Grid Accent 6" w:semiHidden="0" w:uiPriority="62" w:unhideWhenUsed="0"/>
-    <w:lsdException w:name="Medium Shading 1 Accent 6" w:semiHidden="0" w:uiPriority="63" w:unhideWhenUsed="0"/>
-    <w:lsdException w:name="Medium Shading 2 Accent 6" w:semiHidden="0" w:uiPriority="64" w:unhideWhenUsed="0"/>
-    <w:lsdException w:name="Medium List 1 Accent 6" w:semiHidden="0" w:uiPriority="65" w:unhideWhenUsed="0"/>
-    <w:lsdException w:name="Medium List 2 Accent 6" w:semiHidden="0" w:uiPriority="66" w:unhideWhenUsed="0"/>
-    <w:lsdException w:name="Medium Grid 1 Accent 6" w:semiHidden="0" w:uiPriority="67" w:unhideWhenUsed="0"/>
-    <w:lsdException w:name="Medium Grid 2 Accent 6" w:semiHidden="0" w:uiPriority="68" w:unhideWhenUsed="0"/>
-    <w:lsdException w:name="Medium Grid 3 Accent 6" w:semiHidden="0" w:uiPriority="69" w:unhideWhenUsed="0"/>
-    <w:lsdException w:name="Dark List Accent 6" w:semiHidden="0" w:uiPriority="70" w:unhideWhenUsed="0"/>
-    <w:lsdException w:name="Colorful Shading Accent 6" w:semiHidden="0" w:uiPriority="71" w:unhideWhenUsed="0"/>
-    <w:lsdException w:name="Colorful List Accent 6" w:semiHidden="0" w:uiPriority="72" w:unhideWhenUsed="0"/>
-    <w:lsdException w:name="Colorful Grid Accent 6" w:semiHidden="0" w:uiPriority="73" w:unhideWhenUsed="0"/>
-    <w:lsdException w:name="Subtle Emphasis" w:semiHidden="0" w:uiPriority="19" w:unhideWhenUsed="0" w:qFormat="1"/>
-    <w:lsdException w:name="Intense Emphasis" w:semiHidden="0" w:uiPriority="21" w:unhideWhenUsed="0" w:qFormat="1"/>
-    <w:lsdException w:name="Subtle Reference" w:semiHidden="0" w:uiPriority="31" w:unhideWhenUsed="0" w:qFormat="1"/>
-    <w:lsdException w:name="Intense Reference" w:semiHidden="0" w:uiPriority="32" w:unhideWhenUsed="0" w:qFormat="1"/>
-    <w:lsdException w:name="Book Title" w:semiHidden="0" w:uiPriority="33" w:unhideWhenUsed="0" w:qFormat="1"/>
-    <w:lsdException w:name="Bibliography" w:uiPriority="37"/>
-    <w:lsdException w:name="TOC Heading" w:uiPriority="39" w:qFormat="1"/>
+  <w:latentStyles w:defLockedState="0" w:defUIPriority="99" w:defSemiHidden="0" w:defUnhideWhenUsed="0" w:defQFormat="0" w:count="371">
+    <w:lsdException w:name="Normal" w:uiPriority="0" w:qFormat="1"/>
+    <w:lsdException w:name="heading 1" w:uiPriority="9" w:qFormat="1"/>
+    <w:lsdException w:name="heading 2" w:semiHidden="1" w:uiPriority="9" w:unhideWhenUsed="1" w:qFormat="1"/>
+    <w:lsdException w:name="heading 3" w:semiHidden="1" w:uiPriority="9" w:unhideWhenUsed="1" w:qFormat="1"/>
+    <w:lsdException w:name="heading 4" w:semiHidden="1" w:uiPriority="9" w:unhideWhenUsed="1" w:qFormat="1"/>
+    <w:lsdException w:name="heading 5" w:semiHidden="1" w:uiPriority="9" w:unhideWhenUsed="1" w:qFormat="1"/>
+    <w:lsdException w:name="heading 6" w:semiHidden="1" w:uiPriority="9" w:unhideWhenUsed="1" w:qFormat="1"/>
+    <w:lsdException w:name="heading 7" w:semiHidden="1" w:uiPriority="9" w:unhideWhenUsed="1" w:qFormat="1"/>
+    <w:lsdException w:name="heading 8" w:semiHidden="1" w:uiPriority="9" w:unhideWhenUsed="1" w:qFormat="1"/>
+    <w:lsdException w:name="heading 9" w:semiHidden="1" w:uiPriority="9" w:unhideWhenUsed="1" w:qFormat="1"/>
+    <w:lsdException w:name="index 1" w:semiHidden="1" w:unhideWhenUsed="1"/>
+    <w:lsdException w:name="index 2" w:semiHidden="1" w:unhideWhenUsed="1"/>
+    <w:lsdException w:name="index 3" w:semiHidden="1" w:unhideWhenUsed="1"/>
+    <w:lsdException w:name="index 4" w:semiHidden="1" w:unhideWhenUsed="1"/>
+    <w:lsdException w:name="index 5" w:semiHidden="1" w:unhideWhenUsed="1"/>
+    <w:lsdException w:name="index 6" w:semiHidden="1" w:unhideWhenUsed="1"/>
+    <w:lsdException w:name="index 7" w:semiHidden="1" w:unhideWhenUsed="1"/>
+    <w:lsdException w:name="index 8" w:semiHidden="1" w:unhideWhenUsed="1"/>
+    <w:lsdException w:name="index 9" w:semiHidden="1" w:unhideWhenUsed="1"/>
+    <w:lsdException w:name="toc 1" w:semiHidden="1" w:uiPriority="39" w:unhideWhenUsed="1"/>
+    <w:lsdException w:name="toc 2" w:semiHidden="1" w:uiPriority="39" w:unhideWhenUsed="1"/>
+    <w:lsdException w:name="toc 3" w:semiHidden="1" w:uiPriority="39" w:unhideWhenUsed="1"/>
+    <w:lsdException w:name="toc 4" w:semiHidden="1" w:uiPriority="39" w:unhideWhenUsed="1"/>
+    <w:lsdException w:name="toc 5" w:semiHidden="1" w:uiPriority="39" w:unhideWhenUsed="1"/>
+    <w:lsdException w:name="toc 6" w:semiHidden="1" w:uiPriority="39" w:unhideWhenUsed="1"/>
+    <w:lsdException w:name="toc 7" w:semiHidden="1" w:uiPriority="39" w:unhideWhenUsed="1"/>
+    <w:lsdException w:name="toc 8" w:semiHidden="1" w:uiPriority="39" w:unhideWhenUsed="1"/>
+    <w:lsdException w:name="toc 9" w:semiHidden="1" w:uiPriority="39" w:unhideWhenUsed="1"/>
+    <w:lsdException w:name="Normal Indent" w:semiHidden="1" w:unhideWhenUsed="1"/>
+    <w:lsdException w:name="footnote text" w:semiHidden="1" w:unhideWhenUsed="1"/>
+    <w:lsdException w:name="annotation text" w:semiHidden="1" w:unhideWhenUsed="1"/>
+    <w:lsdException w:name="header" w:semiHidden="1" w:unhideWhenUsed="1"/>
+    <w:lsdException w:name="footer" w:semiHidden="1" w:unhideWhenUsed="1"/>
+    <w:lsdException w:name="index heading" w:semiHidden="1" w:unhideWhenUsed="1"/>
+    <w:lsdException w:name="caption" w:semiHidden="1" w:uiPriority="35" w:unhideWhenUsed="1" w:qFormat="1"/>
+    <w:lsdException w:name="table of figures" w:semiHidden="1" w:unhideWhenUsed="1"/>
+    <w:lsdException w:name="envelope address" w:semiHidden="1" w:unhideWhenUsed="1"/>
+    <w:lsdException w:name="envelope return" w:semiHidden="1" w:unhideWhenUsed="1"/>
+    <w:lsdException w:name="footnote reference" w:semiHidden="1" w:unhideWhenUsed="1"/>
+    <w:lsdException w:name="annotation reference" w:semiHidden="1" w:unhideWhenUsed="1"/>
+    <w:lsdException w:name="line number" w:semiHidden="1" w:unhideWhenUsed="1"/>
+    <w:lsdException w:name="page number" w:semiHidden="1" w:unhideWhenUsed="1"/>
+    <w:lsdException w:name="endnote reference" w:semiHidden="1" w:unhideWhenUsed="1"/>
+    <w:lsdException w:name="endnote text" w:semiHidden="1" w:unhideWhenUsed="1"/>
+    <w:lsdException w:name="table of authorities" w:semiHidden="1" w:unhideWhenUsed="1"/>
+    <w:lsdException w:name="macro" w:semiHidden="1" w:unhideWhenUsed="1"/>
+    <w:lsdException w:name="toa heading" w:semiHidden="1" w:unhideWhenUsed="1"/>
+    <w:lsdException w:name="List" w:semiHidden="1" w:unhideWhenUsed="1"/>
+    <w:lsdException w:name="List Bullet" w:semiHidden="1" w:unhideWhenUsed="1"/>
+    <w:lsdException w:name="List Number" w:semiHidden="1" w:unhideWhenUsed="1"/>
+    <w:lsdException w:name="List 2" w:semiHidden="1" w:unhideWhenUsed="1"/>
+    <w:lsdException w:name="List 3" w:semiHidden="1" w:unhideWhenUsed="1"/>
+    <w:lsdException w:name="List 4" w:semiHidden="1" w:unhideWhenUsed="1"/>
+    <w:lsdException w:name="List 5" w:semiHidden="1" w:unhideWhenUsed="1"/>
+    <w:lsdException w:name="List Bullet 2" w:semiHidden="1" w:unhideWhenUsed="1"/>
+    <w:lsdException w:name="List Bullet 3" w:semiHidden="1" w:unhideWhenUsed="1"/>
+    <w:lsdException w:name="List Bullet 4" w:semiHidden="1" w:unhideWhenUsed="1"/>
+    <w:lsdException w:name="List Bullet 5" w:semiHidden="1" w:unhideWhenUsed="1"/>
+    <w:lsdException w:name="List Number 2" w:semiHidden="1" w:unhideWhenUsed="1"/>
+    <w:lsdException w:name="List Number 3" w:semiHidden="1" w:unhideWhenUsed="1"/>
+    <w:lsdException w:name="List Number 4" w:semiHidden="1" w:unhideWhenUsed="1"/>
+    <w:lsdException w:name="List Number 5" w:semiHidden="1" w:unhideWhenUsed="1"/>
+    <w:lsdException w:name="Title" w:uiPriority="10" w:qFormat="1"/>
+    <w:lsdException w:name="Closing" w:semiHidden="1" w:unhideWhenUsed="1"/>
+    <w:lsdException w:name="Signature" w:semiHidden="1" w:unhideWhenUsed="1"/>
+    <w:lsdException w:name="Default Paragraph Font" w:semiHidden="1" w:uiPriority="1" w:unhideWhenUsed="1"/>
+    <w:lsdException w:name="Body Text" w:semiHidden="1" w:unhideWhenUsed="1"/>
+    <w:lsdException w:name="Body Text Indent" w:semiHidden="1" w:unhideWhenUsed="1"/>
+    <w:lsdException w:name="List Continue" w:semiHidden="1" w:unhideWhenUsed="1"/>
+    <w:lsdException w:name="List Continue 2" w:semiHidden="1" w:unhideWhenUsed="1"/>
+    <w:lsdException w:name="List Continue 3" w:semiHidden="1" w:unhideWhenUsed="1"/>
+    <w:lsdException w:name="List Continue 4" w:semiHidden="1" w:unhideWhenUsed="1"/>
+    <w:lsdException w:name="List Continue 5" w:semiHidden="1" w:unhideWhenUsed="1"/>
+    <w:lsdException w:name="Message Header" w:semiHidden="1" w:unhideWhenUsed="1"/>
+    <w:lsdException w:name="Subtitle" w:uiPriority="11" w:qFormat="1"/>
+    <w:lsdException w:name="Salutation" w:semiHidden="1" w:unhideWhenUsed="1"/>
+    <w:lsdException w:name="Date" w:semiHidden="1" w:unhideWhenUsed="1"/>
+    <w:lsdException w:name="Body Text First Indent" w:semiHidden="1" w:unhideWhenUsed="1"/>
+    <w:lsdException w:name="Body Text First Indent 2" w:semiHidden="1" w:unhideWhenUsed="1"/>
+    <w:lsdException w:name="Note Heading" w:semiHidden="1" w:unhideWhenUsed="1"/>
+    <w:lsdException w:name="Body Text 2" w:semiHidden="1" w:unhideWhenUsed="1"/>
+    <w:lsdException w:name="Body Text 3" w:semiHidden="1" w:unhideWhenUsed="1"/>
+    <w:lsdException w:name="Body Text Indent 2" w:semiHidden="1" w:unhideWhenUsed="1"/>
+    <w:lsdException w:name="Body Text Indent 3" w:semiHidden="1" w:unhideWhenUsed="1"/>
+    <w:lsdException w:name="Block Text" w:semiHidden="1" w:unhideWhenUsed="1"/>
+    <w:lsdException w:name="Hyperlink" w:semiHidden="1" w:unhideWhenUsed="1"/>
+    <w:lsdException w:name="FollowedHyperlink" w:semiHidden="1" w:unhideWhenUsed="1"/>
+    <w:lsdException w:name="Strong" w:uiPriority="22" w:qFormat="1"/>
+    <w:lsdException w:name="Emphasis" w:uiPriority="20" w:qFormat="1"/>
+    <w:lsdException w:name="Document Map" w:semiHidden="1" w:unhideWhenUsed="1"/>
+    <w:lsdException w:name="Plain Text" w:semiHidden="1" w:unhideWhenUsed="1"/>
+    <w:lsdException w:name="E-mail Signature" w:semiHidden="1" w:unhideWhenUsed="1"/>
+    <w:lsdException w:name="HTML Top of Form" w:semiHidden="1" w:unhideWhenUsed="1"/>
+    <w:lsdException w:name="HTML Bottom of Form" w:semiHidden="1" w:unhideWhenUsed="1"/>
+    <w:lsdException w:name="Normal (Web)" w:semiHidden="1" w:unhideWhenUsed="1"/>
+    <w:lsdException w:name="HTML Acronym" w:semiHidden="1" w:unhideWhenUsed="1"/>
+    <w:lsdException w:name="HTML Address" w:semiHidden="1" w:unhideWhenUsed="1"/>
+    <w:lsdException w:name="HTML Cite" w:semiHidden="1" w:unhideWhenUsed="1"/>
+    <w:lsdException w:name="HTML Code" w:semiHidden="1" w:unhideWhenUsed="1"/>
+    <w:lsdException w:name="HTML Definition" w:semiHidden="1" w:unhideWhenUsed="1"/>
+    <w:lsdException w:name="HTML Keyboard" w:semiHidden="1" w:unhideWhenUsed="1"/>
+    <w:lsdException w:name="HTML Preformatted" w:semiHidden="1" w:unhideWhenUsed="1"/>
+    <w:lsdException w:name="HTML Sample" w:semiHidden="1" w:unhideWhenUsed="1"/>
+    <w:lsdException w:name="HTML Typewriter" w:semiHidden="1" w:unhideWhenUsed="1"/>
+    <w:lsdException w:name="HTML Variable" w:semiHidden="1" w:unhideWhenUsed="1"/>
+    <w:lsdException w:name="Normal Table" w:semiHidden="1" w:unhideWhenUsed="1"/>
+    <w:lsdException w:name="annotation subject" w:semiHidden="1" w:unhideWhenUsed="1"/>
+    <w:lsdException w:name="No List" w:semiHidden="1" w:unhideWhenUsed="1"/>
+    <w:lsdException w:name="Outline List 1" w:semiHidden="1" w:unhideWhenUsed="1"/>
+    <w:lsdException w:name="Outline List 2" w:semiHidden="1" w:unhideWhenUsed="1"/>
+    <w:lsdException w:name="Outline List 3" w:semiHidden="1" w:unhideWhenUsed="1"/>
+    <w:lsdException w:name="Table Simple 1" w:semiHidden="1" w:unhideWhenUsed="1"/>
+    <w:lsdException w:name="Table Simple 2" w:semiHidden="1" w:unhideWhenUsed="1"/>
+    <w:lsdException w:name="Table Simple 3" w:semiHidden="1" w:unhideWhenUsed="1"/>
+    <w:lsdException w:name="Table Classic 1" w:semiHidden="1" w:unhideWhenUsed="1"/>
+    <w:lsdException w:name="Table Classic 2" w:semiHidden="1" w:unhideWhenUsed="1"/>
+    <w:lsdException w:name="Table Classic 3" w:semiHidden="1" w:unhideWhenUsed="1"/>
+    <w:lsdException w:name="Table Classic 4" w:semiHidden="1" w:unhideWhenUsed="1"/>
+    <w:lsdException w:name="Table Colorful 1" w:semiHidden="1" w:unhideWhenUsed="1"/>
+    <w:lsdException w:name="Table Colorful 2" w:semiHidden="1" w:unhideWhenUsed="1"/>
+    <w:lsdException w:name="Table Colorful 3" w:semiHidden="1" w:unhideWhenUsed="1"/>
+    <w:lsdException w:name="Table Columns 1" w:semiHidden="1" w:unhideWhenUsed="1"/>
+    <w:lsdException w:name="Table Columns 2" w:semiHidden="1" w:unhideWhenUsed="1"/>
+    <w:lsdException w:name="Table Columns 3" w:semiHidden="1" w:unhideWhenUsed="1"/>
+    <w:lsdException w:name="Table Columns 4" w:semiHidden="1" w:unhideWhenUsed="1"/>
+    <w:lsdException w:name="Table Columns 5" w:semiHidden="1" w:unhideWhenUsed="1"/>
+    <w:lsdException w:name="Table Grid 1" w:semiHidden="1" w:unhideWhenUsed="1"/>
+    <w:lsdException w:name="Table Grid 2" w:semiHidden="1" w:unhideWhenUsed="1"/>
+    <w:lsdException w:name="Table Grid 3" w:semiHidden="1" w:unhideWhenUsed="1"/>
+    <w:lsdException w:name="Table Grid 4" w:semiHidden="1" w:unhideWhenUsed="1"/>
+    <w:lsdException w:name="Table Grid 5" w:semiHidden="1" w:unhideWhenUsed="1"/>
+    <w:lsdException w:name="Table Grid 6" w:semiHidden="1" w:unhideWhenUsed="1"/>
+    <w:lsdException w:name="Table Grid 7" w:semiHidden="1" w:unhideWhenUsed="1"/>
+    <w:lsdException w:name="Table Grid 8" w:semiHidden="1" w:unhideWhenUsed="1"/>
+    <w:lsdException w:name="Table List 1" w:semiHidden="1" w:unhideWhenUsed="1"/>
+    <w:lsdException w:name="Table List 2" w:semiHidden="1" w:unhideWhenUsed="1"/>
+    <w:lsdException w:name="Table List 3" w:semiHidden="1" w:unhideWhenUsed="1"/>
+    <w:lsdException w:name="Table List 4" w:semiHidden="1" w:unhideWhenUsed="1"/>
+    <w:lsdException w:name="Table List 5" w:semiHidden="1" w:unhideWhenUsed="1"/>
+    <w:lsdException w:name="Table List 6" w:semiHidden="1" w:unhideWhenUsed="1"/>
+    <w:lsdException w:name="Table List 7" w:semiHidden="1" w:unhideWhenUsed="1"/>
+    <w:lsdException w:name="Table List 8" w:semiHidden="1" w:unhideWhenUsed="1"/>
+    <w:lsdException w:name="Table 3D effects 1" w:semiHidden="1" w:unhideWhenUsed="1"/>
+    <w:lsdException w:name="Table 3D effects 2" w:semiHidden="1" w:unhideWhenUsed="1"/>
+    <w:lsdException w:name="Table 3D effects 3" w:semiHidden="1" w:unhideWhenUsed="1"/>
+    <w:lsdException w:name="Table Contemporary" w:semiHidden="1" w:unhideWhenUsed="1"/>
+    <w:lsdException w:name="Table Elegant" w:semiHidden="1" w:unhideWhenUsed="1"/>
+    <w:lsdException w:name="Table Professional" w:semiHidden="1" w:unhideWhenUsed="1"/>
+    <w:lsdException w:name="Table Subtle 1" w:semiHidden="1" w:unhideWhenUsed="1"/>
+    <w:lsdException w:name="Table Subtle 2" w:semiHidden="1" w:unhideWhenUsed="1"/>
+    <w:lsdException w:name="Table Web 1" w:semiHidden="1" w:unhideWhenUsed="1"/>
+    <w:lsdException w:name="Table Web 2" w:semiHidden="1" w:unhideWhenUsed="1"/>
+    <w:lsdException w:name="Table Web 3" w:semiHidden="1" w:unhideWhenUsed="1"/>
+    <w:lsdException w:name="Balloon Text" w:semiHidden="1" w:unhideWhenUsed="1"/>
+    <w:lsdException w:name="Table Grid" w:uiPriority="59"/>
+    <w:lsdException w:name="Table Theme" w:semiHidden="1" w:unhideWhenUsed="1"/>
+    <w:lsdException w:name="Placeholder Text" w:semiHidden="1"/>
+    <w:lsdException w:name="No Spacing" w:uiPriority="1" w:qFormat="1"/>
+    <w:lsdException w:name="Light Shading" w:uiPriority="60"/>
+    <w:lsdException w:name="Light List" w:uiPriority="61"/>
+    <w:lsdException w:name="Light Grid" w:uiPriority="62"/>
+    <w:lsdException w:name="Medium Shading 1" w:uiPriority="63"/>
+    <w:lsdException w:name="Medium Shading 2" w:uiPriority="64"/>
+    <w:lsdException w:name="Medium List 1" w:uiPriority="65"/>
+    <w:lsdException w:name="Medium List 2" w:uiPriority="66"/>
+    <w:lsdException w:name="Medium Grid 1" w:uiPriority="67"/>
+    <w:lsdException w:name="Medium Grid 2" w:uiPriority="68"/>
+    <w:lsdException w:name="Medium Grid 3" w:uiPriority="69"/>
+    <w:lsdException w:name="Dark List" w:uiPriority="70"/>
+    <w:lsdException w:name="Colorful Shading" w:uiPriority="71"/>
+    <w:lsdException w:name="Colorful List" w:uiPriority="72"/>
+    <w:lsdException w:name="Colorful Grid" w:uiPriority="73"/>
+    <w:lsdException w:name="Light Shading Accent 1" w:uiPriority="60"/>
+    <w:lsdException w:name="Light List Accent 1" w:uiPriority="61"/>
+    <w:lsdException w:name="Light Grid Accent 1" w:uiPriority="62"/>
+    <w:lsdException w:name="Medium Shading 1 Accent 1" w:uiPriority="63"/>
+    <w:lsdException w:name="Medium Shading 2 Accent 1" w:uiPriority="64"/>
+    <w:lsdException w:name="Medium List 1 Accent 1" w:uiPriority="65"/>
+    <w:lsdException w:name="Revision" w:semiHidden="1"/>
+    <w:lsdException w:name="List Paragraph" w:uiPriority="34" w:qFormat="1"/>
+    <w:lsdException w:name="Quote" w:uiPriority="29" w:qFormat="1"/>
+    <w:lsdException w:name="Intense Quote" w:uiPriority="30" w:qFormat="1"/>
+    <w:lsdException w:name="Medium List 2 Accent 1" w:uiPriority="66"/>
+    <w:lsdException w:name="Medium Grid 1 Accent 1" w:uiPriority="67"/>
+    <w:lsdException w:name="Medium Grid 2 Accent 1" w:uiPriority="68"/>
+    <w:lsdException w:name="Medium Grid 3 Accent 1" w:uiPriority="69"/>
+    <w:lsdException w:name="Dark List Accent 1" w:uiPriority="70"/>
+    <w:lsdException w:name="Colorful Shading Accent 1" w:uiPriority="71"/>
+    <w:lsdException w:name="Colorful List Accent 1" w:uiPriority="72"/>
+    <w:lsdException w:name="Colorful Grid Accent 1" w:uiPriority="73"/>
+    <w:lsdException w:name="Light Shading Accent 2" w:uiPriority="60"/>
+    <w:lsdException w:name="Light List Accent 2" w:uiPriority="61"/>
+    <w:lsdException w:name="Light Grid Accent 2" w:uiPriority="62"/>
+    <w:lsdException w:name="Medium Shading 1 Accent 2" w:uiPriority="63"/>
+    <w:lsdException w:name="Medium Shading 2 Accent 2" w:uiPriority="64"/>
+    <w:lsdException w:name="Medium List 1 Accent 2" w:uiPriority="65"/>
+    <w:lsdException w:name="Medium List 2 Accent 2" w:uiPriority="66"/>
+    <w:lsdException w:name="Medium Grid 1 Accent 2" w:uiPriority="67"/>
+    <w:lsdException w:name="Medium Grid 2 Accent 2" w:uiPriority="68"/>
+    <w:lsdException w:name="Medium Grid 3 Accent 2" w:uiPriority="69"/>
+    <w:lsdException w:name="Dark List Accent 2" w:uiPriority="70"/>
+    <w:lsdException w:name="Colorful Shading Accent 2" w:uiPriority="71"/>
+    <w:lsdException w:name="Colorful List Accent 2" w:uiPriority="72"/>
+    <w:lsdException w:name="Colorful Grid Accent 2" w:uiPriority="73"/>
+    <w:lsdException w:name="Light Shading Accent 3" w:uiPriority="60"/>
+    <w:lsdException w:name="Light List Accent 3" w:uiPriority="61"/>
+    <w:lsdException w:name="Light Grid Accent 3" w:uiPriority="62"/>
+    <w:lsdException w:name="Medium Shading 1 Accent 3" w:uiPriority="63"/>
+    <w:lsdException w:name="Medium Shading 2 Accent 3" w:uiPriority="64"/>
+    <w:lsdException w:name="Medium List 1 Accent 3" w:uiPriority="65"/>
+    <w:lsdException w:name="Medium List 2 Accent 3" w:uiPriority="66"/>
+    <w:lsdException w:name="Medium Grid 1 Accent 3" w:uiPriority="67"/>
+    <w:lsdException w:name="Medium Grid 2 Accent 3" w:uiPriority="68"/>
+    <w:lsdException w:name="Medium Grid 3 Accent 3" w:uiPriority="69"/>
+    <w:lsdException w:name="Dark List Accent 3" w:uiPriority="70"/>
+    <w:lsdException w:name="Colorful Shading Accent 3" w:uiPriority="71"/>
+    <w:lsdException w:name="Colorful List Accent 3" w:uiPriority="72"/>
+    <w:lsdException w:name="Colorful Grid Accent 3" w:uiPriority="73"/>
+    <w:lsdException w:name="Light Shading Accent 4" w:uiPriority="60"/>
+    <w:lsdException w:name="Light List Accent 4" w:uiPriority="61"/>
+    <w:lsdException w:name="Light Grid Accent 4" w:uiPriority="62"/>
+    <w:lsdException w:name="Medium Shading 1 Accent 4" w:uiPriority="63"/>
+    <w:lsdException w:name="Medium Shading 2 Accent 4" w:uiPriority="64"/>
+    <w:lsdException w:name="Medium List 1 Accent 4" w:uiPriority="65"/>
+    <w:lsdException w:name="Medium List 2 Accent 4" w:uiPriority="66"/>
+    <w:lsdException w:name="Medium Grid 1 Accent 4" w:uiPriority="67"/>
+    <w:lsdException w:name="Medium Grid 2 Accent 4" w:uiPriority="68"/>
+    <w:lsdException w:name="Medium Grid 3 Accent 4" w:uiPriority="69"/>
+    <w:lsdException w:name="Dark List Accent 4" w:uiPriority="70"/>
+    <w:lsdException w:name="Colorful Shading Accent 4" w:uiPriority="71"/>
+    <w:lsdException w:name="Colorful List Accent 4" w:uiPriority="72"/>
+    <w:lsdException w:name="Colorful Grid Accent 4" w:uiPriority="73"/>
+    <w:lsdException w:name="Light Shading Accent 5" w:uiPriority="60"/>
+    <w:lsdException w:name="Light List Accent 5" w:uiPriority="61"/>
+    <w:lsdException w:name="Light Grid Accent 5" w:uiPriority="62"/>
+    <w:lsdException w:name="Medium Shading 1 Accent 5" w:uiPriority="63"/>
+    <w:lsdException w:name="Medium Shading 2 Accent 5" w:uiPriority="64"/>
+    <w:lsdException w:name="Medium List 1 Accent 5" w:uiPriority="65"/>
+    <w:lsdException w:name="Medium List 2 Accent 5" w:uiPriority="66"/>
+    <w:lsdException w:name="Medium Grid 1 Accent 5" w:uiPriority="67"/>
+    <w:lsdException w:name="Medium Grid 2 Accent 5" w:uiPriority="68"/>
+    <w:lsdException w:name="Medium Grid 3 Accent 5" w:uiPriority="69"/>
+    <w:lsdException w:name="Dark List Accent 5" w:uiPriority="70"/>
+    <w:lsdException w:name="Colorful Shading Accent 5" w:uiPriority="71"/>
+    <w:lsdException w:name="Colorful List Accent 5" w:uiPriority="72"/>
+    <w:lsdException w:name="Colorful Grid Accent 5" w:uiPriority="73"/>
+    <w:lsdException w:name="Light Shading Accent 6" w:uiPriority="60"/>
+    <w:lsdException w:name="Light List Accent 6" w:uiPriority="61"/>
+    <w:lsdException w:name="Light Grid Accent 6" w:uiPriority="62"/>
+    <w:lsdException w:name="Medium Shading 1 Accent 6" w:uiPriority="63"/>
+    <w:lsdException w:name="Medium Shading 2 Accent 6" w:uiPriority="64"/>
+    <w:lsdException w:name="Medium List 1 Accent 6" w:uiPriority="65"/>
+    <w:lsdException w:name="Medium List 2 Accent 6" w:uiPriority="66"/>
+    <w:lsdException w:name="Medium Grid 1 Accent 6" w:uiPriority="67"/>
+    <w:lsdException w:name="Medium Grid 2 Accent 6" w:uiPriority="68"/>
+    <w:lsdException w:name="Medium Grid 3 Accent 6" w:uiPriority="69"/>
+    <w:lsdException w:name="Dark List Accent 6" w:uiPriority="70"/>
+    <w:lsdException w:name="Colorful Shading Accent 6" w:uiPriority="71"/>
+    <w:lsdException w:name="Colorful List Accent 6" w:uiPriority="72"/>
+    <w:lsdException w:name="Colorful Grid Accent 6" w:uiPriority="73"/>
+    <w:lsdException w:name="Subtle Emphasis" w:uiPriority="19" w:qFormat="1"/>
+    <w:lsdException w:name="Intense Emphasis" w:uiPriority="21" w:qFormat="1"/>
+    <w:lsdException w:name="Subtle Reference" w:uiPriority="31" w:qFormat="1"/>
+    <w:lsdException w:name="Intense Reference" w:uiPriority="32" w:qFormat="1"/>
+    <w:lsdException w:name="Book Title" w:uiPriority="33" w:qFormat="1"/>
+    <w:lsdException w:name="Bibliography" w:semiHidden="1" w:uiPriority="37" w:unhideWhenUsed="1"/>
+    <w:lsdException w:name="TOC Heading" w:semiHidden="1" w:uiPriority="39" w:unhideWhenUsed="1" w:qFormat="1"/>
+    <w:lsdException w:name="Plain Table 1" w:uiPriority="41"/>
+    <w:lsdException w:name="Plain Table 2" w:uiPriority="42"/>
+    <w:lsdException w:name="Plain Table 3" w:uiPriority="43"/>
+    <w:lsdException w:name="Plain Table 4" w:uiPriority="44"/>
+    <w:lsdException w:name="Plain Table 5" w:uiPriority="45"/>
+    <w:lsdException w:name="Grid Table Light" w:uiPriority="40"/>
+    <w:lsdException w:name="Grid Table 1 Light" w:uiPriority="46"/>
+    <w:lsdException w:name="Grid Table 2" w:uiPriority="47"/>
+    <w:lsdException w:name="Grid Table 3" w:uiPriority="48"/>
+    <w:lsdException w:name="Grid Table 4" w:uiPriority="49"/>
+    <w:lsdException w:name="Grid Table 5 Dark" w:uiPriority="50"/>
+    <w:lsdException w:name="Grid Table 6 Colorful" w:uiPriority="51"/>
+    <w:lsdException w:name="Grid Table 7 Colorful" w:uiPriority="52"/>
+    <w:lsdException w:name="Grid Table 1 Light Accent 1" w:uiPriority="46"/>
+    <w:lsdException w:name="Grid Table 2 Accent 1" w:uiPriority="47"/>
+    <w:lsdException w:name="Grid Table 3 Accent 1" w:uiPriority="48"/>
+    <w:lsdException w:name="Grid Table 4 Accent 1" w:uiPriority="49"/>
+    <w:lsdException w:name="Grid Table 5 Dark Accent 1" w:uiPriority="50"/>
+    <w:lsdException w:name="Grid Table 6 Colorful Accent 1" w:uiPriority="51"/>
+    <w:lsdException w:name="Grid Table 7 Colorful Accent 1" w:uiPriority="52"/>
+    <w:lsdException w:name="Grid Table 1 Light Accent 2" w:uiPriority="46"/>
+    <w:lsdException w:name="Grid Table 2 Accent 2" w:uiPriority="47"/>
+    <w:lsdException w:name="Grid Table 3 Accent 2" w:uiPriority="48"/>
+    <w:lsdException w:name="Grid Table 4 Accent 2" w:uiPriority="49"/>
+    <w:lsdException w:name="Grid Table 5 Dark Accent 2" w:uiPriority="50"/>
+    <w:lsdException w:name="Grid Table 6 Colorful Accent 2" w:uiPriority="51"/>
+    <w:lsdException w:name="Grid Table 7 Colorful Accent 2" w:uiPriority="52"/>
+    <w:lsdException w:name="Grid Table 1 Light Accent 3" w:uiPriority="46"/>
+    <w:lsdException w:name="Grid Table 2 Accent 3" w:uiPriority="47"/>
+    <w:lsdException w:name="Grid Table 3 Accent 3" w:uiPriority="48"/>
+    <w:lsdException w:name="Grid Table 4 Accent 3" w:uiPriority="49"/>
+    <w:lsdException w:name="Grid Table 5 Dark Accent 3" w:uiPriority="50"/>
+    <w:lsdException w:name="Grid Table 6 Colorful Accent 3" w:uiPriority="51"/>
+    <w:lsdException w:name="Grid Table 7 Colorful Accent 3" w:uiPriority="52"/>
+    <w:lsdException w:name="Grid Table 1 Light Accent 4" w:uiPriority="46"/>
+    <w:lsdException w:name="Grid Table 2 Accent 4" w:uiPriority="47"/>
+    <w:lsdException w:name="Grid Table 3 Accent 4" w:uiPriority="48"/>
+    <w:lsdException w:name="Grid Table 4 Accent 4" w:uiPriority="49"/>
+    <w:lsdException w:name="Grid Table 5 Dark Accent 4" w:uiPriority="50"/>
+    <w:lsdException w:name="Grid Table 6 Colorful Accent 4" w:uiPriority="51"/>
+    <w:lsdException w:name="Grid Table 7 Colorful Accent 4" w:uiPriority="52"/>
+    <w:lsdException w:name="Grid Table 1 Light Accent 5" w:uiPriority="46"/>
+    <w:lsdException w:name="Grid Table 2 Accent 5" w:uiPriority="47"/>
+    <w:lsdException w:name="Grid Table 3 Accent 5" w:uiPriority="48"/>
+    <w:lsdException w:name="Grid Table 4 Accent 5" w:uiPriority="49"/>
+    <w:lsdException w:name="Grid Table 5 Dark Accent 5" w:uiPriority="50"/>
+    <w:lsdException w:name="Grid Table 6 Colorful Accent 5" w:uiPriority="51"/>
+    <w:lsdException w:name="Grid Table 7 Colorful Accent 5" w:uiPriority="52"/>
+    <w:lsdException w:name="Grid Table 1 Light Accent 6" w:uiPriority="46"/>
+    <w:lsdException w:name="Grid Table 2 Accent 6" w:uiPriority="47"/>
+    <w:lsdException w:name="Grid Table 3 Accent 6" w:uiPriority="48"/>
+    <w:lsdException w:name="Grid Table 4 Accent 6" w:uiPriority="49"/>
+    <w:lsdException w:name="Grid Table 5 Dark Accent 6" w:uiPriority="50"/>
+    <w:lsdException w:name="Grid Table 6 Colorful Accent 6" w:uiPriority="51"/>
+    <w:lsdException w:name="Grid Table 7 Colorful Accent 6" w:uiPriority="52"/>
+    <w:lsdException w:name="List Table 1 Light" w:uiPriority="46"/>
+    <w:lsdException w:name="List Table 2" w:uiPriority="47"/>
+    <w:lsdException w:name="List Table 3" w:uiPriority="48"/>
+    <w:lsdException w:name="List Table 4" w:uiPriority="49"/>
+    <w:lsdException w:name="List Table 5 Dark" w:uiPriority="50"/>
+    <w:lsdException w:name="List Table 6 Colorful" w:uiPriority="51"/>
+    <w:lsdException w:name="List Table 7 Colorful" w:uiPriority="52"/>
+    <w:lsdException w:name="List Table 1 Light Accent 1" w:uiPriority="46"/>
+    <w:lsdException w:name="List Table 2 Accent 1" w:uiPriority="47"/>
+    <w:lsdException w:name="List Table 3 Accent 1" w:uiPriority="48"/>
+    <w:lsdException w:name="List Table 4 Accent 1" w:uiPriority="49"/>
+    <w:lsdException w:name="List Table 5 Dark Accent 1" w:uiPriority="50"/>
+    <w:lsdException w:name="List Table 6 Colorful Accent 1" w:uiPriority="51"/>
+    <w:lsdException w:name="List Table 7 Colorful Accent 1" w:uiPriority="52"/>
+    <w:lsdException w:name="List Table 1 Light Accent 2" w:uiPriority="46"/>
+    <w:lsdException w:name="List Table 2 Accent 2" w:uiPriority="47"/>
+    <w:lsdException w:name="List Table 3 Accent 2" w:uiPriority="48"/>
+    <w:lsdException w:name="List Table 4 Accent 2" w:uiPriority="49"/>
+    <w:lsdException w:name="List Table 5 Dark Accent 2" w:uiPriority="50"/>
+    <w:lsdException w:name="List Table 6 Colorful Accent 2" w:uiPriority="51"/>
+    <w:lsdException w:name="List Table 7 Colorful Accent 2" w:uiPriority="52"/>
+    <w:lsdException w:name="List Table 1 Light Accent 3" w:uiPriority="46"/>
+    <w:lsdException w:name="List Table 2 Accent 3" w:uiPriority="47"/>
+    <w:lsdException w:name="List Table 3 Accent 3" w:uiPriority="48"/>
+    <w:lsdException w:name="List Table 4 Accent 3" w:uiPriority="49"/>
+    <w:lsdException w:name="List Table 5 Dark Accent 3" w:uiPriority="50"/>
+    <w:lsdException w:name="List Table 6 Colorful Accent 3" w:uiPriority="51"/>
+    <w:lsdException w:name="List Table 7 Colorful Accent 3" w:uiPriority="52"/>
+    <w:lsdException w:name="List Table 1 Light Accent 4" w:uiPriority="46"/>
+    <w:lsdException w:name="List Table 2 Accent 4" w:uiPriority="47"/>
+    <w:lsdException w:name="List Table 3 Accent 4" w:uiPriority="48"/>
+    <w:lsdException w:name="List Table 4 Accent 4" w:uiPriority="49"/>
+    <w:lsdException w:name="List Table 5 Dark Accent 4" w:uiPriority="50"/>
+    <w:lsdException w:name="List Table 6 Colorful Accent 4" w:uiPriority="51"/>
+    <w:lsdException w:name="List Table 7 Colorful Accent 4" w:uiPriority="52"/>
+    <w:lsdException w:name="List Table 1 Light Accent 5" w:uiPriority="46"/>
+    <w:lsdException w:name="List Table 2 Accent 5" w:uiPriority="47"/>
+    <w:lsdException w:name="List Table 3 Accent 5" w:uiPriority="48"/>
+    <w:lsdException w:name="List Table 4 Accent 5" w:uiPriority="49"/>
+    <w:lsdException w:name="List Table 5 Dark Accent 5" w:uiPriority="50"/>
+    <w:lsdException w:name="List Table 6 Colorful Accent 5" w:uiPriority="51"/>
+    <w:lsdException w:name="List Table 7 Colorful Accent 5" w:uiPriority="52"/>
+    <w:lsdException w:name="List Table 1 Light Accent 6" w:uiPriority="46"/>
+    <w:lsdException w:name="List Table 2 Accent 6" w:uiPriority="47"/>
+    <w:lsdException w:name="List Table 3 Accent 6" w:uiPriority="48"/>
+    <w:lsdException w:name="List Table 4 Accent 6" w:uiPriority="49"/>
+    <w:lsdException w:name="List Table 5 Dark Accent 6" w:uiPriority="50"/>
+    <w:lsdException w:name="List Table 6 Colorful Accent 6" w:uiPriority="51"/>
+    <w:lsdException w:name="List Table 7 Colorful Accent 6" w:uiPriority="52"/>
   </w:latentStyles>
   <w:style w:type="paragraph" w:default="1" w:styleId="Normal">
     <w:name w:val="Normal"/>
@@ -2255,683 +2439,8 @@
 </w:styles>
 </file>
 
-<file path=word/stylesWithEffects.xml><?xml version="1.0" encoding="utf-8"?>
-<w:styles xmlns:wpc="http://schemas.microsoft.com/office/word/2010/wordprocessingCanvas" xmlns:mc="http://schemas.openxmlformats.org/markup-compatibility/2006" xmlns:o="urn:schemas-microsoft-com:office:office" xmlns:r="http://schemas.openxmlformats.org/officeDocument/2006/relationships" xmlns:m="http://schemas.openxmlformats.org/officeDocument/2006/math" xmlns:v="urn:schemas-microsoft-com:vml" xmlns:wp14="http://schemas.microsoft.com/office/word/2010/wordprocessingDrawing" xmlns:wp="http://schemas.openxmlformats.org/drawingml/2006/wordprocessingDrawing" xmlns:w10="urn:schemas-microsoft-com:office:word" xmlns:w="http://schemas.openxmlformats.org/wordprocessingml/2006/main" xmlns:w14="http://schemas.microsoft.com/office/word/2010/wordml" xmlns:wpg="http://schemas.microsoft.com/office/word/2010/wordprocessingGroup" xmlns:wpi="http://schemas.microsoft.com/office/word/2010/wordprocessingInk" xmlns:wne="http://schemas.microsoft.com/office/word/2006/wordml" xmlns:wps="http://schemas.microsoft.com/office/word/2010/wordprocessingShape" mc:Ignorable="w14 wp14">
-  <w:docDefaults>
-    <w:rPrDefault>
-      <w:rPr>
-        <w:rFonts w:asciiTheme="minorHAnsi" w:eastAsiaTheme="minorEastAsia" w:hAnsiTheme="minorHAnsi" w:cstheme="minorBidi"/>
-        <w:sz w:val="22"/>
-        <w:szCs w:val="22"/>
-        <w:lang w:val="en-AU" w:eastAsia="zh-CN" w:bidi="ar-SA"/>
-      </w:rPr>
-    </w:rPrDefault>
-    <w:pPrDefault>
-      <w:pPr>
-        <w:spacing w:after="200" w:line="276" w:lineRule="auto"/>
-      </w:pPr>
-    </w:pPrDefault>
-  </w:docDefaults>
-  <w:latentStyles w:defLockedState="0" w:defUIPriority="99" w:defSemiHidden="1" w:defUnhideWhenUsed="1" w:defQFormat="0" w:count="267">
-    <w:lsdException w:name="Normal" w:semiHidden="0" w:uiPriority="0" w:unhideWhenUsed="0" w:qFormat="1"/>
-    <w:lsdException w:name="heading 1" w:semiHidden="0" w:uiPriority="9" w:unhideWhenUsed="0" w:qFormat="1"/>
-    <w:lsdException w:name="heading 2" w:uiPriority="9" w:qFormat="1"/>
-    <w:lsdException w:name="heading 3" w:uiPriority="9" w:qFormat="1"/>
-    <w:lsdException w:name="heading 4" w:uiPriority="9" w:qFormat="1"/>
-    <w:lsdException w:name="heading 5" w:uiPriority="9" w:qFormat="1"/>
-    <w:lsdException w:name="heading 6" w:uiPriority="9" w:qFormat="1"/>
-    <w:lsdException w:name="heading 7" w:uiPriority="9" w:qFormat="1"/>
-    <w:lsdException w:name="heading 8" w:uiPriority="9" w:qFormat="1"/>
-    <w:lsdException w:name="heading 9" w:uiPriority="9" w:qFormat="1"/>
-    <w:lsdException w:name="toc 1" w:uiPriority="39"/>
-    <w:lsdException w:name="toc 2" w:uiPriority="39"/>
-    <w:lsdException w:name="toc 3" w:uiPriority="39"/>
-    <w:lsdException w:name="toc 4" w:uiPriority="39"/>
-    <w:lsdException w:name="toc 5" w:uiPriority="39"/>
-    <w:lsdException w:name="toc 6" w:uiPriority="39"/>
-    <w:lsdException w:name="toc 7" w:uiPriority="39"/>
-    <w:lsdException w:name="toc 8" w:uiPriority="39"/>
-    <w:lsdException w:name="toc 9" w:uiPriority="39"/>
-    <w:lsdException w:name="caption" w:uiPriority="35" w:qFormat="1"/>
-    <w:lsdException w:name="Title" w:semiHidden="0" w:uiPriority="10" w:unhideWhenUsed="0" w:qFormat="1"/>
-    <w:lsdException w:name="Default Paragraph Font" w:uiPriority="1"/>
-    <w:lsdException w:name="Subtitle" w:semiHidden="0" w:uiPriority="11" w:unhideWhenUsed="0" w:qFormat="1"/>
-    <w:lsdException w:name="Strong" w:semiHidden="0" w:uiPriority="22" w:unhideWhenUsed="0" w:qFormat="1"/>
-    <w:lsdException w:name="Emphasis" w:semiHidden="0" w:uiPriority="20" w:unhideWhenUsed="0" w:qFormat="1"/>
-    <w:lsdException w:name="Table Grid" w:semiHidden="0" w:uiPriority="59" w:unhideWhenUsed="0"/>
-    <w:lsdException w:name="Placeholder Text" w:unhideWhenUsed="0"/>
-    <w:lsdException w:name="No Spacing" w:semiHidden="0" w:uiPriority="1" w:unhideWhenUsed="0" w:qFormat="1"/>
-    <w:lsdException w:name="Light Shading" w:semiHidden="0" w:uiPriority="60" w:unhideWhenUsed="0"/>
-    <w:lsdException w:name="Light List" w:semiHidden="0" w:uiPriority="61" w:unhideWhenUsed="0"/>
-    <w:lsdException w:name="Light Grid" w:semiHidden="0" w:uiPriority="62" w:unhideWhenUsed="0"/>
-    <w:lsdException w:name="Medium Shading 1" w:semiHidden="0" w:uiPriority="63" w:unhideWhenUsed="0"/>
-    <w:lsdException w:name="Medium Shading 2" w:semiHidden="0" w:uiPriority="64" w:unhideWhenUsed="0"/>
-    <w:lsdException w:name="Medium List 1" w:semiHidden="0" w:uiPriority="65" w:unhideWhenUsed="0"/>
-    <w:lsdException w:name="Medium List 2" w:semiHidden="0" w:uiPriority="66" w:unhideWhenUsed="0"/>
-    <w:lsdException w:name="Medium Grid 1" w:semiHidden="0" w:uiPriority="67" w:unhideWhenUsed="0"/>
-    <w:lsdException w:name="Medium Grid 2" w:semiHidden="0" w:uiPriority="68" w:unhideWhenUsed="0"/>
-    <w:lsdException w:name="Medium Grid 3" w:semiHidden="0" w:uiPriority="69" w:unhideWhenUsed="0"/>
-    <w:lsdException w:name="Dark List" w:semiHidden="0" w:uiPriority="70" w:unhideWhenUsed="0"/>
-    <w:lsdException w:name="Colorful Shading" w:semiHidden="0" w:uiPriority="71" w:unhideWhenUsed="0"/>
-    <w:lsdException w:name="Colorful List" w:semiHidden="0" w:uiPriority="72" w:unhideWhenUsed="0"/>
-    <w:lsdException w:name="Colorful Grid" w:semiHidden="0" w:uiPriority="73" w:unhideWhenUsed="0"/>
-    <w:lsdException w:name="Light Shading Accent 1" w:semiHidden="0" w:uiPriority="60" w:unhideWhenUsed="0"/>
-    <w:lsdException w:name="Light List Accent 1" w:semiHidden="0" w:uiPriority="61" w:unhideWhenUsed="0"/>
-    <w:lsdException w:name="Light Grid Accent 1" w:semiHidden="0" w:uiPriority="62" w:unhideWhenUsed="0"/>
-    <w:lsdException w:name="Medium Shading 1 Accent 1" w:semiHidden="0" w:uiPriority="63" w:unhideWhenUsed="0"/>
-    <w:lsdException w:name="Medium Shading 2 Accent 1" w:semiHidden="0" w:uiPriority="64" w:unhideWhenUsed="0"/>
-    <w:lsdException w:name="Medium List 1 Accent 1" w:semiHidden="0" w:uiPriority="65" w:unhideWhenUsed="0"/>
-    <w:lsdException w:name="Revision" w:unhideWhenUsed="0"/>
-    <w:lsdException w:name="List Paragraph" w:semiHidden="0" w:uiPriority="34" w:unhideWhenUsed="0" w:qFormat="1"/>
-    <w:lsdException w:name="Quote" w:semiHidden="0" w:uiPriority="29" w:unhideWhenUsed="0" w:qFormat="1"/>
-    <w:lsdException w:name="Intense Quote" w:semiHidden="0" w:uiPriority="30" w:unhideWhenUsed="0" w:qFormat="1"/>
-    <w:lsdException w:name="Medium List 2 Accent 1" w:semiHidden="0" w:uiPriority="66" w:unhideWhenUsed="0"/>
-    <w:lsdException w:name="Medium Grid 1 Accent 1" w:semiHidden="0" w:uiPriority="67" w:unhideWhenUsed="0"/>
-    <w:lsdException w:name="Medium Grid 2 Accent 1" w:semiHidden="0" w:uiPriority="68" w:unhideWhenUsed="0"/>
-    <w:lsdException w:name="Medium Grid 3 Accent 1" w:semiHidden="0" w:uiPriority="69" w:unhideWhenUsed="0"/>
-    <w:lsdException w:name="Dark List Accent 1" w:semiHidden="0" w:uiPriority="70" w:unhideWhenUsed="0"/>
-    <w:lsdException w:name="Colorful Shading Accent 1" w:semiHidden="0" w:uiPriority="71" w:unhideWhenUsed="0"/>
-    <w:lsdException w:name="Colorful List Accent 1" w:semiHidden="0" w:uiPriority="72" w:unhideWhenUsed="0"/>
-    <w:lsdException w:name="Colorful Grid Accent 1" w:semiHidden="0" w:uiPriority="73" w:unhideWhenUsed="0"/>
-    <w:lsdException w:name="Light Shading Accent 2" w:semiHidden="0" w:uiPriority="60" w:unhideWhenUsed="0"/>
-    <w:lsdException w:name="Light List Accent 2" w:semiHidden="0" w:uiPriority="61" w:unhideWhenUsed="0"/>
-    <w:lsdException w:name="Light Grid Accent 2" w:semiHidden="0" w:uiPriority="62" w:unhideWhenUsed="0"/>
-    <w:lsdException w:name="Medium Shading 1 Accent 2" w:semiHidden="0" w:uiPriority="63" w:unhideWhenUsed="0"/>
-    <w:lsdException w:name="Medium Shading 2 Accent 2" w:semiHidden="0" w:uiPriority="64" w:unhideWhenUsed="0"/>
-    <w:lsdException w:name="Medium List 1 Accent 2" w:semiHidden="0" w:uiPriority="65" w:unhideWhenUsed="0"/>
-    <w:lsdException w:name="Medium List 2 Accent 2" w:semiHidden="0" w:uiPriority="66" w:unhideWhenUsed="0"/>
-    <w:lsdException w:name="Medium Grid 1 Accent 2" w:semiHidden="0" w:uiPriority="67" w:unhideWhenUsed="0"/>
-    <w:lsdException w:name="Medium Grid 2 Accent 2" w:semiHidden="0" w:uiPriority="68" w:unhideWhenUsed="0"/>
-    <w:lsdException w:name="Medium Grid 3 Accent 2" w:semiHidden="0" w:uiPriority="69" w:unhideWhenUsed="0"/>
-    <w:lsdException w:name="Dark List Accent 2" w:semiHidden="0" w:uiPriority="70" w:unhideWhenUsed="0"/>
-    <w:lsdException w:name="Colorful Shading Accent 2" w:semiHidden="0" w:uiPriority="71" w:unhideWhenUsed="0"/>
-    <w:lsdException w:name="Colorful List Accent 2" w:semiHidden="0" w:uiPriority="72" w:unhideWhenUsed="0"/>
-    <w:lsdException w:name="Colorful Grid Accent 2" w:semiHidden="0" w:uiPriority="73" w:unhideWhenUsed="0"/>
-    <w:lsdException w:name="Light Shading Accent 3" w:semiHidden="0" w:uiPriority="60" w:unhideWhenUsed="0"/>
-    <w:lsdException w:name="Light List Accent 3" w:semiHidden="0" w:uiPriority="61" w:unhideWhenUsed="0"/>
-    <w:lsdException w:name="Light Grid Accent 3" w:semiHidden="0" w:uiPriority="62" w:unhideWhenUsed="0"/>
-    <w:lsdException w:name="Medium Shading 1 Accent 3" w:semiHidden="0" w:uiPriority="63" w:unhideWhenUsed="0"/>
-    <w:lsdException w:name="Medium Shading 2 Accent 3" w:semiHidden="0" w:uiPriority="64" w:unhideWhenUsed="0"/>
-    <w:lsdException w:name="Medium List 1 Accent 3" w:semiHidden="0" w:uiPriority="65" w:unhideWhenUsed="0"/>
-    <w:lsdException w:name="Medium List 2 Accent 3" w:semiHidden="0" w:uiPriority="66" w:unhideWhenUsed="0"/>
-    <w:lsdException w:name="Medium Grid 1 Accent 3" w:semiHidden="0" w:uiPriority="67" w:unhideWhenUsed="0"/>
-    <w:lsdException w:name="Medium Grid 2 Accent 3" w:semiHidden="0" w:uiPriority="68" w:unhideWhenUsed="0"/>
-    <w:lsdException w:name="Medium Grid 3 Accent 3" w:semiHidden="0" w:uiPriority="69" w:unhideWhenUsed="0"/>
-    <w:lsdException w:name="Dark List Accent 3" w:semiHidden="0" w:uiPriority="70" w:unhideWhenUsed="0"/>
-    <w:lsdException w:name="Colorful Shading Accent 3" w:semiHidden="0" w:uiPriority="71" w:unhideWhenUsed="0"/>
-    <w:lsdException w:name="Colorful List Accent 3" w:semiHidden="0" w:uiPriority="72" w:unhideWhenUsed="0"/>
-    <w:lsdException w:name="Colorful Grid Accent 3" w:semiHidden="0" w:uiPriority="73" w:unhideWhenUsed="0"/>
-    <w:lsdException w:name="Light Shading Accent 4" w:semiHidden="0" w:uiPriority="60" w:unhideWhenUsed="0"/>
-    <w:lsdException w:name="Light List Accent 4" w:semiHidden="0" w:uiPriority="61" w:unhideWhenUsed="0"/>
-    <w:lsdException w:name="Light Grid Accent 4" w:semiHidden="0" w:uiPriority="62" w:unhideWhenUsed="0"/>
-    <w:lsdException w:name="Medium Shading 1 Accent 4" w:semiHidden="0" w:uiPriority="63" w:unhideWhenUsed="0"/>
-    <w:lsdException w:name="Medium Shading 2 Accent 4" w:semiHidden="0" w:uiPriority="64" w:unhideWhenUsed="0"/>
-    <w:lsdException w:name="Medium List 1 Accent 4" w:semiHidden="0" w:uiPriority="65" w:unhideWhenUsed="0"/>
-    <w:lsdException w:name="Medium List 2 Accent 4" w:semiHidden="0" w:uiPriority="66" w:unhideWhenUsed="0"/>
-    <w:lsdException w:name="Medium Grid 1 Accent 4" w:semiHidden="0" w:uiPriority="67" w:unhideWhenUsed="0"/>
-    <w:lsdException w:name="Medium Grid 2 Accent 4" w:semiHidden="0" w:uiPriority="68" w:unhideWhenUsed="0"/>
-    <w:lsdException w:name="Medium Grid 3 Accent 4" w:semiHidden="0" w:uiPriority="69" w:unhideWhenUsed="0"/>
-    <w:lsdException w:name="Dark List Accent 4" w:semiHidden="0" w:uiPriority="70" w:unhideWhenUsed="0"/>
-    <w:lsdException w:name="Colorful Shading Accent 4" w:semiHidden="0" w:uiPriority="71" w:unhideWhenUsed="0"/>
-    <w:lsdException w:name="Colorful List Accent 4" w:semiHidden="0" w:uiPriority="72" w:unhideWhenUsed="0"/>
-    <w:lsdException w:name="Colorful Grid Accent 4" w:semiHidden="0" w:uiPriority="73" w:unhideWhenUsed="0"/>
-    <w:lsdException w:name="Light Shading Accent 5" w:semiHidden="0" w:uiPriority="60" w:unhideWhenUsed="0"/>
-    <w:lsdException w:name="Light List Accent 5" w:semiHidden="0" w:uiPriority="61" w:unhideWhenUsed="0"/>
-    <w:lsdException w:name="Light Grid Accent 5" w:semiHidden="0" w:uiPriority="62" w:unhideWhenUsed="0"/>
-    <w:lsdException w:name="Medium Shading 1 Accent 5" w:semiHidden="0" w:uiPriority="63" w:unhideWhenUsed="0"/>
-    <w:lsdException w:name="Medium Shading 2 Accent 5" w:semiHidden="0" w:uiPriority="64" w:unhideWhenUsed="0"/>
-    <w:lsdException w:name="Medium List 1 Accent 5" w:semiHidden="0" w:uiPriority="65" w:unhideWhenUsed="0"/>
-    <w:lsdException w:name="Medium List 2 Accent 5" w:semiHidden="0" w:uiPriority="66" w:unhideWhenUsed="0"/>
-    <w:lsdException w:name="Medium Grid 1 Accent 5" w:semiHidden="0" w:uiPriority="67" w:unhideWhenUsed="0"/>
-    <w:lsdException w:name="Medium Grid 2 Accent 5" w:semiHidden="0" w:uiPriority="68" w:unhideWhenUsed="0"/>
-    <w:lsdException w:name="Medium Grid 3 Accent 5" w:semiHidden="0" w:uiPriority="69" w:unhideWhenUsed="0"/>
-    <w:lsdException w:name="Dark List Accent 5" w:semiHidden="0" w:uiPriority="70" w:unhideWhenUsed="0"/>
-    <w:lsdException w:name="Colorful Shading Accent 5" w:semiHidden="0" w:uiPriority="71" w:unhideWhenUsed="0"/>
-    <w:lsdException w:name="Colorful List Accent 5" w:semiHidden="0" w:uiPriority="72" w:unhideWhenUsed="0"/>
-    <w:lsdException w:name="Colorful Grid Accent 5" w:semiHidden="0" w:uiPriority="73" w:unhideWhenUsed="0"/>
-    <w:lsdException w:name="Light Shading Accent 6" w:semiHidden="0" w:uiPriority="60" w:unhideWhenUsed="0"/>
-    <w:lsdException w:name="Light List Accent 6" w:semiHidden="0" w:uiPriority="61" w:unhideWhenUsed="0"/>
-    <w:lsdException w:name="Light Grid Accent 6" w:semiHidden="0" w:uiPriority="62" w:unhideWhenUsed="0"/>
-    <w:lsdException w:name="Medium Shading 1 Accent 6" w:semiHidden="0" w:uiPriority="63" w:unhideWhenUsed="0"/>
-    <w:lsdException w:name="Medium Shading 2 Accent 6" w:semiHidden="0" w:uiPriority="64" w:unhideWhenUsed="0"/>
-    <w:lsdException w:name="Medium List 1 Accent 6" w:semiHidden="0" w:uiPriority="65" w:unhideWhenUsed="0"/>
-    <w:lsdException w:name="Medium List 2 Accent 6" w:semiHidden="0" w:uiPriority="66" w:unhideWhenUsed="0"/>
-    <w:lsdException w:name="Medium Grid 1 Accent 6" w:semiHidden="0" w:uiPriority="67" w:unhideWhenUsed="0"/>
-    <w:lsdException w:name="Medium Grid 2 Accent 6" w:semiHidden="0" w:uiPriority="68" w:unhideWhenUsed="0"/>
-    <w:lsdException w:name="Medium Grid 3 Accent 6" w:semiHidden="0" w:uiPriority="69" w:unhideWhenUsed="0"/>
-    <w:lsdException w:name="Dark List Accent 6" w:semiHidden="0" w:uiPriority="70" w:unhideWhenUsed="0"/>
-    <w:lsdException w:name="Colorful Shading Accent 6" w:semiHidden="0" w:uiPriority="71" w:unhideWhenUsed="0"/>
-    <w:lsdException w:name="Colorful List Accent 6" w:semiHidden="0" w:uiPriority="72" w:unhideWhenUsed="0"/>
-    <w:lsdException w:name="Colorful Grid Accent 6" w:semiHidden="0" w:uiPriority="73" w:unhideWhenUsed="0"/>
-    <w:lsdException w:name="Subtle Emphasis" w:semiHidden="0" w:uiPriority="19" w:unhideWhenUsed="0" w:qFormat="1"/>
-    <w:lsdException w:name="Intense Emphasis" w:semiHidden="0" w:uiPriority="21" w:unhideWhenUsed="0" w:qFormat="1"/>
-    <w:lsdException w:name="Subtle Reference" w:semiHidden="0" w:uiPriority="31" w:unhideWhenUsed="0" w:qFormat="1"/>
-    <w:lsdException w:name="Intense Reference" w:semiHidden="0" w:uiPriority="32" w:unhideWhenUsed="0" w:qFormat="1"/>
-    <w:lsdException w:name="Book Title" w:semiHidden="0" w:uiPriority="33" w:unhideWhenUsed="0" w:qFormat="1"/>
-    <w:lsdException w:name="Bibliography" w:uiPriority="37"/>
-    <w:lsdException w:name="TOC Heading" w:uiPriority="39" w:qFormat="1"/>
-  </w:latentStyles>
-  <w:style w:type="paragraph" w:default="1" w:styleId="Normal">
-    <w:name w:val="Normal"/>
-    <w:qFormat/>
-  </w:style>
-  <w:style w:type="paragraph" w:styleId="Heading1">
-    <w:name w:val="heading 1"/>
-    <w:basedOn w:val="Normal"/>
-    <w:next w:val="Normal"/>
-    <w:link w:val="Heading1Char"/>
-    <w:uiPriority w:val="9"/>
-    <w:qFormat/>
-    <w:rsid w:val="0027307F"/>
-    <w:pPr>
-      <w:keepNext/>
-      <w:keepLines/>
-      <w:numPr>
-        <w:numId w:val="4"/>
-      </w:numPr>
-      <w:spacing w:before="480" w:after="0"/>
-      <w:outlineLvl w:val="0"/>
-    </w:pPr>
-    <w:rPr>
-      <w:rFonts w:asciiTheme="majorHAnsi" w:eastAsiaTheme="majorEastAsia" w:hAnsiTheme="majorHAnsi" w:cstheme="majorBidi"/>
-      <w:b/>
-      <w:bCs/>
-      <w:color w:val="365F91" w:themeColor="accent1" w:themeShade="BF"/>
-      <w:sz w:val="28"/>
-      <w:szCs w:val="28"/>
-    </w:rPr>
-  </w:style>
-  <w:style w:type="paragraph" w:styleId="Heading2">
-    <w:name w:val="heading 2"/>
-    <w:basedOn w:val="Normal"/>
-    <w:next w:val="Normal"/>
-    <w:link w:val="Heading2Char"/>
-    <w:uiPriority w:val="9"/>
-    <w:semiHidden/>
-    <w:unhideWhenUsed/>
-    <w:qFormat/>
-    <w:rsid w:val="0027307F"/>
-    <w:pPr>
-      <w:keepNext/>
-      <w:keepLines/>
-      <w:numPr>
-        <w:ilvl w:val="1"/>
-        <w:numId w:val="4"/>
-      </w:numPr>
-      <w:spacing w:before="200" w:after="0"/>
-      <w:outlineLvl w:val="1"/>
-    </w:pPr>
-    <w:rPr>
-      <w:rFonts w:asciiTheme="majorHAnsi" w:eastAsiaTheme="majorEastAsia" w:hAnsiTheme="majorHAnsi" w:cstheme="majorBidi"/>
-      <w:b/>
-      <w:bCs/>
-      <w:color w:val="4F81BD" w:themeColor="accent1"/>
-      <w:sz w:val="26"/>
-      <w:szCs w:val="26"/>
-    </w:rPr>
-  </w:style>
-  <w:style w:type="paragraph" w:styleId="Heading3">
-    <w:name w:val="heading 3"/>
-    <w:basedOn w:val="Normal"/>
-    <w:next w:val="Normal"/>
-    <w:link w:val="Heading3Char"/>
-    <w:uiPriority w:val="9"/>
-    <w:semiHidden/>
-    <w:unhideWhenUsed/>
-    <w:qFormat/>
-    <w:rsid w:val="0027307F"/>
-    <w:pPr>
-      <w:keepNext/>
-      <w:keepLines/>
-      <w:numPr>
-        <w:ilvl w:val="2"/>
-        <w:numId w:val="4"/>
-      </w:numPr>
-      <w:spacing w:before="200" w:after="0"/>
-      <w:outlineLvl w:val="2"/>
-    </w:pPr>
-    <w:rPr>
-      <w:rFonts w:asciiTheme="majorHAnsi" w:eastAsiaTheme="majorEastAsia" w:hAnsiTheme="majorHAnsi" w:cstheme="majorBidi"/>
-      <w:b/>
-      <w:bCs/>
-      <w:color w:val="4F81BD" w:themeColor="accent1"/>
-    </w:rPr>
-  </w:style>
-  <w:style w:type="paragraph" w:styleId="Heading4">
-    <w:name w:val="heading 4"/>
-    <w:basedOn w:val="Normal"/>
-    <w:next w:val="Normal"/>
-    <w:link w:val="Heading4Char"/>
-    <w:uiPriority w:val="9"/>
-    <w:semiHidden/>
-    <w:unhideWhenUsed/>
-    <w:qFormat/>
-    <w:rsid w:val="0027307F"/>
-    <w:pPr>
-      <w:keepNext/>
-      <w:keepLines/>
-      <w:numPr>
-        <w:ilvl w:val="3"/>
-        <w:numId w:val="4"/>
-      </w:numPr>
-      <w:spacing w:before="200" w:after="0"/>
-      <w:outlineLvl w:val="3"/>
-    </w:pPr>
-    <w:rPr>
-      <w:rFonts w:asciiTheme="majorHAnsi" w:eastAsiaTheme="majorEastAsia" w:hAnsiTheme="majorHAnsi" w:cstheme="majorBidi"/>
-      <w:b/>
-      <w:bCs/>
-      <w:i/>
-      <w:iCs/>
-      <w:color w:val="4F81BD" w:themeColor="accent1"/>
-    </w:rPr>
-  </w:style>
-  <w:style w:type="paragraph" w:styleId="Heading5">
-    <w:name w:val="heading 5"/>
-    <w:basedOn w:val="Normal"/>
-    <w:next w:val="Normal"/>
-    <w:link w:val="Heading5Char"/>
-    <w:uiPriority w:val="9"/>
-    <w:semiHidden/>
-    <w:unhideWhenUsed/>
-    <w:qFormat/>
-    <w:rsid w:val="0027307F"/>
-    <w:pPr>
-      <w:keepNext/>
-      <w:keepLines/>
-      <w:numPr>
-        <w:ilvl w:val="4"/>
-        <w:numId w:val="4"/>
-      </w:numPr>
-      <w:spacing w:before="200" w:after="0"/>
-      <w:outlineLvl w:val="4"/>
-    </w:pPr>
-    <w:rPr>
-      <w:rFonts w:asciiTheme="majorHAnsi" w:eastAsiaTheme="majorEastAsia" w:hAnsiTheme="majorHAnsi" w:cstheme="majorBidi"/>
-      <w:color w:val="243F60" w:themeColor="accent1" w:themeShade="7F"/>
-    </w:rPr>
-  </w:style>
-  <w:style w:type="paragraph" w:styleId="Heading6">
-    <w:name w:val="heading 6"/>
-    <w:basedOn w:val="Normal"/>
-    <w:next w:val="Normal"/>
-    <w:link w:val="Heading6Char"/>
-    <w:uiPriority w:val="9"/>
-    <w:semiHidden/>
-    <w:unhideWhenUsed/>
-    <w:qFormat/>
-    <w:rsid w:val="0027307F"/>
-    <w:pPr>
-      <w:keepNext/>
-      <w:keepLines/>
-      <w:numPr>
-        <w:ilvl w:val="5"/>
-        <w:numId w:val="4"/>
-      </w:numPr>
-      <w:spacing w:before="200" w:after="0"/>
-      <w:outlineLvl w:val="5"/>
-    </w:pPr>
-    <w:rPr>
-      <w:rFonts w:asciiTheme="majorHAnsi" w:eastAsiaTheme="majorEastAsia" w:hAnsiTheme="majorHAnsi" w:cstheme="majorBidi"/>
-      <w:i/>
-      <w:iCs/>
-      <w:color w:val="243F60" w:themeColor="accent1" w:themeShade="7F"/>
-    </w:rPr>
-  </w:style>
-  <w:style w:type="paragraph" w:styleId="Heading7">
-    <w:name w:val="heading 7"/>
-    <w:basedOn w:val="Normal"/>
-    <w:next w:val="Normal"/>
-    <w:link w:val="Heading7Char"/>
-    <w:uiPriority w:val="9"/>
-    <w:semiHidden/>
-    <w:unhideWhenUsed/>
-    <w:qFormat/>
-    <w:rsid w:val="0027307F"/>
-    <w:pPr>
-      <w:keepNext/>
-      <w:keepLines/>
-      <w:numPr>
-        <w:ilvl w:val="6"/>
-        <w:numId w:val="4"/>
-      </w:numPr>
-      <w:spacing w:before="200" w:after="0"/>
-      <w:outlineLvl w:val="6"/>
-    </w:pPr>
-    <w:rPr>
-      <w:rFonts w:asciiTheme="majorHAnsi" w:eastAsiaTheme="majorEastAsia" w:hAnsiTheme="majorHAnsi" w:cstheme="majorBidi"/>
-      <w:i/>
-      <w:iCs/>
-      <w:color w:val="404040" w:themeColor="text1" w:themeTint="BF"/>
-    </w:rPr>
-  </w:style>
-  <w:style w:type="paragraph" w:styleId="Heading8">
-    <w:name w:val="heading 8"/>
-    <w:basedOn w:val="Normal"/>
-    <w:next w:val="Normal"/>
-    <w:link w:val="Heading8Char"/>
-    <w:uiPriority w:val="9"/>
-    <w:semiHidden/>
-    <w:unhideWhenUsed/>
-    <w:qFormat/>
-    <w:rsid w:val="0027307F"/>
-    <w:pPr>
-      <w:keepNext/>
-      <w:keepLines/>
-      <w:numPr>
-        <w:ilvl w:val="7"/>
-        <w:numId w:val="4"/>
-      </w:numPr>
-      <w:spacing w:before="200" w:after="0"/>
-      <w:outlineLvl w:val="7"/>
-    </w:pPr>
-    <w:rPr>
-      <w:rFonts w:asciiTheme="majorHAnsi" w:eastAsiaTheme="majorEastAsia" w:hAnsiTheme="majorHAnsi" w:cstheme="majorBidi"/>
-      <w:color w:val="404040" w:themeColor="text1" w:themeTint="BF"/>
-      <w:sz w:val="20"/>
-      <w:szCs w:val="20"/>
-    </w:rPr>
-  </w:style>
-  <w:style w:type="paragraph" w:styleId="Heading9">
-    <w:name w:val="heading 9"/>
-    <w:basedOn w:val="Normal"/>
-    <w:next w:val="Normal"/>
-    <w:link w:val="Heading9Char"/>
-    <w:uiPriority w:val="9"/>
-    <w:semiHidden/>
-    <w:unhideWhenUsed/>
-    <w:qFormat/>
-    <w:rsid w:val="0027307F"/>
-    <w:pPr>
-      <w:keepNext/>
-      <w:keepLines/>
-      <w:numPr>
-        <w:ilvl w:val="8"/>
-        <w:numId w:val="4"/>
-      </w:numPr>
-      <w:spacing w:before="200" w:after="0"/>
-      <w:outlineLvl w:val="8"/>
-    </w:pPr>
-    <w:rPr>
-      <w:rFonts w:asciiTheme="majorHAnsi" w:eastAsiaTheme="majorEastAsia" w:hAnsiTheme="majorHAnsi" w:cstheme="majorBidi"/>
-      <w:i/>
-      <w:iCs/>
-      <w:color w:val="404040" w:themeColor="text1" w:themeTint="BF"/>
-      <w:sz w:val="20"/>
-      <w:szCs w:val="20"/>
-    </w:rPr>
-  </w:style>
-  <w:style w:type="character" w:default="1" w:styleId="DefaultParagraphFont">
-    <w:name w:val="Default Paragraph Font"/>
-    <w:uiPriority w:val="1"/>
-    <w:semiHidden/>
-    <w:unhideWhenUsed/>
-  </w:style>
-  <w:style w:type="table" w:default="1" w:styleId="TableNormal">
-    <w:name w:val="Normal Table"/>
-    <w:uiPriority w:val="99"/>
-    <w:semiHidden/>
-    <w:unhideWhenUsed/>
-    <w:tblPr>
-      <w:tblInd w:w="0" w:type="dxa"/>
-      <w:tblCellMar>
-        <w:top w:w="0" w:type="dxa"/>
-        <w:left w:w="108" w:type="dxa"/>
-        <w:bottom w:w="0" w:type="dxa"/>
-        <w:right w:w="108" w:type="dxa"/>
-      </w:tblCellMar>
-    </w:tblPr>
-  </w:style>
-  <w:style w:type="numbering" w:default="1" w:styleId="NoList">
-    <w:name w:val="No List"/>
-    <w:uiPriority w:val="99"/>
-    <w:semiHidden/>
-    <w:unhideWhenUsed/>
-  </w:style>
-  <w:style w:type="paragraph" w:styleId="NoSpacing">
-    <w:name w:val="No Spacing"/>
-    <w:link w:val="NoSpacingChar"/>
-    <w:uiPriority w:val="1"/>
-    <w:qFormat/>
-    <w:rsid w:val="003D491C"/>
-    <w:pPr>
-      <w:spacing w:after="0" w:line="240" w:lineRule="auto"/>
-    </w:pPr>
-    <w:rPr>
-      <w:lang w:val="en-US" w:eastAsia="ja-JP"/>
-    </w:rPr>
-  </w:style>
-  <w:style w:type="character" w:customStyle="1" w:styleId="NoSpacingChar">
-    <w:name w:val="No Spacing Char"/>
-    <w:basedOn w:val="DefaultParagraphFont"/>
-    <w:link w:val="NoSpacing"/>
-    <w:uiPriority w:val="1"/>
-    <w:rsid w:val="003D491C"/>
-    <w:rPr>
-      <w:lang w:val="en-US" w:eastAsia="ja-JP"/>
-    </w:rPr>
-  </w:style>
-  <w:style w:type="paragraph" w:styleId="BalloonText">
-    <w:name w:val="Balloon Text"/>
-    <w:basedOn w:val="Normal"/>
-    <w:link w:val="BalloonTextChar"/>
-    <w:uiPriority w:val="99"/>
-    <w:semiHidden/>
-    <w:unhideWhenUsed/>
-    <w:rsid w:val="003D491C"/>
-    <w:pPr>
-      <w:spacing w:after="0" w:line="240" w:lineRule="auto"/>
-    </w:pPr>
-    <w:rPr>
-      <w:rFonts w:ascii="Tahoma" w:hAnsi="Tahoma" w:cs="Tahoma"/>
-      <w:sz w:val="16"/>
-      <w:szCs w:val="16"/>
-    </w:rPr>
-  </w:style>
-  <w:style w:type="character" w:customStyle="1" w:styleId="BalloonTextChar">
-    <w:name w:val="Balloon Text Char"/>
-    <w:basedOn w:val="DefaultParagraphFont"/>
-    <w:link w:val="BalloonText"/>
-    <w:uiPriority w:val="99"/>
-    <w:semiHidden/>
-    <w:rsid w:val="003D491C"/>
-    <w:rPr>
-      <w:rFonts w:ascii="Tahoma" w:hAnsi="Tahoma" w:cs="Tahoma"/>
-      <w:sz w:val="16"/>
-      <w:szCs w:val="16"/>
-    </w:rPr>
-  </w:style>
-  <w:style w:type="paragraph" w:styleId="ListParagraph">
-    <w:name w:val="List Paragraph"/>
-    <w:basedOn w:val="Normal"/>
-    <w:uiPriority w:val="34"/>
-    <w:qFormat/>
-    <w:rsid w:val="0027307F"/>
-    <w:pPr>
-      <w:ind w:left="720"/>
-      <w:contextualSpacing/>
-    </w:pPr>
-  </w:style>
-  <w:style w:type="character" w:customStyle="1" w:styleId="Heading1Char">
-    <w:name w:val="Heading 1 Char"/>
-    <w:basedOn w:val="DefaultParagraphFont"/>
-    <w:link w:val="Heading1"/>
-    <w:uiPriority w:val="9"/>
-    <w:rsid w:val="0027307F"/>
-    <w:rPr>
-      <w:rFonts w:asciiTheme="majorHAnsi" w:eastAsiaTheme="majorEastAsia" w:hAnsiTheme="majorHAnsi" w:cstheme="majorBidi"/>
-      <w:b/>
-      <w:bCs/>
-      <w:color w:val="365F91" w:themeColor="accent1" w:themeShade="BF"/>
-      <w:sz w:val="28"/>
-      <w:szCs w:val="28"/>
-    </w:rPr>
-  </w:style>
-  <w:style w:type="character" w:customStyle="1" w:styleId="Heading2Char">
-    <w:name w:val="Heading 2 Char"/>
-    <w:basedOn w:val="DefaultParagraphFont"/>
-    <w:link w:val="Heading2"/>
-    <w:uiPriority w:val="9"/>
-    <w:semiHidden/>
-    <w:rsid w:val="0027307F"/>
-    <w:rPr>
-      <w:rFonts w:asciiTheme="majorHAnsi" w:eastAsiaTheme="majorEastAsia" w:hAnsiTheme="majorHAnsi" w:cstheme="majorBidi"/>
-      <w:b/>
-      <w:bCs/>
-      <w:color w:val="4F81BD" w:themeColor="accent1"/>
-      <w:sz w:val="26"/>
-      <w:szCs w:val="26"/>
-    </w:rPr>
-  </w:style>
-  <w:style w:type="character" w:customStyle="1" w:styleId="Heading3Char">
-    <w:name w:val="Heading 3 Char"/>
-    <w:basedOn w:val="DefaultParagraphFont"/>
-    <w:link w:val="Heading3"/>
-    <w:uiPriority w:val="9"/>
-    <w:semiHidden/>
-    <w:rsid w:val="0027307F"/>
-    <w:rPr>
-      <w:rFonts w:asciiTheme="majorHAnsi" w:eastAsiaTheme="majorEastAsia" w:hAnsiTheme="majorHAnsi" w:cstheme="majorBidi"/>
-      <w:b/>
-      <w:bCs/>
-      <w:color w:val="4F81BD" w:themeColor="accent1"/>
-    </w:rPr>
-  </w:style>
-  <w:style w:type="character" w:customStyle="1" w:styleId="Heading4Char">
-    <w:name w:val="Heading 4 Char"/>
-    <w:basedOn w:val="DefaultParagraphFont"/>
-    <w:link w:val="Heading4"/>
-    <w:uiPriority w:val="9"/>
-    <w:semiHidden/>
-    <w:rsid w:val="0027307F"/>
-    <w:rPr>
-      <w:rFonts w:asciiTheme="majorHAnsi" w:eastAsiaTheme="majorEastAsia" w:hAnsiTheme="majorHAnsi" w:cstheme="majorBidi"/>
-      <w:b/>
-      <w:bCs/>
-      <w:i/>
-      <w:iCs/>
-      <w:color w:val="4F81BD" w:themeColor="accent1"/>
-    </w:rPr>
-  </w:style>
-  <w:style w:type="character" w:customStyle="1" w:styleId="Heading5Char">
-    <w:name w:val="Heading 5 Char"/>
-    <w:basedOn w:val="DefaultParagraphFont"/>
-    <w:link w:val="Heading5"/>
-    <w:uiPriority w:val="9"/>
-    <w:semiHidden/>
-    <w:rsid w:val="0027307F"/>
-    <w:rPr>
-      <w:rFonts w:asciiTheme="majorHAnsi" w:eastAsiaTheme="majorEastAsia" w:hAnsiTheme="majorHAnsi" w:cstheme="majorBidi"/>
-      <w:color w:val="243F60" w:themeColor="accent1" w:themeShade="7F"/>
-    </w:rPr>
-  </w:style>
-  <w:style w:type="character" w:customStyle="1" w:styleId="Heading6Char">
-    <w:name w:val="Heading 6 Char"/>
-    <w:basedOn w:val="DefaultParagraphFont"/>
-    <w:link w:val="Heading6"/>
-    <w:uiPriority w:val="9"/>
-    <w:semiHidden/>
-    <w:rsid w:val="0027307F"/>
-    <w:rPr>
-      <w:rFonts w:asciiTheme="majorHAnsi" w:eastAsiaTheme="majorEastAsia" w:hAnsiTheme="majorHAnsi" w:cstheme="majorBidi"/>
-      <w:i/>
-      <w:iCs/>
-      <w:color w:val="243F60" w:themeColor="accent1" w:themeShade="7F"/>
-    </w:rPr>
-  </w:style>
-  <w:style w:type="character" w:customStyle="1" w:styleId="Heading7Char">
-    <w:name w:val="Heading 7 Char"/>
-    <w:basedOn w:val="DefaultParagraphFont"/>
-    <w:link w:val="Heading7"/>
-    <w:uiPriority w:val="9"/>
-    <w:semiHidden/>
-    <w:rsid w:val="0027307F"/>
-    <w:rPr>
-      <w:rFonts w:asciiTheme="majorHAnsi" w:eastAsiaTheme="majorEastAsia" w:hAnsiTheme="majorHAnsi" w:cstheme="majorBidi"/>
-      <w:i/>
-      <w:iCs/>
-      <w:color w:val="404040" w:themeColor="text1" w:themeTint="BF"/>
-    </w:rPr>
-  </w:style>
-  <w:style w:type="character" w:customStyle="1" w:styleId="Heading8Char">
-    <w:name w:val="Heading 8 Char"/>
-    <w:basedOn w:val="DefaultParagraphFont"/>
-    <w:link w:val="Heading8"/>
-    <w:uiPriority w:val="9"/>
-    <w:semiHidden/>
-    <w:rsid w:val="0027307F"/>
-    <w:rPr>
-      <w:rFonts w:asciiTheme="majorHAnsi" w:eastAsiaTheme="majorEastAsia" w:hAnsiTheme="majorHAnsi" w:cstheme="majorBidi"/>
-      <w:color w:val="404040" w:themeColor="text1" w:themeTint="BF"/>
-      <w:sz w:val="20"/>
-      <w:szCs w:val="20"/>
-    </w:rPr>
-  </w:style>
-  <w:style w:type="character" w:customStyle="1" w:styleId="Heading9Char">
-    <w:name w:val="Heading 9 Char"/>
-    <w:basedOn w:val="DefaultParagraphFont"/>
-    <w:link w:val="Heading9"/>
-    <w:uiPriority w:val="9"/>
-    <w:semiHidden/>
-    <w:rsid w:val="0027307F"/>
-    <w:rPr>
-      <w:rFonts w:asciiTheme="majorHAnsi" w:eastAsiaTheme="majorEastAsia" w:hAnsiTheme="majorHAnsi" w:cstheme="majorBidi"/>
-      <w:i/>
-      <w:iCs/>
-      <w:color w:val="404040" w:themeColor="text1" w:themeTint="BF"/>
-      <w:sz w:val="20"/>
-      <w:szCs w:val="20"/>
-    </w:rPr>
-  </w:style>
-  <w:style w:type="paragraph" w:styleId="Header">
-    <w:name w:val="header"/>
-    <w:basedOn w:val="Normal"/>
-    <w:link w:val="HeaderChar"/>
-    <w:uiPriority w:val="99"/>
-    <w:unhideWhenUsed/>
-    <w:rsid w:val="00851C56"/>
-    <w:pPr>
-      <w:tabs>
-        <w:tab w:val="center" w:pos="4513"/>
-        <w:tab w:val="right" w:pos="9026"/>
-      </w:tabs>
-      <w:spacing w:after="0" w:line="240" w:lineRule="auto"/>
-    </w:pPr>
-  </w:style>
-  <w:style w:type="character" w:customStyle="1" w:styleId="HeaderChar">
-    <w:name w:val="Header Char"/>
-    <w:basedOn w:val="DefaultParagraphFont"/>
-    <w:link w:val="Header"/>
-    <w:uiPriority w:val="99"/>
-    <w:rsid w:val="00851C56"/>
-  </w:style>
-  <w:style w:type="paragraph" w:styleId="Footer">
-    <w:name w:val="footer"/>
-    <w:basedOn w:val="Normal"/>
-    <w:link w:val="FooterChar"/>
-    <w:uiPriority w:val="99"/>
-    <w:unhideWhenUsed/>
-    <w:rsid w:val="00851C56"/>
-    <w:pPr>
-      <w:tabs>
-        <w:tab w:val="center" w:pos="4513"/>
-        <w:tab w:val="right" w:pos="9026"/>
-      </w:tabs>
-      <w:spacing w:after="0" w:line="240" w:lineRule="auto"/>
-    </w:pPr>
-  </w:style>
-  <w:style w:type="character" w:customStyle="1" w:styleId="FooterChar">
-    <w:name w:val="Footer Char"/>
-    <w:basedOn w:val="DefaultParagraphFont"/>
-    <w:link w:val="Footer"/>
-    <w:uiPriority w:val="99"/>
-    <w:rsid w:val="00851C56"/>
-  </w:style>
-</w:styles>
-</file>
-
 <file path=word/glossary/document.xml><?xml version="1.0" encoding="utf-8"?>
-<w:glossaryDocument xmlns:wpc="http://schemas.microsoft.com/office/word/2010/wordprocessingCanvas" xmlns:mc="http://schemas.openxmlformats.org/markup-compatibility/2006" xmlns:o="urn:schemas-microsoft-com:office:office" xmlns:r="http://schemas.openxmlformats.org/officeDocument/2006/relationships" xmlns:m="http://schemas.openxmlformats.org/officeDocument/2006/math" xmlns:v="urn:schemas-microsoft-com:vml" xmlns:wp14="http://schemas.microsoft.com/office/word/2010/wordprocessingDrawing" xmlns:wp="http://schemas.openxmlformats.org/drawingml/2006/wordprocessingDrawing" xmlns:w10="urn:schemas-microsoft-com:office:word" xmlns:w="http://schemas.openxmlformats.org/wordprocessingml/2006/main" xmlns:w14="http://schemas.microsoft.com/office/word/2010/wordml" xmlns:wpg="http://schemas.microsoft.com/office/word/2010/wordprocessingGroup" xmlns:wpi="http://schemas.microsoft.com/office/word/2010/wordprocessingInk" xmlns:wne="http://schemas.microsoft.com/office/word/2006/wordml" xmlns:wps="http://schemas.microsoft.com/office/word/2010/wordprocessingShape" mc:Ignorable="w14 wp14">
+<w:glossaryDocument xmlns:wpc="http://schemas.microsoft.com/office/word/2010/wordprocessingCanvas" xmlns:mc="http://schemas.openxmlformats.org/markup-compatibility/2006" xmlns:o="urn:schemas-microsoft-com:office:office" xmlns:r="http://schemas.openxmlformats.org/officeDocument/2006/relationships" xmlns:m="http://schemas.openxmlformats.org/officeDocument/2006/math" xmlns:v="urn:schemas-microsoft-com:vml" xmlns:wp14="http://schemas.microsoft.com/office/word/2010/wordprocessingDrawing" xmlns:wp="http://schemas.openxmlformats.org/drawingml/2006/wordprocessingDrawing" xmlns:w10="urn:schemas-microsoft-com:office:word" xmlns:w="http://schemas.openxmlformats.org/wordprocessingml/2006/main" xmlns:w14="http://schemas.microsoft.com/office/word/2010/wordml" xmlns:w15="http://schemas.microsoft.com/office/word/2012/wordml" xmlns:wpg="http://schemas.microsoft.com/office/word/2010/wordprocessingGroup" xmlns:wpi="http://schemas.microsoft.com/office/word/2010/wordprocessingInk" xmlns:wne="http://schemas.microsoft.com/office/word/2006/wordml" xmlns:wps="http://schemas.microsoft.com/office/word/2010/wordprocessingShape" mc:Ignorable="w14 w15 wp14">
   <w:docParts>
     <w:docPart>
       <w:docPartPr>
@@ -3057,14 +2566,7 @@
 </file>
 
 <file path=word/glossary/fontTable.xml><?xml version="1.0" encoding="utf-8"?>
-<w:fonts xmlns:mc="http://schemas.openxmlformats.org/markup-compatibility/2006" xmlns:r="http://schemas.openxmlformats.org/officeDocument/2006/relationships" xmlns:w="http://schemas.openxmlformats.org/wordprocessingml/2006/main" xmlns:w14="http://schemas.microsoft.com/office/word/2010/wordml" mc:Ignorable="w14">
-  <w:font w:name="Times New Roman">
-    <w:panose1 w:val="02020603050405020304"/>
-    <w:charset w:val="00"/>
-    <w:family w:val="roman"/>
-    <w:pitch w:val="variable"/>
-    <w:sig w:usb0="E0002EFF" w:usb1="C0007843" w:usb2="00000009" w:usb3="00000000" w:csb0="000001FF" w:csb1="00000000"/>
-  </w:font>
+<w:fonts xmlns:mc="http://schemas.openxmlformats.org/markup-compatibility/2006" xmlns:r="http://schemas.openxmlformats.org/officeDocument/2006/relationships" xmlns:w="http://schemas.openxmlformats.org/wordprocessingml/2006/main" xmlns:w14="http://schemas.microsoft.com/office/word/2010/wordml" xmlns:w15="http://schemas.microsoft.com/office/word/2012/wordml" mc:Ignorable="w14 w15">
   <w:font w:name="Calibri">
     <w:panose1 w:val="020F0502020204030204"/>
     <w:charset w:val="00"/>
@@ -3085,7 +2587,7 @@
     <w:charset w:val="00"/>
     <w:family w:val="swiss"/>
     <w:pitch w:val="variable"/>
-    <w:sig w:usb0="E0002AFF" w:usb1="C0007843" w:usb2="00000009" w:usb3="00000000" w:csb0="000001FF" w:csb1="00000000"/>
+    <w:sig w:usb0="E0002EFF" w:usb1="C0007843" w:usb2="00000009" w:usb3="00000000" w:csb0="000001FF" w:csb1="00000000"/>
   </w:font>
   <w:font w:name="Cambria">
     <w:panose1 w:val="02040503050406030204"/>
@@ -3094,6 +2596,13 @@
     <w:pitch w:val="variable"/>
     <w:sig w:usb0="E00002FF" w:usb1="400004FF" w:usb2="00000000" w:usb3="00000000" w:csb0="0000019F" w:csb1="00000000"/>
   </w:font>
+  <w:font w:name="Times New Roman">
+    <w:panose1 w:val="02020603050405020304"/>
+    <w:charset w:val="00"/>
+    <w:family w:val="roman"/>
+    <w:pitch w:val="variable"/>
+    <w:sig w:usb0="E0002EFF" w:usb1="C0007843" w:usb2="00000009" w:usb3="00000000" w:csb0="000001FF" w:csb1="00000000"/>
+  </w:font>
   <w:font w:name="Tahoma">
     <w:panose1 w:val="020B0604030504040204"/>
     <w:charset w:val="00"/>
@@ -3101,11 +2610,18 @@
     <w:pitch w:val="variable"/>
     <w:sig w:usb0="E1002EFF" w:usb1="C000605B" w:usb2="00000029" w:usb3="00000000" w:csb0="000101FF" w:csb1="00000000"/>
   </w:font>
+  <w:font w:name="Calibri Light">
+    <w:panose1 w:val="020F0302020204030204"/>
+    <w:charset w:val="00"/>
+    <w:family w:val="swiss"/>
+    <w:pitch w:val="variable"/>
+    <w:sig w:usb0="A00002EF" w:usb1="4000207B" w:usb2="00000000" w:usb3="00000000" w:csb0="0000019F" w:csb1="00000000"/>
+  </w:font>
 </w:fonts>
 </file>
 
 <file path=word/glossary/settings.xml><?xml version="1.0" encoding="utf-8"?>
-<w:settings xmlns:mc="http://schemas.openxmlformats.org/markup-compatibility/2006" xmlns:o="urn:schemas-microsoft-com:office:office" xmlns:r="http://schemas.openxmlformats.org/officeDocument/2006/relationships" xmlns:m="http://schemas.openxmlformats.org/officeDocument/2006/math" xmlns:v="urn:schemas-microsoft-com:vml" xmlns:w10="urn:schemas-microsoft-com:office:word" xmlns:w="http://schemas.openxmlformats.org/wordprocessingml/2006/main" xmlns:w14="http://schemas.microsoft.com/office/word/2010/wordml" xmlns:sl="http://schemas.openxmlformats.org/schemaLibrary/2006/main" mc:Ignorable="w14">
+<w:settings xmlns:mc="http://schemas.openxmlformats.org/markup-compatibility/2006" xmlns:o="urn:schemas-microsoft-com:office:office" xmlns:r="http://schemas.openxmlformats.org/officeDocument/2006/relationships" xmlns:m="http://schemas.openxmlformats.org/officeDocument/2006/math" xmlns:v="urn:schemas-microsoft-com:vml" xmlns:w10="urn:schemas-microsoft-com:office:word" xmlns:w="http://schemas.openxmlformats.org/wordprocessingml/2006/main" xmlns:w14="http://schemas.microsoft.com/office/word/2010/wordml" xmlns:w15="http://schemas.microsoft.com/office/word/2012/wordml" xmlns:sl="http://schemas.openxmlformats.org/schemaLibrary/2006/main" mc:Ignorable="w14 w15">
   <w:view w:val="normal"/>
   <w:defaultTabStop w:val="720"/>
   <w:characterSpacingControl w:val="doNotCompress"/>
@@ -3118,7 +2634,9 @@
   </w:compat>
   <w:rsids>
     <w:rsidRoot w:val="00C67800"/>
+    <w:rsid w:val="001C2A86"/>
     <w:rsid w:val="00440E6D"/>
+    <w:rsid w:val="00C075BF"/>
     <w:rsid w:val="00C67800"/>
   </w:rsids>
   <m:mathPr>
@@ -3142,7 +2660,7 @@
 </file>
 
 <file path=word/glossary/styles.xml><?xml version="1.0" encoding="utf-8"?>
-<w:styles xmlns:mc="http://schemas.openxmlformats.org/markup-compatibility/2006" xmlns:r="http://schemas.openxmlformats.org/officeDocument/2006/relationships" xmlns:w="http://schemas.openxmlformats.org/wordprocessingml/2006/main" xmlns:w14="http://schemas.microsoft.com/office/word/2010/wordml" mc:Ignorable="w14">
+<w:styles xmlns:mc="http://schemas.openxmlformats.org/markup-compatibility/2006" xmlns:r="http://schemas.openxmlformats.org/officeDocument/2006/relationships" xmlns:w="http://schemas.openxmlformats.org/wordprocessingml/2006/main" xmlns:w14="http://schemas.microsoft.com/office/word/2010/wordml" xmlns:w15="http://schemas.microsoft.com/office/word/2012/wordml" mc:Ignorable="w14 w15">
   <w:docDefaults>
     <w:rPrDefault>
       <w:rPr>
@@ -3158,144 +2676,378 @@
       </w:pPr>
     </w:pPrDefault>
   </w:docDefaults>
-  <w:latentStyles w:defLockedState="0" w:defUIPriority="99" w:defSemiHidden="1" w:defUnhideWhenUsed="1" w:defQFormat="0" w:count="267">
-    <w:lsdException w:name="Normal" w:semiHidden="0" w:uiPriority="0" w:unhideWhenUsed="0" w:qFormat="1"/>
-    <w:lsdException w:name="heading 1" w:semiHidden="0" w:uiPriority="9" w:unhideWhenUsed="0" w:qFormat="1"/>
-    <w:lsdException w:name="heading 2" w:uiPriority="9" w:qFormat="1"/>
-    <w:lsdException w:name="heading 3" w:uiPriority="9" w:qFormat="1"/>
-    <w:lsdException w:name="heading 4" w:uiPriority="9" w:qFormat="1"/>
-    <w:lsdException w:name="heading 5" w:uiPriority="9" w:qFormat="1"/>
-    <w:lsdException w:name="heading 6" w:uiPriority="9" w:qFormat="1"/>
-    <w:lsdException w:name="heading 7" w:uiPriority="9" w:qFormat="1"/>
-    <w:lsdException w:name="heading 8" w:uiPriority="9" w:qFormat="1"/>
-    <w:lsdException w:name="heading 9" w:uiPriority="9" w:qFormat="1"/>
-    <w:lsdException w:name="toc 1" w:uiPriority="39"/>
-    <w:lsdException w:name="toc 2" w:uiPriority="39"/>
-    <w:lsdException w:name="toc 3" w:uiPriority="39"/>
-    <w:lsdException w:name="toc 4" w:uiPriority="39"/>
-    <w:lsdException w:name="toc 5" w:uiPriority="39"/>
-    <w:lsdException w:name="toc 6" w:uiPriority="39"/>
-    <w:lsdException w:name="toc 7" w:uiPriority="39"/>
-    <w:lsdException w:name="toc 8" w:uiPriority="39"/>
-    <w:lsdException w:name="toc 9" w:uiPriority="39"/>
-    <w:lsdException w:name="caption" w:uiPriority="35" w:qFormat="1"/>
-    <w:lsdException w:name="Title" w:semiHidden="0" w:uiPriority="10" w:unhideWhenUsed="0" w:qFormat="1"/>
-    <w:lsdException w:name="Default Paragraph Font" w:uiPriority="1"/>
-    <w:lsdException w:name="Subtitle" w:semiHidden="0" w:uiPriority="11" w:unhideWhenUsed="0" w:qFormat="1"/>
-    <w:lsdException w:name="Strong" w:semiHidden="0" w:uiPriority="22" w:unhideWhenUsed="0" w:qFormat="1"/>
-    <w:lsdException w:name="Emphasis" w:semiHidden="0" w:uiPriority="20" w:unhideWhenUsed="0" w:qFormat="1"/>
-    <w:lsdException w:name="Table Grid" w:semiHidden="0" w:uiPriority="59" w:unhideWhenUsed="0"/>
-    <w:lsdException w:name="Placeholder Text" w:unhideWhenUsed="0"/>
-    <w:lsdException w:name="No Spacing" w:semiHidden="0" w:uiPriority="1" w:unhideWhenUsed="0" w:qFormat="1"/>
-    <w:lsdException w:name="Light Shading" w:semiHidden="0" w:uiPriority="60" w:unhideWhenUsed="0"/>
-    <w:lsdException w:name="Light List" w:semiHidden="0" w:uiPriority="61" w:unhideWhenUsed="0"/>
-    <w:lsdException w:name="Light Grid" w:semiHidden="0" w:uiPriority="62" w:unhideWhenUsed="0"/>
-    <w:lsdException w:name="Medium Shading 1" w:semiHidden="0" w:uiPriority="63" w:unhideWhenUsed="0"/>
-    <w:lsdException w:name="Medium Shading 2" w:semiHidden="0" w:uiPriority="64" w:unhideWhenUsed="0"/>
-    <w:lsdException w:name="Medium List 1" w:semiHidden="0" w:uiPriority="65" w:unhideWhenUsed="0"/>
-    <w:lsdException w:name="Medium List 2" w:semiHidden="0" w:uiPriority="66" w:unhideWhenUsed="0"/>
-    <w:lsdException w:name="Medium Grid 1" w:semiHidden="0" w:uiPriority="67" w:unhideWhenUsed="0"/>
-    <w:lsdException w:name="Medium Grid 2" w:semiHidden="0" w:uiPriority="68" w:unhideWhenUsed="0"/>
-    <w:lsdException w:name="Medium Grid 3" w:semiHidden="0" w:uiPriority="69" w:unhideWhenUsed="0"/>
-    <w:lsdException w:name="Dark List" w:semiHidden="0" w:uiPriority="70" w:unhideWhenUsed="0"/>
-    <w:lsdException w:name="Colorful Shading" w:semiHidden="0" w:uiPriority="71" w:unhideWhenUsed="0"/>
-    <w:lsdException w:name="Colorful List" w:semiHidden="0" w:uiPriority="72" w:unhideWhenUsed="0"/>
-    <w:lsdException w:name="Colorful Grid" w:semiHidden="0" w:uiPriority="73" w:unhideWhenUsed="0"/>
-    <w:lsdException w:name="Light Shading Accent 1" w:semiHidden="0" w:uiPriority="60" w:unhideWhenUsed="0"/>
-    <w:lsdException w:name="Light List Accent 1" w:semiHidden="0" w:uiPriority="61" w:unhideWhenUsed="0"/>
-    <w:lsdException w:name="Light Grid Accent 1" w:semiHidden="0" w:uiPriority="62" w:unhideWhenUsed="0"/>
-    <w:lsdException w:name="Medium Shading 1 Accent 1" w:semiHidden="0" w:uiPriority="63" w:unhideWhenUsed="0"/>
-    <w:lsdException w:name="Medium Shading 2 Accent 1" w:semiHidden="0" w:uiPriority="64" w:unhideWhenUsed="0"/>
-    <w:lsdException w:name="Medium List 1 Accent 1" w:semiHidden="0" w:uiPriority="65" w:unhideWhenUsed="0"/>
-    <w:lsdException w:name="Revision" w:unhideWhenUsed="0"/>
-    <w:lsdException w:name="List Paragraph" w:semiHidden="0" w:uiPriority="34" w:unhideWhenUsed="0" w:qFormat="1"/>
-    <w:lsdException w:name="Quote" w:semiHidden="0" w:uiPriority="29" w:unhideWhenUsed="0" w:qFormat="1"/>
-    <w:lsdException w:name="Intense Quote" w:semiHidden="0" w:uiPriority="30" w:unhideWhenUsed="0" w:qFormat="1"/>
-    <w:lsdException w:name="Medium List 2 Accent 1" w:semiHidden="0" w:uiPriority="66" w:unhideWhenUsed="0"/>
-    <w:lsdException w:name="Medium Grid 1 Accent 1" w:semiHidden="0" w:uiPriority="67" w:unhideWhenUsed="0"/>
-    <w:lsdException w:name="Medium Grid 2 Accent 1" w:semiHidden="0" w:uiPriority="68" w:unhideWhenUsed="0"/>
-    <w:lsdException w:name="Medium Grid 3 Accent 1" w:semiHidden="0" w:uiPriority="69" w:unhideWhenUsed="0"/>
-    <w:lsdException w:name="Dark List Accent 1" w:semiHidden="0" w:uiPriority="70" w:unhideWhenUsed="0"/>
-    <w:lsdException w:name="Colorful Shading Accent 1" w:semiHidden="0" w:uiPriority="71" w:unhideWhenUsed="0"/>
-    <w:lsdException w:name="Colorful List Accent 1" w:semiHidden="0" w:uiPriority="72" w:unhideWhenUsed="0"/>
-    <w:lsdException w:name="Colorful Grid Accent 1" w:semiHidden="0" w:uiPriority="73" w:unhideWhenUsed="0"/>
-    <w:lsdException w:name="Light Shading Accent 2" w:semiHidden="0" w:uiPriority="60" w:unhideWhenUsed="0"/>
-    <w:lsdException w:name="Light List Accent 2" w:semiHidden="0" w:uiPriority="61" w:unhideWhenUsed="0"/>
-    <w:lsdException w:name="Light Grid Accent 2" w:semiHidden="0" w:uiPriority="62" w:unhideWhenUsed="0"/>
-    <w:lsdException w:name="Medium Shading 1 Accent 2" w:semiHidden="0" w:uiPriority="63" w:unhideWhenUsed="0"/>
-    <w:lsdException w:name="Medium Shading 2 Accent 2" w:semiHidden="0" w:uiPriority="64" w:unhideWhenUsed="0"/>
-    <w:lsdException w:name="Medium List 1 Accent 2" w:semiHidden="0" w:uiPriority="65" w:unhideWhenUsed="0"/>
-    <w:lsdException w:name="Medium List 2 Accent 2" w:semiHidden="0" w:uiPriority="66" w:unhideWhenUsed="0"/>
-    <w:lsdException w:name="Medium Grid 1 Accent 2" w:semiHidden="0" w:uiPriority="67" w:unhideWhenUsed="0"/>
-    <w:lsdException w:name="Medium Grid 2 Accent 2" w:semiHidden="0" w:uiPriority="68" w:unhideWhenUsed="0"/>
-    <w:lsdException w:name="Medium Grid 3 Accent 2" w:semiHidden="0" w:uiPriority="69" w:unhideWhenUsed="0"/>
-    <w:lsdException w:name="Dark List Accent 2" w:semiHidden="0" w:uiPriority="70" w:unhideWhenUsed="0"/>
-    <w:lsdException w:name="Colorful Shading Accent 2" w:semiHidden="0" w:uiPriority="71" w:unhideWhenUsed="0"/>
-    <w:lsdException w:name="Colorful List Accent 2" w:semiHidden="0" w:uiPriority="72" w:unhideWhenUsed="0"/>
-    <w:lsdException w:name="Colorful Grid Accent 2" w:semiHidden="0" w:uiPriority="73" w:unhideWhenUsed="0"/>
-    <w:lsdException w:name="Light Shading Accent 3" w:semiHidden="0" w:uiPriority="60" w:unhideWhenUsed="0"/>
-    <w:lsdException w:name="Light List Accent 3" w:semiHidden="0" w:uiPriority="61" w:unhideWhenUsed="0"/>
-    <w:lsdException w:name="Light Grid Accent 3" w:semiHidden="0" w:uiPriority="62" w:unhideWhenUsed="0"/>
-    <w:lsdException w:name="Medium Shading 1 Accent 3" w:semiHidden="0" w:uiPriority="63" w:unhideWhenUsed="0"/>
-    <w:lsdException w:name="Medium Shading 2 Accent 3" w:semiHidden="0" w:uiPriority="64" w:unhideWhenUsed="0"/>
-    <w:lsdException w:name="Medium List 1 Accent 3" w:semiHidden="0" w:uiPriority="65" w:unhideWhenUsed="0"/>
-    <w:lsdException w:name="Medium List 2 Accent 3" w:semiHidden="0" w:uiPriority="66" w:unhideWhenUsed="0"/>
-    <w:lsdException w:name="Medium Grid 1 Accent 3" w:semiHidden="0" w:uiPriority="67" w:unhideWhenUsed="0"/>
-    <w:lsdException w:name="Medium Grid 2 Accent 3" w:semiHidden="0" w:uiPriority="68" w:unhideWhenUsed="0"/>
-    <w:lsdException w:name="Medium Grid 3 Accent 3" w:semiHidden="0" w:uiPriority="69" w:unhideWhenUsed="0"/>
-    <w:lsdException w:name="Dark List Accent 3" w:semiHidden="0" w:uiPriority="70" w:unhideWhenUsed="0"/>
-    <w:lsdException w:name="Colorful Shading Accent 3" w:semiHidden="0" w:uiPriority="71" w:unhideWhenUsed="0"/>
-    <w:lsdException w:name="Colorful List Accent 3" w:semiHidden="0" w:uiPriority="72" w:unhideWhenUsed="0"/>
-    <w:lsdException w:name="Colorful Grid Accent 3" w:semiHidden="0" w:uiPriority="73" w:unhideWhenUsed="0"/>
-    <w:lsdException w:name="Light Shading Accent 4" w:semiHidden="0" w:uiPriority="60" w:unhideWhenUsed="0"/>
-    <w:lsdException w:name="Light List Accent 4" w:semiHidden="0" w:uiPriority="61" w:unhideWhenUsed="0"/>
-    <w:lsdException w:name="Light Grid Accent 4" w:semiHidden="0" w:uiPriority="62" w:unhideWhenUsed="0"/>
-    <w:lsdException w:name="Medium Shading 1 Accent 4" w:semiHidden="0" w:uiPriority="63" w:unhideWhenUsed="0"/>
-    <w:lsdException w:name="Medium Shading 2 Accent 4" w:semiHidden="0" w:uiPriority="64" w:unhideWhenUsed="0"/>
-    <w:lsdException w:name="Medium List 1 Accent 4" w:semiHidden="0" w:uiPriority="65" w:unhideWhenUsed="0"/>
-    <w:lsdException w:name="Medium List 2 Accent 4" w:semiHidden="0" w:uiPriority="66" w:unhideWhenUsed="0"/>
-    <w:lsdException w:name="Medium Grid 1 Accent 4" w:semiHidden="0" w:uiPriority="67" w:unhideWhenUsed="0"/>
-    <w:lsdException w:name="Medium Grid 2 Accent 4" w:semiHidden="0" w:uiPriority="68" w:unhideWhenUsed="0"/>
-    <w:lsdException w:name="Medium Grid 3 Accent 4" w:semiHidden="0" w:uiPriority="69" w:unhideWhenUsed="0"/>
-    <w:lsdException w:name="Dark List Accent 4" w:semiHidden="0" w:uiPriority="70" w:unhideWhenUsed="0"/>
-    <w:lsdException w:name="Colorful Shading Accent 4" w:semiHidden="0" w:uiPriority="71" w:unhideWhenUsed="0"/>
-    <w:lsdException w:name="Colorful List Accent 4" w:semiHidden="0" w:uiPriority="72" w:unhideWhenUsed="0"/>
-    <w:lsdException w:name="Colorful Grid Accent 4" w:semiHidden="0" w:uiPriority="73" w:unhideWhenUsed="0"/>
-    <w:lsdException w:name="Light Shading Accent 5" w:semiHidden="0" w:uiPriority="60" w:unhideWhenUsed="0"/>
-    <w:lsdException w:name="Light List Accent 5" w:semiHidden="0" w:uiPriority="61" w:unhideWhenUsed="0"/>
-    <w:lsdException w:name="Light Grid Accent 5" w:semiHidden="0" w:uiPriority="62" w:unhideWhenUsed="0"/>
-    <w:lsdException w:name="Medium Shading 1 Accent 5" w:semiHidden="0" w:uiPriority="63" w:unhideWhenUsed="0"/>
-    <w:lsdException w:name="Medium Shading 2 Accent 5" w:semiHidden="0" w:uiPriority="64" w:unhideWhenUsed="0"/>
-    <w:lsdException w:name="Medium List 1 Accent 5" w:semiHidden="0" w:uiPriority="65" w:unhideWhenUsed="0"/>
-    <w:lsdException w:name="Medium List 2 Accent 5" w:semiHidden="0" w:uiPriority="66" w:unhideWhenUsed="0"/>
-    <w:lsdException w:name="Medium Grid 1 Accent 5" w:semiHidden="0" w:uiPriority="67" w:unhideWhenUsed="0"/>
-    <w:lsdException w:name="Medium Grid 2 Accent 5" w:semiHidden="0" w:uiPriority="68" w:unhideWhenUsed="0"/>
-    <w:lsdException w:name="Medium Grid 3 Accent 5" w:semiHidden="0" w:uiPriority="69" w:unhideWhenUsed="0"/>
-    <w:lsdException w:name="Dark List Accent 5" w:semiHidden="0" w:uiPriority="70" w:unhideWhenUsed="0"/>
-    <w:lsdException w:name="Colorful Shading Accent 5" w:semiHidden="0" w:uiPriority="71" w:unhideWhenUsed="0"/>
-    <w:lsdException w:name="Colorful List Accent 5" w:semiHidden="0" w:uiPriority="72" w:unhideWhenUsed="0"/>
-    <w:lsdException w:name="Colorful Grid Accent 5" w:semiHidden="0" w:uiPriority="73" w:unhideWhenUsed="0"/>
-    <w:lsdException w:name="Light Shading Accent 6" w:semiHidden="0" w:uiPriority="60" w:unhideWhenUsed="0"/>
-    <w:lsdException w:name="Light List Accent 6" w:semiHidden="0" w:uiPriority="61" w:unhideWhenUsed="0"/>
-    <w:lsdException w:name="Light Grid Accent 6" w:semiHidden="0" w:uiPriority="62" w:unhideWhenUsed="0"/>
-    <w:lsdException w:name="Medium Shading 1 Accent 6" w:semiHidden="0" w:uiPriority="63" w:unhideWhenUsed="0"/>
-    <w:lsdException w:name="Medium Shading 2 Accent 6" w:semiHidden="0" w:uiPriority="64" w:unhideWhenUsed="0"/>
-    <w:lsdException w:name="Medium List 1 Accent 6" w:semiHidden="0" w:uiPriority="65" w:unhideWhenUsed="0"/>
-    <w:lsdException w:name="Medium List 2 Accent 6" w:semiHidden="0" w:uiPriority="66" w:unhideWhenUsed="0"/>
-    <w:lsdException w:name="Medium Grid 1 Accent 6" w:semiHidden="0" w:uiPriority="67" w:unhideWhenUsed="0"/>
-    <w:lsdException w:name="Medium Grid 2 Accent 6" w:semiHidden="0" w:uiPriority="68" w:unhideWhenUsed="0"/>
-    <w:lsdException w:name="Medium Grid 3 Accent 6" w:semiHidden="0" w:uiPriority="69" w:unhideWhenUsed="0"/>
-    <w:lsdException w:name="Dark List Accent 6" w:semiHidden="0" w:uiPriority="70" w:unhideWhenUsed="0"/>
-    <w:lsdException w:name="Colorful Shading Accent 6" w:semiHidden="0" w:uiPriority="71" w:unhideWhenUsed="0"/>
-    <w:lsdException w:name="Colorful List Accent 6" w:semiHidden="0" w:uiPriority="72" w:unhideWhenUsed="0"/>
-    <w:lsdException w:name="Colorful Grid Accent 6" w:semiHidden="0" w:uiPriority="73" w:unhideWhenUsed="0"/>
-    <w:lsdException w:name="Subtle Emphasis" w:semiHidden="0" w:uiPriority="19" w:unhideWhenUsed="0" w:qFormat="1"/>
-    <w:lsdException w:name="Intense Emphasis" w:semiHidden="0" w:uiPriority="21" w:unhideWhenUsed="0" w:qFormat="1"/>
-    <w:lsdException w:name="Subtle Reference" w:semiHidden="0" w:uiPriority="31" w:unhideWhenUsed="0" w:qFormat="1"/>
-    <w:lsdException w:name="Intense Reference" w:semiHidden="0" w:uiPriority="32" w:unhideWhenUsed="0" w:qFormat="1"/>
-    <w:lsdException w:name="Book Title" w:semiHidden="0" w:uiPriority="33" w:unhideWhenUsed="0" w:qFormat="1"/>
-    <w:lsdException w:name="Bibliography" w:uiPriority="37"/>
-    <w:lsdException w:name="TOC Heading" w:uiPriority="39" w:qFormat="1"/>
+  <w:latentStyles w:defLockedState="0" w:defUIPriority="99" w:defSemiHidden="0" w:defUnhideWhenUsed="0" w:defQFormat="0" w:count="371">
+    <w:lsdException w:name="Normal" w:uiPriority="0" w:qFormat="1"/>
+    <w:lsdException w:name="heading 1" w:uiPriority="9" w:qFormat="1"/>
+    <w:lsdException w:name="heading 2" w:semiHidden="1" w:uiPriority="9" w:unhideWhenUsed="1" w:qFormat="1"/>
+    <w:lsdException w:name="heading 3" w:semiHidden="1" w:uiPriority="9" w:unhideWhenUsed="1" w:qFormat="1"/>
+    <w:lsdException w:name="heading 4" w:semiHidden="1" w:uiPriority="9" w:unhideWhenUsed="1" w:qFormat="1"/>
+    <w:lsdException w:name="heading 5" w:semiHidden="1" w:uiPriority="9" w:unhideWhenUsed="1" w:qFormat="1"/>
+    <w:lsdException w:name="heading 6" w:semiHidden="1" w:uiPriority="9" w:unhideWhenUsed="1" w:qFormat="1"/>
+    <w:lsdException w:name="heading 7" w:semiHidden="1" w:uiPriority="9" w:unhideWhenUsed="1" w:qFormat="1"/>
+    <w:lsdException w:name="heading 8" w:semiHidden="1" w:uiPriority="9" w:unhideWhenUsed="1" w:qFormat="1"/>
+    <w:lsdException w:name="heading 9" w:semiHidden="1" w:uiPriority="9" w:unhideWhenUsed="1" w:qFormat="1"/>
+    <w:lsdException w:name="index 1" w:semiHidden="1" w:unhideWhenUsed="1"/>
+    <w:lsdException w:name="index 2" w:semiHidden="1" w:unhideWhenUsed="1"/>
+    <w:lsdException w:name="index 3" w:semiHidden="1" w:unhideWhenUsed="1"/>
+    <w:lsdException w:name="index 4" w:semiHidden="1" w:unhideWhenUsed="1"/>
+    <w:lsdException w:name="index 5" w:semiHidden="1" w:unhideWhenUsed="1"/>
+    <w:lsdException w:name="index 6" w:semiHidden="1" w:unhideWhenUsed="1"/>
+    <w:lsdException w:name="index 7" w:semiHidden="1" w:unhideWhenUsed="1"/>
+    <w:lsdException w:name="index 8" w:semiHidden="1" w:unhideWhenUsed="1"/>
+    <w:lsdException w:name="index 9" w:semiHidden="1" w:unhideWhenUsed="1"/>
+    <w:lsdException w:name="toc 1" w:semiHidden="1" w:uiPriority="39" w:unhideWhenUsed="1"/>
+    <w:lsdException w:name="toc 2" w:semiHidden="1" w:uiPriority="39" w:unhideWhenUsed="1"/>
+    <w:lsdException w:name="toc 3" w:semiHidden="1" w:uiPriority="39" w:unhideWhenUsed="1"/>
+    <w:lsdException w:name="toc 4" w:semiHidden="1" w:uiPriority="39" w:unhideWhenUsed="1"/>
+    <w:lsdException w:name="toc 5" w:semiHidden="1" w:uiPriority="39" w:unhideWhenUsed="1"/>
+    <w:lsdException w:name="toc 6" w:semiHidden="1" w:uiPriority="39" w:unhideWhenUsed="1"/>
+    <w:lsdException w:name="toc 7" w:semiHidden="1" w:uiPriority="39" w:unhideWhenUsed="1"/>
+    <w:lsdException w:name="toc 8" w:semiHidden="1" w:uiPriority="39" w:unhideWhenUsed="1"/>
+    <w:lsdException w:name="toc 9" w:semiHidden="1" w:uiPriority="39" w:unhideWhenUsed="1"/>
+    <w:lsdException w:name="Normal Indent" w:semiHidden="1" w:unhideWhenUsed="1"/>
+    <w:lsdException w:name="footnote text" w:semiHidden="1" w:unhideWhenUsed="1"/>
+    <w:lsdException w:name="annotation text" w:semiHidden="1" w:unhideWhenUsed="1"/>
+    <w:lsdException w:name="header" w:semiHidden="1" w:unhideWhenUsed="1"/>
+    <w:lsdException w:name="footer" w:semiHidden="1" w:unhideWhenUsed="1"/>
+    <w:lsdException w:name="index heading" w:semiHidden="1" w:unhideWhenUsed="1"/>
+    <w:lsdException w:name="caption" w:semiHidden="1" w:uiPriority="35" w:unhideWhenUsed="1" w:qFormat="1"/>
+    <w:lsdException w:name="table of figures" w:semiHidden="1" w:unhideWhenUsed="1"/>
+    <w:lsdException w:name="envelope address" w:semiHidden="1" w:unhideWhenUsed="1"/>
+    <w:lsdException w:name="envelope return" w:semiHidden="1" w:unhideWhenUsed="1"/>
+    <w:lsdException w:name="footnote reference" w:semiHidden="1" w:unhideWhenUsed="1"/>
+    <w:lsdException w:name="annotation reference" w:semiHidden="1" w:unhideWhenUsed="1"/>
+    <w:lsdException w:name="line number" w:semiHidden="1" w:unhideWhenUsed="1"/>
+    <w:lsdException w:name="page number" w:semiHidden="1" w:unhideWhenUsed="1"/>
+    <w:lsdException w:name="endnote reference" w:semiHidden="1" w:unhideWhenUsed="1"/>
+    <w:lsdException w:name="endnote text" w:semiHidden="1" w:unhideWhenUsed="1"/>
+    <w:lsdException w:name="table of authorities" w:semiHidden="1" w:unhideWhenUsed="1"/>
+    <w:lsdException w:name="macro" w:semiHidden="1" w:unhideWhenUsed="1"/>
+    <w:lsdException w:name="toa heading" w:semiHidden="1" w:unhideWhenUsed="1"/>
+    <w:lsdException w:name="List" w:semiHidden="1" w:unhideWhenUsed="1"/>
+    <w:lsdException w:name="List Bullet" w:semiHidden="1" w:unhideWhenUsed="1"/>
+    <w:lsdException w:name="List Number" w:semiHidden="1" w:unhideWhenUsed="1"/>
+    <w:lsdException w:name="List 2" w:semiHidden="1" w:unhideWhenUsed="1"/>
+    <w:lsdException w:name="List 3" w:semiHidden="1" w:unhideWhenUsed="1"/>
+    <w:lsdException w:name="List 4" w:semiHidden="1" w:unhideWhenUsed="1"/>
+    <w:lsdException w:name="List 5" w:semiHidden="1" w:unhideWhenUsed="1"/>
+    <w:lsdException w:name="List Bullet 2" w:semiHidden="1" w:unhideWhenUsed="1"/>
+    <w:lsdException w:name="List Bullet 3" w:semiHidden="1" w:unhideWhenUsed="1"/>
+    <w:lsdException w:name="List Bullet 4" w:semiHidden="1" w:unhideWhenUsed="1"/>
+    <w:lsdException w:name="List Bullet 5" w:semiHidden="1" w:unhideWhenUsed="1"/>
+    <w:lsdException w:name="List Number 2" w:semiHidden="1" w:unhideWhenUsed="1"/>
+    <w:lsdException w:name="List Number 3" w:semiHidden="1" w:unhideWhenUsed="1"/>
+    <w:lsdException w:name="List Number 4" w:semiHidden="1" w:unhideWhenUsed="1"/>
+    <w:lsdException w:name="List Number 5" w:semiHidden="1" w:unhideWhenUsed="1"/>
+    <w:lsdException w:name="Title" w:uiPriority="10" w:qFormat="1"/>
+    <w:lsdException w:name="Closing" w:semiHidden="1" w:unhideWhenUsed="1"/>
+    <w:lsdException w:name="Signature" w:semiHidden="1" w:unhideWhenUsed="1"/>
+    <w:lsdException w:name="Default Paragraph Font" w:semiHidden="1" w:uiPriority="1" w:unhideWhenUsed="1"/>
+    <w:lsdException w:name="Body Text" w:semiHidden="1" w:unhideWhenUsed="1"/>
+    <w:lsdException w:name="Body Text Indent" w:semiHidden="1" w:unhideWhenUsed="1"/>
+    <w:lsdException w:name="List Continue" w:semiHidden="1" w:unhideWhenUsed="1"/>
+    <w:lsdException w:name="List Continue 2" w:semiHidden="1" w:unhideWhenUsed="1"/>
+    <w:lsdException w:name="List Continue 3" w:semiHidden="1" w:unhideWhenUsed="1"/>
+    <w:lsdException w:name="List Continue 4" w:semiHidden="1" w:unhideWhenUsed="1"/>
+    <w:lsdException w:name="List Continue 5" w:semiHidden="1" w:unhideWhenUsed="1"/>
+    <w:lsdException w:name="Message Header" w:semiHidden="1" w:unhideWhenUsed="1"/>
+    <w:lsdException w:name="Subtitle" w:uiPriority="11" w:qFormat="1"/>
+    <w:lsdException w:name="Salutation" w:semiHidden="1" w:unhideWhenUsed="1"/>
+    <w:lsdException w:name="Date" w:semiHidden="1" w:unhideWhenUsed="1"/>
+    <w:lsdException w:name="Body Text First Indent" w:semiHidden="1" w:unhideWhenUsed="1"/>
+    <w:lsdException w:name="Body Text First Indent 2" w:semiHidden="1" w:unhideWhenUsed="1"/>
+    <w:lsdException w:name="Note Heading" w:semiHidden="1" w:unhideWhenUsed="1"/>
+    <w:lsdException w:name="Body Text 2" w:semiHidden="1" w:unhideWhenUsed="1"/>
+    <w:lsdException w:name="Body Text 3" w:semiHidden="1" w:unhideWhenUsed="1"/>
+    <w:lsdException w:name="Body Text Indent 2" w:semiHidden="1" w:unhideWhenUsed="1"/>
+    <w:lsdException w:name="Body Text Indent 3" w:semiHidden="1" w:unhideWhenUsed="1"/>
+    <w:lsdException w:name="Block Text" w:semiHidden="1" w:unhideWhenUsed="1"/>
+    <w:lsdException w:name="Hyperlink" w:semiHidden="1" w:unhideWhenUsed="1"/>
+    <w:lsdException w:name="FollowedHyperlink" w:semiHidden="1" w:unhideWhenUsed="1"/>
+    <w:lsdException w:name="Strong" w:uiPriority="22" w:qFormat="1"/>
+    <w:lsdException w:name="Emphasis" w:uiPriority="20" w:qFormat="1"/>
+    <w:lsdException w:name="Document Map" w:semiHidden="1" w:unhideWhenUsed="1"/>
+    <w:lsdException w:name="Plain Text" w:semiHidden="1" w:unhideWhenUsed="1"/>
+    <w:lsdException w:name="E-mail Signature" w:semiHidden="1" w:unhideWhenUsed="1"/>
+    <w:lsdException w:name="HTML Top of Form" w:semiHidden="1" w:unhideWhenUsed="1"/>
+    <w:lsdException w:name="HTML Bottom of Form" w:semiHidden="1" w:unhideWhenUsed="1"/>
+    <w:lsdException w:name="Normal (Web)" w:semiHidden="1" w:unhideWhenUsed="1"/>
+    <w:lsdException w:name="HTML Acronym" w:semiHidden="1" w:unhideWhenUsed="1"/>
+    <w:lsdException w:name="HTML Address" w:semiHidden="1" w:unhideWhenUsed="1"/>
+    <w:lsdException w:name="HTML Cite" w:semiHidden="1" w:unhideWhenUsed="1"/>
+    <w:lsdException w:name="HTML Code" w:semiHidden="1" w:unhideWhenUsed="1"/>
+    <w:lsdException w:name="HTML Definition" w:semiHidden="1" w:unhideWhenUsed="1"/>
+    <w:lsdException w:name="HTML Keyboard" w:semiHidden="1" w:unhideWhenUsed="1"/>
+    <w:lsdException w:name="HTML Preformatted" w:semiHidden="1" w:unhideWhenUsed="1"/>
+    <w:lsdException w:name="HTML Sample" w:semiHidden="1" w:unhideWhenUsed="1"/>
+    <w:lsdException w:name="HTML Typewriter" w:semiHidden="1" w:unhideWhenUsed="1"/>
+    <w:lsdException w:name="HTML Variable" w:semiHidden="1" w:unhideWhenUsed="1"/>
+    <w:lsdException w:name="Normal Table" w:semiHidden="1" w:unhideWhenUsed="1"/>
+    <w:lsdException w:name="annotation subject" w:semiHidden="1" w:unhideWhenUsed="1"/>
+    <w:lsdException w:name="No List" w:semiHidden="1" w:unhideWhenUsed="1"/>
+    <w:lsdException w:name="Outline List 1" w:semiHidden="1" w:unhideWhenUsed="1"/>
+    <w:lsdException w:name="Outline List 2" w:semiHidden="1" w:unhideWhenUsed="1"/>
+    <w:lsdException w:name="Outline List 3" w:semiHidden="1" w:unhideWhenUsed="1"/>
+    <w:lsdException w:name="Table Simple 1" w:semiHidden="1" w:unhideWhenUsed="1"/>
+    <w:lsdException w:name="Table Simple 2" w:semiHidden="1" w:unhideWhenUsed="1"/>
+    <w:lsdException w:name="Table Simple 3" w:semiHidden="1" w:unhideWhenUsed="1"/>
+    <w:lsdException w:name="Table Classic 1" w:semiHidden="1" w:unhideWhenUsed="1"/>
+    <w:lsdException w:name="Table Classic 2" w:semiHidden="1" w:unhideWhenUsed="1"/>
+    <w:lsdException w:name="Table Classic 3" w:semiHidden="1" w:unhideWhenUsed="1"/>
+    <w:lsdException w:name="Table Classic 4" w:semiHidden="1" w:unhideWhenUsed="1"/>
+    <w:lsdException w:name="Table Colorful 1" w:semiHidden="1" w:unhideWhenUsed="1"/>
+    <w:lsdException w:name="Table Colorful 2" w:semiHidden="1" w:unhideWhenUsed="1"/>
+    <w:lsdException w:name="Table Colorful 3" w:semiHidden="1" w:unhideWhenUsed="1"/>
+    <w:lsdException w:name="Table Columns 1" w:semiHidden="1" w:unhideWhenUsed="1"/>
+    <w:lsdException w:name="Table Columns 2" w:semiHidden="1" w:unhideWhenUsed="1"/>
+    <w:lsdException w:name="Table Columns 3" w:semiHidden="1" w:unhideWhenUsed="1"/>
+    <w:lsdException w:name="Table Columns 4" w:semiHidden="1" w:unhideWhenUsed="1"/>
+    <w:lsdException w:name="Table Columns 5" w:semiHidden="1" w:unhideWhenUsed="1"/>
+    <w:lsdException w:name="Table Grid 1" w:semiHidden="1" w:unhideWhenUsed="1"/>
+    <w:lsdException w:name="Table Grid 2" w:semiHidden="1" w:unhideWhenUsed="1"/>
+    <w:lsdException w:name="Table Grid 3" w:semiHidden="1" w:unhideWhenUsed="1"/>
+    <w:lsdException w:name="Table Grid 4" w:semiHidden="1" w:unhideWhenUsed="1"/>
+    <w:lsdException w:name="Table Grid 5" w:semiHidden="1" w:unhideWhenUsed="1"/>
+    <w:lsdException w:name="Table Grid 6" w:semiHidden="1" w:unhideWhenUsed="1"/>
+    <w:lsdException w:name="Table Grid 7" w:semiHidden="1" w:unhideWhenUsed="1"/>
+    <w:lsdException w:name="Table Grid 8" w:semiHidden="1" w:unhideWhenUsed="1"/>
+    <w:lsdException w:name="Table List 1" w:semiHidden="1" w:unhideWhenUsed="1"/>
+    <w:lsdException w:name="Table List 2" w:semiHidden="1" w:unhideWhenUsed="1"/>
+    <w:lsdException w:name="Table List 3" w:semiHidden="1" w:unhideWhenUsed="1"/>
+    <w:lsdException w:name="Table List 4" w:semiHidden="1" w:unhideWhenUsed="1"/>
+    <w:lsdException w:name="Table List 5" w:semiHidden="1" w:unhideWhenUsed="1"/>
+    <w:lsdException w:name="Table List 6" w:semiHidden="1" w:unhideWhenUsed="1"/>
+    <w:lsdException w:name="Table List 7" w:semiHidden="1" w:unhideWhenUsed="1"/>
+    <w:lsdException w:name="Table List 8" w:semiHidden="1" w:unhideWhenUsed="1"/>
+    <w:lsdException w:name="Table 3D effects 1" w:semiHidden="1" w:unhideWhenUsed="1"/>
+    <w:lsdException w:name="Table 3D effects 2" w:semiHidden="1" w:unhideWhenUsed="1"/>
+    <w:lsdException w:name="Table 3D effects 3" w:semiHidden="1" w:unhideWhenUsed="1"/>
+    <w:lsdException w:name="Table Contemporary" w:semiHidden="1" w:unhideWhenUsed="1"/>
+    <w:lsdException w:name="Table Elegant" w:semiHidden="1" w:unhideWhenUsed="1"/>
+    <w:lsdException w:name="Table Professional" w:semiHidden="1" w:unhideWhenUsed="1"/>
+    <w:lsdException w:name="Table Subtle 1" w:semiHidden="1" w:unhideWhenUsed="1"/>
+    <w:lsdException w:name="Table Subtle 2" w:semiHidden="1" w:unhideWhenUsed="1"/>
+    <w:lsdException w:name="Table Web 1" w:semiHidden="1" w:unhideWhenUsed="1"/>
+    <w:lsdException w:name="Table Web 2" w:semiHidden="1" w:unhideWhenUsed="1"/>
+    <w:lsdException w:name="Table Web 3" w:semiHidden="1" w:unhideWhenUsed="1"/>
+    <w:lsdException w:name="Balloon Text" w:semiHidden="1" w:unhideWhenUsed="1"/>
+    <w:lsdException w:name="Table Grid" w:uiPriority="59"/>
+    <w:lsdException w:name="Table Theme" w:semiHidden="1" w:unhideWhenUsed="1"/>
+    <w:lsdException w:name="Placeholder Text" w:semiHidden="1"/>
+    <w:lsdException w:name="No Spacing" w:uiPriority="1" w:qFormat="1"/>
+    <w:lsdException w:name="Light Shading" w:uiPriority="60"/>
+    <w:lsdException w:name="Light List" w:uiPriority="61"/>
+    <w:lsdException w:name="Light Grid" w:uiPriority="62"/>
+    <w:lsdException w:name="Medium Shading 1" w:uiPriority="63"/>
+    <w:lsdException w:name="Medium Shading 2" w:uiPriority="64"/>
+    <w:lsdException w:name="Medium List 1" w:uiPriority="65"/>
+    <w:lsdException w:name="Medium List 2" w:uiPriority="66"/>
+    <w:lsdException w:name="Medium Grid 1" w:uiPriority="67"/>
+    <w:lsdException w:name="Medium Grid 2" w:uiPriority="68"/>
+    <w:lsdException w:name="Medium Grid 3" w:uiPriority="69"/>
+    <w:lsdException w:name="Dark List" w:uiPriority="70"/>
+    <w:lsdException w:name="Colorful Shading" w:uiPriority="71"/>
+    <w:lsdException w:name="Colorful List" w:uiPriority="72"/>
+    <w:lsdException w:name="Colorful Grid" w:uiPriority="73"/>
+    <w:lsdException w:name="Light Shading Accent 1" w:uiPriority="60"/>
+    <w:lsdException w:name="Light List Accent 1" w:uiPriority="61"/>
+    <w:lsdException w:name="Light Grid Accent 1" w:uiPriority="62"/>
+    <w:lsdException w:name="Medium Shading 1 Accent 1" w:uiPriority="63"/>
+    <w:lsdException w:name="Medium Shading 2 Accent 1" w:uiPriority="64"/>
+    <w:lsdException w:name="Medium List 1 Accent 1" w:uiPriority="65"/>
+    <w:lsdException w:name="Revision" w:semiHidden="1"/>
+    <w:lsdException w:name="List Paragraph" w:uiPriority="34" w:qFormat="1"/>
+    <w:lsdException w:name="Quote" w:uiPriority="29" w:qFormat="1"/>
+    <w:lsdException w:name="Intense Quote" w:uiPriority="30" w:qFormat="1"/>
+    <w:lsdException w:name="Medium List 2 Accent 1" w:uiPriority="66"/>
+    <w:lsdException w:name="Medium Grid 1 Accent 1" w:uiPriority="67"/>
+    <w:lsdException w:name="Medium Grid 2 Accent 1" w:uiPriority="68"/>
+    <w:lsdException w:name="Medium Grid 3 Accent 1" w:uiPriority="69"/>
+    <w:lsdException w:name="Dark List Accent 1" w:uiPriority="70"/>
+    <w:lsdException w:name="Colorful Shading Accent 1" w:uiPriority="71"/>
+    <w:lsdException w:name="Colorful List Accent 1" w:uiPriority="72"/>
+    <w:lsdException w:name="Colorful Grid Accent 1" w:uiPriority="73"/>
+    <w:lsdException w:name="Light Shading Accent 2" w:uiPriority="60"/>
+    <w:lsdException w:name="Light List Accent 2" w:uiPriority="61"/>
+    <w:lsdException w:name="Light Grid Accent 2" w:uiPriority="62"/>
+    <w:lsdException w:name="Medium Shading 1 Accent 2" w:uiPriority="63"/>
+    <w:lsdException w:name="Medium Shading 2 Accent 2" w:uiPriority="64"/>
+    <w:lsdException w:name="Medium List 1 Accent 2" w:uiPriority="65"/>
+    <w:lsdException w:name="Medium List 2 Accent 2" w:uiPriority="66"/>
+    <w:lsdException w:name="Medium Grid 1 Accent 2" w:uiPriority="67"/>
+    <w:lsdException w:name="Medium Grid 2 Accent 2" w:uiPriority="68"/>
+    <w:lsdException w:name="Medium Grid 3 Accent 2" w:uiPriority="69"/>
+    <w:lsdException w:name="Dark List Accent 2" w:uiPriority="70"/>
+    <w:lsdException w:name="Colorful Shading Accent 2" w:uiPriority="71"/>
+    <w:lsdException w:name="Colorful List Accent 2" w:uiPriority="72"/>
+    <w:lsdException w:name="Colorful Grid Accent 2" w:uiPriority="73"/>
+    <w:lsdException w:name="Light Shading Accent 3" w:uiPriority="60"/>
+    <w:lsdException w:name="Light List Accent 3" w:uiPriority="61"/>
+    <w:lsdException w:name="Light Grid Accent 3" w:uiPriority="62"/>
+    <w:lsdException w:name="Medium Shading 1 Accent 3" w:uiPriority="63"/>
+    <w:lsdException w:name="Medium Shading 2 Accent 3" w:uiPriority="64"/>
+    <w:lsdException w:name="Medium List 1 Accent 3" w:uiPriority="65"/>
+    <w:lsdException w:name="Medium List 2 Accent 3" w:uiPriority="66"/>
+    <w:lsdException w:name="Medium Grid 1 Accent 3" w:uiPriority="67"/>
+    <w:lsdException w:name="Medium Grid 2 Accent 3" w:uiPriority="68"/>
+    <w:lsdException w:name="Medium Grid 3 Accent 3" w:uiPriority="69"/>
+    <w:lsdException w:name="Dark List Accent 3" w:uiPriority="70"/>
+    <w:lsdException w:name="Colorful Shading Accent 3" w:uiPriority="71"/>
+    <w:lsdException w:name="Colorful List Accent 3" w:uiPriority="72"/>
+    <w:lsdException w:name="Colorful Grid Accent 3" w:uiPriority="73"/>
+    <w:lsdException w:name="Light Shading Accent 4" w:uiPriority="60"/>
+    <w:lsdException w:name="Light List Accent 4" w:uiPriority="61"/>
+    <w:lsdException w:name="Light Grid Accent 4" w:uiPriority="62"/>
+    <w:lsdException w:name="Medium Shading 1 Accent 4" w:uiPriority="63"/>
+    <w:lsdException w:name="Medium Shading 2 Accent 4" w:uiPriority="64"/>
+    <w:lsdException w:name="Medium List 1 Accent 4" w:uiPriority="65"/>
+    <w:lsdException w:name="Medium List 2 Accent 4" w:uiPriority="66"/>
+    <w:lsdException w:name="Medium Grid 1 Accent 4" w:uiPriority="67"/>
+    <w:lsdException w:name="Medium Grid 2 Accent 4" w:uiPriority="68"/>
+    <w:lsdException w:name="Medium Grid 3 Accent 4" w:uiPriority="69"/>
+    <w:lsdException w:name="Dark List Accent 4" w:uiPriority="70"/>
+    <w:lsdException w:name="Colorful Shading Accent 4" w:uiPriority="71"/>
+    <w:lsdException w:name="Colorful List Accent 4" w:uiPriority="72"/>
+    <w:lsdException w:name="Colorful Grid Accent 4" w:uiPriority="73"/>
+    <w:lsdException w:name="Light Shading Accent 5" w:uiPriority="60"/>
+    <w:lsdException w:name="Light List Accent 5" w:uiPriority="61"/>
+    <w:lsdException w:name="Light Grid Accent 5" w:uiPriority="62"/>
+    <w:lsdException w:name="Medium Shading 1 Accent 5" w:uiPriority="63"/>
+    <w:lsdException w:name="Medium Shading 2 Accent 5" w:uiPriority="64"/>
+    <w:lsdException w:name="Medium List 1 Accent 5" w:uiPriority="65"/>
+    <w:lsdException w:name="Medium List 2 Accent 5" w:uiPriority="66"/>
+    <w:lsdException w:name="Medium Grid 1 Accent 5" w:uiPriority="67"/>
+    <w:lsdException w:name="Medium Grid 2 Accent 5" w:uiPriority="68"/>
+    <w:lsdException w:name="Medium Grid 3 Accent 5" w:uiPriority="69"/>
+    <w:lsdException w:name="Dark List Accent 5" w:uiPriority="70"/>
+    <w:lsdException w:name="Colorful Shading Accent 5" w:uiPriority="71"/>
+    <w:lsdException w:name="Colorful List Accent 5" w:uiPriority="72"/>
+    <w:lsdException w:name="Colorful Grid Accent 5" w:uiPriority="73"/>
+    <w:lsdException w:name="Light Shading Accent 6" w:uiPriority="60"/>
+    <w:lsdException w:name="Light List Accent 6" w:uiPriority="61"/>
+    <w:lsdException w:name="Light Grid Accent 6" w:uiPriority="62"/>
+    <w:lsdException w:name="Medium Shading 1 Accent 6" w:uiPriority="63"/>
+    <w:lsdException w:name="Medium Shading 2 Accent 6" w:uiPriority="64"/>
+    <w:lsdException w:name="Medium List 1 Accent 6" w:uiPriority="65"/>
+    <w:lsdException w:name="Medium List 2 Accent 6" w:uiPriority="66"/>
+    <w:lsdException w:name="Medium Grid 1 Accent 6" w:uiPriority="67"/>
+    <w:lsdException w:name="Medium Grid 2 Accent 6" w:uiPriority="68"/>
+    <w:lsdException w:name="Medium Grid 3 Accent 6" w:uiPriority="69"/>
+    <w:lsdException w:name="Dark List Accent 6" w:uiPriority="70"/>
+    <w:lsdException w:name="Colorful Shading Accent 6" w:uiPriority="71"/>
+    <w:lsdException w:name="Colorful List Accent 6" w:uiPriority="72"/>
+    <w:lsdException w:name="Colorful Grid Accent 6" w:uiPriority="73"/>
+    <w:lsdException w:name="Subtle Emphasis" w:uiPriority="19" w:qFormat="1"/>
+    <w:lsdException w:name="Intense Emphasis" w:uiPriority="21" w:qFormat="1"/>
+    <w:lsdException w:name="Subtle Reference" w:uiPriority="31" w:qFormat="1"/>
+    <w:lsdException w:name="Intense Reference" w:uiPriority="32" w:qFormat="1"/>
+    <w:lsdException w:name="Book Title" w:uiPriority="33" w:qFormat="1"/>
+    <w:lsdException w:name="Bibliography" w:semiHidden="1" w:uiPriority="37" w:unhideWhenUsed="1"/>
+    <w:lsdException w:name="TOC Heading" w:semiHidden="1" w:uiPriority="39" w:unhideWhenUsed="1" w:qFormat="1"/>
+    <w:lsdException w:name="Plain Table 1" w:uiPriority="41"/>
+    <w:lsdException w:name="Plain Table 2" w:uiPriority="42"/>
+    <w:lsdException w:name="Plain Table 3" w:uiPriority="43"/>
+    <w:lsdException w:name="Plain Table 4" w:uiPriority="44"/>
+    <w:lsdException w:name="Plain Table 5" w:uiPriority="45"/>
+    <w:lsdException w:name="Grid Table Light" w:uiPriority="40"/>
+    <w:lsdException w:name="Grid Table 1 Light" w:uiPriority="46"/>
+    <w:lsdException w:name="Grid Table 2" w:uiPriority="47"/>
+    <w:lsdException w:name="Grid Table 3" w:uiPriority="48"/>
+    <w:lsdException w:name="Grid Table 4" w:uiPriority="49"/>
+    <w:lsdException w:name="Grid Table 5 Dark" w:uiPriority="50"/>
+    <w:lsdException w:name="Grid Table 6 Colorful" w:uiPriority="51"/>
+    <w:lsdException w:name="Grid Table 7 Colorful" w:uiPriority="52"/>
+    <w:lsdException w:name="Grid Table 1 Light Accent 1" w:uiPriority="46"/>
+    <w:lsdException w:name="Grid Table 2 Accent 1" w:uiPriority="47"/>
+    <w:lsdException w:name="Grid Table 3 Accent 1" w:uiPriority="48"/>
+    <w:lsdException w:name="Grid Table 4 Accent 1" w:uiPriority="49"/>
+    <w:lsdException w:name="Grid Table 5 Dark Accent 1" w:uiPriority="50"/>
+    <w:lsdException w:name="Grid Table 6 Colorful Accent 1" w:uiPriority="51"/>
+    <w:lsdException w:name="Grid Table 7 Colorful Accent 1" w:uiPriority="52"/>
+    <w:lsdException w:name="Grid Table 1 Light Accent 2" w:uiPriority="46"/>
+    <w:lsdException w:name="Grid Table 2 Accent 2" w:uiPriority="47"/>
+    <w:lsdException w:name="Grid Table 3 Accent 2" w:uiPriority="48"/>
+    <w:lsdException w:name="Grid Table 4 Accent 2" w:uiPriority="49"/>
+    <w:lsdException w:name="Grid Table 5 Dark Accent 2" w:uiPriority="50"/>
+    <w:lsdException w:name="Grid Table 6 Colorful Accent 2" w:uiPriority="51"/>
+    <w:lsdException w:name="Grid Table 7 Colorful Accent 2" w:uiPriority="52"/>
+    <w:lsdException w:name="Grid Table 1 Light Accent 3" w:uiPriority="46"/>
+    <w:lsdException w:name="Grid Table 2 Accent 3" w:uiPriority="47"/>
+    <w:lsdException w:name="Grid Table 3 Accent 3" w:uiPriority="48"/>
+    <w:lsdException w:name="Grid Table 4 Accent 3" w:uiPriority="49"/>
+    <w:lsdException w:name="Grid Table 5 Dark Accent 3" w:uiPriority="50"/>
+    <w:lsdException w:name="Grid Table 6 Colorful Accent 3" w:uiPriority="51"/>
+    <w:lsdException w:name="Grid Table 7 Colorful Accent 3" w:uiPriority="52"/>
+    <w:lsdException w:name="Grid Table 1 Light Accent 4" w:uiPriority="46"/>
+    <w:lsdException w:name="Grid Table 2 Accent 4" w:uiPriority="47"/>
+    <w:lsdException w:name="Grid Table 3 Accent 4" w:uiPriority="48"/>
+    <w:lsdException w:name="Grid Table 4 Accent 4" w:uiPriority="49"/>
+    <w:lsdException w:name="Grid Table 5 Dark Accent 4" w:uiPriority="50"/>
+    <w:lsdException w:name="Grid Table 6 Colorful Accent 4" w:uiPriority="51"/>
+    <w:lsdException w:name="Grid Table 7 Colorful Accent 4" w:uiPriority="52"/>
+    <w:lsdException w:name="Grid Table 1 Light Accent 5" w:uiPriority="46"/>
+    <w:lsdException w:name="Grid Table 2 Accent 5" w:uiPriority="47"/>
+    <w:lsdException w:name="Grid Table 3 Accent 5" w:uiPriority="48"/>
+    <w:lsdException w:name="Grid Table 4 Accent 5" w:uiPriority="49"/>
+    <w:lsdException w:name="Grid Table 5 Dark Accent 5" w:uiPriority="50"/>
+    <w:lsdException w:name="Grid Table 6 Colorful Accent 5" w:uiPriority="51"/>
+    <w:lsdException w:name="Grid Table 7 Colorful Accent 5" w:uiPriority="52"/>
+    <w:lsdException w:name="Grid Table 1 Light Accent 6" w:uiPriority="46"/>
+    <w:lsdException w:name="Grid Table 2 Accent 6" w:uiPriority="47"/>
+    <w:lsdException w:name="Grid Table 3 Accent 6" w:uiPriority="48"/>
+    <w:lsdException w:name="Grid Table 4 Accent 6" w:uiPriority="49"/>
+    <w:lsdException w:name="Grid Table 5 Dark Accent 6" w:uiPriority="50"/>
+    <w:lsdException w:name="Grid Table 6 Colorful Accent 6" w:uiPriority="51"/>
+    <w:lsdException w:name="Grid Table 7 Colorful Accent 6" w:uiPriority="52"/>
+    <w:lsdException w:name="List Table 1 Light" w:uiPriority="46"/>
+    <w:lsdException w:name="List Table 2" w:uiPriority="47"/>
+    <w:lsdException w:name="List Table 3" w:uiPriority="48"/>
+    <w:lsdException w:name="List Table 4" w:uiPriority="49"/>
+    <w:lsdException w:name="List Table 5 Dark" w:uiPriority="50"/>
+    <w:lsdException w:name="List Table 6 Colorful" w:uiPriority="51"/>
+    <w:lsdException w:name="List Table 7 Colorful" w:uiPriority="52"/>
+    <w:lsdException w:name="List Table 1 Light Accent 1" w:uiPriority="46"/>
+    <w:lsdException w:name="List Table 2 Accent 1" w:uiPriority="47"/>
+    <w:lsdException w:name="List Table 3 Accent 1" w:uiPriority="48"/>
+    <w:lsdException w:name="List Table 4 Accent 1" w:uiPriority="49"/>
+    <w:lsdException w:name="List Table 5 Dark Accent 1" w:uiPriority="50"/>
+    <w:lsdException w:name="List Table 6 Colorful Accent 1" w:uiPriority="51"/>
+    <w:lsdException w:name="List Table 7 Colorful Accent 1" w:uiPriority="52"/>
+    <w:lsdException w:name="List Table 1 Light Accent 2" w:uiPriority="46"/>
+    <w:lsdException w:name="List Table 2 Accent 2" w:uiPriority="47"/>
+    <w:lsdException w:name="List Table 3 Accent 2" w:uiPriority="48"/>
+    <w:lsdException w:name="List Table 4 Accent 2" w:uiPriority="49"/>
+    <w:lsdException w:name="List Table 5 Dark Accent 2" w:uiPriority="50"/>
+    <w:lsdException w:name="List Table 6 Colorful Accent 2" w:uiPriority="51"/>
+    <w:lsdException w:name="List Table 7 Colorful Accent 2" w:uiPriority="52"/>
+    <w:lsdException w:name="List Table 1 Light Accent 3" w:uiPriority="46"/>
+    <w:lsdException w:name="List Table 2 Accent 3" w:uiPriority="47"/>
+    <w:lsdException w:name="List Table 3 Accent 3" w:uiPriority="48"/>
+    <w:lsdException w:name="List Table 4 Accent 3" w:uiPriority="49"/>
+    <w:lsdException w:name="List Table 5 Dark Accent 3" w:uiPriority="50"/>
+    <w:lsdException w:name="List Table 6 Colorful Accent 3" w:uiPriority="51"/>
+    <w:lsdException w:name="List Table 7 Colorful Accent 3" w:uiPriority="52"/>
+    <w:lsdException w:name="List Table 1 Light Accent 4" w:uiPriority="46"/>
+    <w:lsdException w:name="List Table 2 Accent 4" w:uiPriority="47"/>
+    <w:lsdException w:name="List Table 3 Accent 4" w:uiPriority="48"/>
+    <w:lsdException w:name="List Table 4 Accent 4" w:uiPriority="49"/>
+    <w:lsdException w:name="List Table 5 Dark Accent 4" w:uiPriority="50"/>
+    <w:lsdException w:name="List Table 6 Colorful Accent 4" w:uiPriority="51"/>
+    <w:lsdException w:name="List Table 7 Colorful Accent 4" w:uiPriority="52"/>
+    <w:lsdException w:name="List Table 1 Light Accent 5" w:uiPriority="46"/>
+    <w:lsdException w:name="List Table 2 Accent 5" w:uiPriority="47"/>
+    <w:lsdException w:name="List Table 3 Accent 5" w:uiPriority="48"/>
+    <w:lsdException w:name="List Table 4 Accent 5" w:uiPriority="49"/>
+    <w:lsdException w:name="List Table 5 Dark Accent 5" w:uiPriority="50"/>
+    <w:lsdException w:name="List Table 6 Colorful Accent 5" w:uiPriority="51"/>
+    <w:lsdException w:name="List Table 7 Colorful Accent 5" w:uiPriority="52"/>
+    <w:lsdException w:name="List Table 1 Light Accent 6" w:uiPriority="46"/>
+    <w:lsdException w:name="List Table 2 Accent 6" w:uiPriority="47"/>
+    <w:lsdException w:name="List Table 3 Accent 6" w:uiPriority="48"/>
+    <w:lsdException w:name="List Table 4 Accent 6" w:uiPriority="49"/>
+    <w:lsdException w:name="List Table 5 Dark Accent 6" w:uiPriority="50"/>
+    <w:lsdException w:name="List Table 6 Colorful Accent 6" w:uiPriority="51"/>
+    <w:lsdException w:name="List Table 7 Colorful Accent 6" w:uiPriority="52"/>
   </w:latentStyles>
   <w:style w:type="paragraph" w:default="1" w:styleId="Normal">
     <w:name w:val="Normal"/>
@@ -3367,234 +3119,8 @@
 </w:styles>
 </file>
 
-<file path=word/glossary/stylesWithEffects.xml><?xml version="1.0" encoding="utf-8"?>
-<w:styles xmlns:wpc="http://schemas.microsoft.com/office/word/2010/wordprocessingCanvas" xmlns:mc="http://schemas.openxmlformats.org/markup-compatibility/2006" xmlns:o="urn:schemas-microsoft-com:office:office" xmlns:r="http://schemas.openxmlformats.org/officeDocument/2006/relationships" xmlns:m="http://schemas.openxmlformats.org/officeDocument/2006/math" xmlns:v="urn:schemas-microsoft-com:vml" xmlns:wp14="http://schemas.microsoft.com/office/word/2010/wordprocessingDrawing" xmlns:wp="http://schemas.openxmlformats.org/drawingml/2006/wordprocessingDrawing" xmlns:w10="urn:schemas-microsoft-com:office:word" xmlns:w="http://schemas.openxmlformats.org/wordprocessingml/2006/main" xmlns:w14="http://schemas.microsoft.com/office/word/2010/wordml" xmlns:wpg="http://schemas.microsoft.com/office/word/2010/wordprocessingGroup" xmlns:wpi="http://schemas.microsoft.com/office/word/2010/wordprocessingInk" xmlns:wne="http://schemas.microsoft.com/office/word/2006/wordml" xmlns:wps="http://schemas.microsoft.com/office/word/2010/wordprocessingShape" mc:Ignorable="w14 wp14">
-  <w:docDefaults>
-    <w:rPrDefault>
-      <w:rPr>
-        <w:rFonts w:asciiTheme="minorHAnsi" w:eastAsiaTheme="minorEastAsia" w:hAnsiTheme="minorHAnsi" w:cstheme="minorBidi"/>
-        <w:sz w:val="22"/>
-        <w:szCs w:val="22"/>
-        <w:lang w:val="en-AU" w:eastAsia="zh-CN" w:bidi="ar-SA"/>
-      </w:rPr>
-    </w:rPrDefault>
-    <w:pPrDefault>
-      <w:pPr>
-        <w:spacing w:after="200" w:line="276" w:lineRule="auto"/>
-      </w:pPr>
-    </w:pPrDefault>
-  </w:docDefaults>
-  <w:latentStyles w:defLockedState="0" w:defUIPriority="99" w:defSemiHidden="1" w:defUnhideWhenUsed="1" w:defQFormat="0" w:count="267">
-    <w:lsdException w:name="Normal" w:semiHidden="0" w:uiPriority="0" w:unhideWhenUsed="0" w:qFormat="1"/>
-    <w:lsdException w:name="heading 1" w:semiHidden="0" w:uiPriority="9" w:unhideWhenUsed="0" w:qFormat="1"/>
-    <w:lsdException w:name="heading 2" w:uiPriority="9" w:qFormat="1"/>
-    <w:lsdException w:name="heading 3" w:uiPriority="9" w:qFormat="1"/>
-    <w:lsdException w:name="heading 4" w:uiPriority="9" w:qFormat="1"/>
-    <w:lsdException w:name="heading 5" w:uiPriority="9" w:qFormat="1"/>
-    <w:lsdException w:name="heading 6" w:uiPriority="9" w:qFormat="1"/>
-    <w:lsdException w:name="heading 7" w:uiPriority="9" w:qFormat="1"/>
-    <w:lsdException w:name="heading 8" w:uiPriority="9" w:qFormat="1"/>
-    <w:lsdException w:name="heading 9" w:uiPriority="9" w:qFormat="1"/>
-    <w:lsdException w:name="toc 1" w:uiPriority="39"/>
-    <w:lsdException w:name="toc 2" w:uiPriority="39"/>
-    <w:lsdException w:name="toc 3" w:uiPriority="39"/>
-    <w:lsdException w:name="toc 4" w:uiPriority="39"/>
-    <w:lsdException w:name="toc 5" w:uiPriority="39"/>
-    <w:lsdException w:name="toc 6" w:uiPriority="39"/>
-    <w:lsdException w:name="toc 7" w:uiPriority="39"/>
-    <w:lsdException w:name="toc 8" w:uiPriority="39"/>
-    <w:lsdException w:name="toc 9" w:uiPriority="39"/>
-    <w:lsdException w:name="caption" w:uiPriority="35" w:qFormat="1"/>
-    <w:lsdException w:name="Title" w:semiHidden="0" w:uiPriority="10" w:unhideWhenUsed="0" w:qFormat="1"/>
-    <w:lsdException w:name="Default Paragraph Font" w:uiPriority="1"/>
-    <w:lsdException w:name="Subtitle" w:semiHidden="0" w:uiPriority="11" w:unhideWhenUsed="0" w:qFormat="1"/>
-    <w:lsdException w:name="Strong" w:semiHidden="0" w:uiPriority="22" w:unhideWhenUsed="0" w:qFormat="1"/>
-    <w:lsdException w:name="Emphasis" w:semiHidden="0" w:uiPriority="20" w:unhideWhenUsed="0" w:qFormat="1"/>
-    <w:lsdException w:name="Table Grid" w:semiHidden="0" w:uiPriority="59" w:unhideWhenUsed="0"/>
-    <w:lsdException w:name="Placeholder Text" w:unhideWhenUsed="0"/>
-    <w:lsdException w:name="No Spacing" w:semiHidden="0" w:uiPriority="1" w:unhideWhenUsed="0" w:qFormat="1"/>
-    <w:lsdException w:name="Light Shading" w:semiHidden="0" w:uiPriority="60" w:unhideWhenUsed="0"/>
-    <w:lsdException w:name="Light List" w:semiHidden="0" w:uiPriority="61" w:unhideWhenUsed="0"/>
-    <w:lsdException w:name="Light Grid" w:semiHidden="0" w:uiPriority="62" w:unhideWhenUsed="0"/>
-    <w:lsdException w:name="Medium Shading 1" w:semiHidden="0" w:uiPriority="63" w:unhideWhenUsed="0"/>
-    <w:lsdException w:name="Medium Shading 2" w:semiHidden="0" w:uiPriority="64" w:unhideWhenUsed="0"/>
-    <w:lsdException w:name="Medium List 1" w:semiHidden="0" w:uiPriority="65" w:unhideWhenUsed="0"/>
-    <w:lsdException w:name="Medium List 2" w:semiHidden="0" w:uiPriority="66" w:unhideWhenUsed="0"/>
-    <w:lsdException w:name="Medium Grid 1" w:semiHidden="0" w:uiPriority="67" w:unhideWhenUsed="0"/>
-    <w:lsdException w:name="Medium Grid 2" w:semiHidden="0" w:uiPriority="68" w:unhideWhenUsed="0"/>
-    <w:lsdException w:name="Medium Grid 3" w:semiHidden="0" w:uiPriority="69" w:unhideWhenUsed="0"/>
-    <w:lsdException w:name="Dark List" w:semiHidden="0" w:uiPriority="70" w:unhideWhenUsed="0"/>
-    <w:lsdException w:name="Colorful Shading" w:semiHidden="0" w:uiPriority="71" w:unhideWhenUsed="0"/>
-    <w:lsdException w:name="Colorful List" w:semiHidden="0" w:uiPriority="72" w:unhideWhenUsed="0"/>
-    <w:lsdException w:name="Colorful Grid" w:semiHidden="0" w:uiPriority="73" w:unhideWhenUsed="0"/>
-    <w:lsdException w:name="Light Shading Accent 1" w:semiHidden="0" w:uiPriority="60" w:unhideWhenUsed="0"/>
-    <w:lsdException w:name="Light List Accent 1" w:semiHidden="0" w:uiPriority="61" w:unhideWhenUsed="0"/>
-    <w:lsdException w:name="Light Grid Accent 1" w:semiHidden="0" w:uiPriority="62" w:unhideWhenUsed="0"/>
-    <w:lsdException w:name="Medium Shading 1 Accent 1" w:semiHidden="0" w:uiPriority="63" w:unhideWhenUsed="0"/>
-    <w:lsdException w:name="Medium Shading 2 Accent 1" w:semiHidden="0" w:uiPriority="64" w:unhideWhenUsed="0"/>
-    <w:lsdException w:name="Medium List 1 Accent 1" w:semiHidden="0" w:uiPriority="65" w:unhideWhenUsed="0"/>
-    <w:lsdException w:name="Revision" w:unhideWhenUsed="0"/>
-    <w:lsdException w:name="List Paragraph" w:semiHidden="0" w:uiPriority="34" w:unhideWhenUsed="0" w:qFormat="1"/>
-    <w:lsdException w:name="Quote" w:semiHidden="0" w:uiPriority="29" w:unhideWhenUsed="0" w:qFormat="1"/>
-    <w:lsdException w:name="Intense Quote" w:semiHidden="0" w:uiPriority="30" w:unhideWhenUsed="0" w:qFormat="1"/>
-    <w:lsdException w:name="Medium List 2 Accent 1" w:semiHidden="0" w:uiPriority="66" w:unhideWhenUsed="0"/>
-    <w:lsdException w:name="Medium Grid 1 Accent 1" w:semiHidden="0" w:uiPriority="67" w:unhideWhenUsed="0"/>
-    <w:lsdException w:name="Medium Grid 2 Accent 1" w:semiHidden="0" w:uiPriority="68" w:unhideWhenUsed="0"/>
-    <w:lsdException w:name="Medium Grid 3 Accent 1" w:semiHidden="0" w:uiPriority="69" w:unhideWhenUsed="0"/>
-    <w:lsdException w:name="Dark List Accent 1" w:semiHidden="0" w:uiPriority="70" w:unhideWhenUsed="0"/>
-    <w:lsdException w:name="Colorful Shading Accent 1" w:semiHidden="0" w:uiPriority="71" w:unhideWhenUsed="0"/>
-    <w:lsdException w:name="Colorful List Accent 1" w:semiHidden="0" w:uiPriority="72" w:unhideWhenUsed="0"/>
-    <w:lsdException w:name="Colorful Grid Accent 1" w:semiHidden="0" w:uiPriority="73" w:unhideWhenUsed="0"/>
-    <w:lsdException w:name="Light Shading Accent 2" w:semiHidden="0" w:uiPriority="60" w:unhideWhenUsed="0"/>
-    <w:lsdException w:name="Light List Accent 2" w:semiHidden="0" w:uiPriority="61" w:unhideWhenUsed="0"/>
-    <w:lsdException w:name="Light Grid Accent 2" w:semiHidden="0" w:uiPriority="62" w:unhideWhenUsed="0"/>
-    <w:lsdException w:name="Medium Shading 1 Accent 2" w:semiHidden="0" w:uiPriority="63" w:unhideWhenUsed="0"/>
-    <w:lsdException w:name="Medium Shading 2 Accent 2" w:semiHidden="0" w:uiPriority="64" w:unhideWhenUsed="0"/>
-    <w:lsdException w:name="Medium List 1 Accent 2" w:semiHidden="0" w:uiPriority="65" w:unhideWhenUsed="0"/>
-    <w:lsdException w:name="Medium List 2 Accent 2" w:semiHidden="0" w:uiPriority="66" w:unhideWhenUsed="0"/>
-    <w:lsdException w:name="Medium Grid 1 Accent 2" w:semiHidden="0" w:uiPriority="67" w:unhideWhenUsed="0"/>
-    <w:lsdException w:name="Medium Grid 2 Accent 2" w:semiHidden="0" w:uiPriority="68" w:unhideWhenUsed="0"/>
-    <w:lsdException w:name="Medium Grid 3 Accent 2" w:semiHidden="0" w:uiPriority="69" w:unhideWhenUsed="0"/>
-    <w:lsdException w:name="Dark List Accent 2" w:semiHidden="0" w:uiPriority="70" w:unhideWhenUsed="0"/>
-    <w:lsdException w:name="Colorful Shading Accent 2" w:semiHidden="0" w:uiPriority="71" w:unhideWhenUsed="0"/>
-    <w:lsdException w:name="Colorful List Accent 2" w:semiHidden="0" w:uiPriority="72" w:unhideWhenUsed="0"/>
-    <w:lsdException w:name="Colorful Grid Accent 2" w:semiHidden="0" w:uiPriority="73" w:unhideWhenUsed="0"/>
-    <w:lsdException w:name="Light Shading Accent 3" w:semiHidden="0" w:uiPriority="60" w:unhideWhenUsed="0"/>
-    <w:lsdException w:name="Light List Accent 3" w:semiHidden="0" w:uiPriority="61" w:unhideWhenUsed="0"/>
-    <w:lsdException w:name="Light Grid Accent 3" w:semiHidden="0" w:uiPriority="62" w:unhideWhenUsed="0"/>
-    <w:lsdException w:name="Medium Shading 1 Accent 3" w:semiHidden="0" w:uiPriority="63" w:unhideWhenUsed="0"/>
-    <w:lsdException w:name="Medium Shading 2 Accent 3" w:semiHidden="0" w:uiPriority="64" w:unhideWhenUsed="0"/>
-    <w:lsdException w:name="Medium List 1 Accent 3" w:semiHidden="0" w:uiPriority="65" w:unhideWhenUsed="0"/>
-    <w:lsdException w:name="Medium List 2 Accent 3" w:semiHidden="0" w:uiPriority="66" w:unhideWhenUsed="0"/>
-    <w:lsdException w:name="Medium Grid 1 Accent 3" w:semiHidden="0" w:uiPriority="67" w:unhideWhenUsed="0"/>
-    <w:lsdException w:name="Medium Grid 2 Accent 3" w:semiHidden="0" w:uiPriority="68" w:unhideWhenUsed="0"/>
-    <w:lsdException w:name="Medium Grid 3 Accent 3" w:semiHidden="0" w:uiPriority="69" w:unhideWhenUsed="0"/>
-    <w:lsdException w:name="Dark List Accent 3" w:semiHidden="0" w:uiPriority="70" w:unhideWhenUsed="0"/>
-    <w:lsdException w:name="Colorful Shading Accent 3" w:semiHidden="0" w:uiPriority="71" w:unhideWhenUsed="0"/>
-    <w:lsdException w:name="Colorful List Accent 3" w:semiHidden="0" w:uiPriority="72" w:unhideWhenUsed="0"/>
-    <w:lsdException w:name="Colorful Grid Accent 3" w:semiHidden="0" w:uiPriority="73" w:unhideWhenUsed="0"/>
-    <w:lsdException w:name="Light Shading Accent 4" w:semiHidden="0" w:uiPriority="60" w:unhideWhenUsed="0"/>
-    <w:lsdException w:name="Light List Accent 4" w:semiHidden="0" w:uiPriority="61" w:unhideWhenUsed="0"/>
-    <w:lsdException w:name="Light Grid Accent 4" w:semiHidden="0" w:uiPriority="62" w:unhideWhenUsed="0"/>
-    <w:lsdException w:name="Medium Shading 1 Accent 4" w:semiHidden="0" w:uiPriority="63" w:unhideWhenUsed="0"/>
-    <w:lsdException w:name="Medium Shading 2 Accent 4" w:semiHidden="0" w:uiPriority="64" w:unhideWhenUsed="0"/>
-    <w:lsdException w:name="Medium List 1 Accent 4" w:semiHidden="0" w:uiPriority="65" w:unhideWhenUsed="0"/>
-    <w:lsdException w:name="Medium List 2 Accent 4" w:semiHidden="0" w:uiPriority="66" w:unhideWhenUsed="0"/>
-    <w:lsdException w:name="Medium Grid 1 Accent 4" w:semiHidden="0" w:uiPriority="67" w:unhideWhenUsed="0"/>
-    <w:lsdException w:name="Medium Grid 2 Accent 4" w:semiHidden="0" w:uiPriority="68" w:unhideWhenUsed="0"/>
-    <w:lsdException w:name="Medium Grid 3 Accent 4" w:semiHidden="0" w:uiPriority="69" w:unhideWhenUsed="0"/>
-    <w:lsdException w:name="Dark List Accent 4" w:semiHidden="0" w:uiPriority="70" w:unhideWhenUsed="0"/>
-    <w:lsdException w:name="Colorful Shading Accent 4" w:semiHidden="0" w:uiPriority="71" w:unhideWhenUsed="0"/>
-    <w:lsdException w:name="Colorful List Accent 4" w:semiHidden="0" w:uiPriority="72" w:unhideWhenUsed="0"/>
-    <w:lsdException w:name="Colorful Grid Accent 4" w:semiHidden="0" w:uiPriority="73" w:unhideWhenUsed="0"/>
-    <w:lsdException w:name="Light Shading Accent 5" w:semiHidden="0" w:uiPriority="60" w:unhideWhenUsed="0"/>
-    <w:lsdException w:name="Light List Accent 5" w:semiHidden="0" w:uiPriority="61" w:unhideWhenUsed="0"/>
-    <w:lsdException w:name="Light Grid Accent 5" w:semiHidden="0" w:uiPriority="62" w:unhideWhenUsed="0"/>
-    <w:lsdException w:name="Medium Shading 1 Accent 5" w:semiHidden="0" w:uiPriority="63" w:unhideWhenUsed="0"/>
-    <w:lsdException w:name="Medium Shading 2 Accent 5" w:semiHidden="0" w:uiPriority="64" w:unhideWhenUsed="0"/>
-    <w:lsdException w:name="Medium List 1 Accent 5" w:semiHidden="0" w:uiPriority="65" w:unhideWhenUsed="0"/>
-    <w:lsdException w:name="Medium List 2 Accent 5" w:semiHidden="0" w:uiPriority="66" w:unhideWhenUsed="0"/>
-    <w:lsdException w:name="Medium Grid 1 Accent 5" w:semiHidden="0" w:uiPriority="67" w:unhideWhenUsed="0"/>
-    <w:lsdException w:name="Medium Grid 2 Accent 5" w:semiHidden="0" w:uiPriority="68" w:unhideWhenUsed="0"/>
-    <w:lsdException w:name="Medium Grid 3 Accent 5" w:semiHidden="0" w:uiPriority="69" w:unhideWhenUsed="0"/>
-    <w:lsdException w:name="Dark List Accent 5" w:semiHidden="0" w:uiPriority="70" w:unhideWhenUsed="0"/>
-    <w:lsdException w:name="Colorful Shading Accent 5" w:semiHidden="0" w:uiPriority="71" w:unhideWhenUsed="0"/>
-    <w:lsdException w:name="Colorful List Accent 5" w:semiHidden="0" w:uiPriority="72" w:unhideWhenUsed="0"/>
-    <w:lsdException w:name="Colorful Grid Accent 5" w:semiHidden="0" w:uiPriority="73" w:unhideWhenUsed="0"/>
-    <w:lsdException w:name="Light Shading Accent 6" w:semiHidden="0" w:uiPriority="60" w:unhideWhenUsed="0"/>
-    <w:lsdException w:name="Light List Accent 6" w:semiHidden="0" w:uiPriority="61" w:unhideWhenUsed="0"/>
-    <w:lsdException w:name="Light Grid Accent 6" w:semiHidden="0" w:uiPriority="62" w:unhideWhenUsed="0"/>
-    <w:lsdException w:name="Medium Shading 1 Accent 6" w:semiHidden="0" w:uiPriority="63" w:unhideWhenUsed="0"/>
-    <w:lsdException w:name="Medium Shading 2 Accent 6" w:semiHidden="0" w:uiPriority="64" w:unhideWhenUsed="0"/>
-    <w:lsdException w:name="Medium List 1 Accent 6" w:semiHidden="0" w:uiPriority="65" w:unhideWhenUsed="0"/>
-    <w:lsdException w:name="Medium List 2 Accent 6" w:semiHidden="0" w:uiPriority="66" w:unhideWhenUsed="0"/>
-    <w:lsdException w:name="Medium Grid 1 Accent 6" w:semiHidden="0" w:uiPriority="67" w:unhideWhenUsed="0"/>
-    <w:lsdException w:name="Medium Grid 2 Accent 6" w:semiHidden="0" w:uiPriority="68" w:unhideWhenUsed="0"/>
-    <w:lsdException w:name="Medium Grid 3 Accent 6" w:semiHidden="0" w:uiPriority="69" w:unhideWhenUsed="0"/>
-    <w:lsdException w:name="Dark List Accent 6" w:semiHidden="0" w:uiPriority="70" w:unhideWhenUsed="0"/>
-    <w:lsdException w:name="Colorful Shading Accent 6" w:semiHidden="0" w:uiPriority="71" w:unhideWhenUsed="0"/>
-    <w:lsdException w:name="Colorful List Accent 6" w:semiHidden="0" w:uiPriority="72" w:unhideWhenUsed="0"/>
-    <w:lsdException w:name="Colorful Grid Accent 6" w:semiHidden="0" w:uiPriority="73" w:unhideWhenUsed="0"/>
-    <w:lsdException w:name="Subtle Emphasis" w:semiHidden="0" w:uiPriority="19" w:unhideWhenUsed="0" w:qFormat="1"/>
-    <w:lsdException w:name="Intense Emphasis" w:semiHidden="0" w:uiPriority="21" w:unhideWhenUsed="0" w:qFormat="1"/>
-    <w:lsdException w:name="Subtle Reference" w:semiHidden="0" w:uiPriority="31" w:unhideWhenUsed="0" w:qFormat="1"/>
-    <w:lsdException w:name="Intense Reference" w:semiHidden="0" w:uiPriority="32" w:unhideWhenUsed="0" w:qFormat="1"/>
-    <w:lsdException w:name="Book Title" w:semiHidden="0" w:uiPriority="33" w:unhideWhenUsed="0" w:qFormat="1"/>
-    <w:lsdException w:name="Bibliography" w:uiPriority="37"/>
-    <w:lsdException w:name="TOC Heading" w:uiPriority="39" w:qFormat="1"/>
-  </w:latentStyles>
-  <w:style w:type="paragraph" w:default="1" w:styleId="Normal">
-    <w:name w:val="Normal"/>
-    <w:qFormat/>
-  </w:style>
-  <w:style w:type="character" w:default="1" w:styleId="DefaultParagraphFont">
-    <w:name w:val="Default Paragraph Font"/>
-    <w:uiPriority w:val="1"/>
-    <w:semiHidden/>
-    <w:unhideWhenUsed/>
-  </w:style>
-  <w:style w:type="table" w:default="1" w:styleId="TableNormal">
-    <w:name w:val="Normal Table"/>
-    <w:uiPriority w:val="99"/>
-    <w:semiHidden/>
-    <w:unhideWhenUsed/>
-    <w:tblPr>
-      <w:tblInd w:w="0" w:type="dxa"/>
-      <w:tblCellMar>
-        <w:top w:w="0" w:type="dxa"/>
-        <w:left w:w="108" w:type="dxa"/>
-        <w:bottom w:w="0" w:type="dxa"/>
-        <w:right w:w="108" w:type="dxa"/>
-      </w:tblCellMar>
-    </w:tblPr>
-  </w:style>
-  <w:style w:type="numbering" w:default="1" w:styleId="NoList">
-    <w:name w:val="No List"/>
-    <w:uiPriority w:val="99"/>
-    <w:semiHidden/>
-    <w:unhideWhenUsed/>
-  </w:style>
-  <w:style w:type="paragraph" w:customStyle="1" w:styleId="6331F98CAA2140ACB8F6E42BD733BC5E">
-    <w:name w:val="6331F98CAA2140ACB8F6E42BD733BC5E"/>
-    <w:rsid w:val="00C67800"/>
-  </w:style>
-  <w:style w:type="paragraph" w:customStyle="1" w:styleId="EF745487CEC3425587F9AA14F6890A41">
-    <w:name w:val="EF745487CEC3425587F9AA14F6890A41"/>
-    <w:rsid w:val="00C67800"/>
-  </w:style>
-  <w:style w:type="paragraph" w:customStyle="1" w:styleId="D09C23589F5D4F8CB8D7AD1812BD16C5">
-    <w:name w:val="D09C23589F5D4F8CB8D7AD1812BD16C5"/>
-    <w:rsid w:val="00C67800"/>
-  </w:style>
-  <w:style w:type="paragraph" w:customStyle="1" w:styleId="BE6A4E11703E41C9A5DC96AC12FA0278">
-    <w:name w:val="BE6A4E11703E41C9A5DC96AC12FA0278"/>
-    <w:rsid w:val="00C67800"/>
-  </w:style>
-  <w:style w:type="paragraph" w:customStyle="1" w:styleId="F787E8B259EC4DB88BBD68235B9601CF">
-    <w:name w:val="F787E8B259EC4DB88BBD68235B9601CF"/>
-    <w:rsid w:val="00C67800"/>
-  </w:style>
-  <w:style w:type="paragraph" w:customStyle="1" w:styleId="5E92126357A542BC829137D11C67DBE1">
-    <w:name w:val="5E92126357A542BC829137D11C67DBE1"/>
-    <w:rsid w:val="00C67800"/>
-  </w:style>
-  <w:style w:type="paragraph" w:customStyle="1" w:styleId="0AD90662399641B18296D488CE0359EA">
-    <w:name w:val="0AD90662399641B18296D488CE0359EA"/>
-    <w:rsid w:val="00C67800"/>
-  </w:style>
-  <w:style w:type="paragraph" w:customStyle="1" w:styleId="2DAC10BDAA054680A3614FA2C2C5CAF4">
-    <w:name w:val="2DAC10BDAA054680A3614FA2C2C5CAF4"/>
-    <w:rsid w:val="00C67800"/>
-  </w:style>
-  <w:style w:type="paragraph" w:customStyle="1" w:styleId="2354B436696045949D014D41FCE5D812">
-    <w:name w:val="2354B436696045949D014D41FCE5D812"/>
-    <w:rsid w:val="00C67800"/>
-  </w:style>
-</w:styles>
-</file>
-
 <file path=word/glossary/webSettings.xml><?xml version="1.0" encoding="utf-8"?>
-<w:webSettings xmlns:mc="http://schemas.openxmlformats.org/markup-compatibility/2006" xmlns:r="http://schemas.openxmlformats.org/officeDocument/2006/relationships" xmlns:w="http://schemas.openxmlformats.org/wordprocessingml/2006/main" xmlns:w14="http://schemas.microsoft.com/office/word/2010/wordml" mc:Ignorable="w14">
+<w:webSettings xmlns:mc="http://schemas.openxmlformats.org/markup-compatibility/2006" xmlns:r="http://schemas.openxmlformats.org/officeDocument/2006/relationships" xmlns:w="http://schemas.openxmlformats.org/wordprocessingml/2006/main" xmlns:w14="http://schemas.microsoft.com/office/word/2010/wordml" xmlns:w15="http://schemas.microsoft.com/office/word/2012/wordml" mc:Ignorable="w14 w15">
   <w:optimizeForBrowser/>
   <w:allowPNG/>
 </w:webSettings>

</xml_diff>